<commit_message>
bab1 dan 2 fix
</commit_message>
<xml_diff>
--- a/RPL laporan Bab 1 dan 2 (versi 1.2).docx
+++ b/RPL laporan Bab 1 dan 2 (versi 1.2).docx
@@ -1,6 +1,6 @@
 
 <file path=word/document.xml><?xml version="1.0" encoding="utf-8"?>
-<w:document xmlns:wpc="http://schemas.microsoft.com/office/word/2010/wordprocessingCanvas" xmlns:cx="http://schemas.microsoft.com/office/drawing/2014/chartex" xmlns:cx1="http://schemas.microsoft.com/office/drawing/2015/9/8/chartex" xmlns:mc="http://schemas.openxmlformats.org/markup-compatibility/2006" xmlns:o="urn:schemas-microsoft-com:office:office" xmlns:r="http://schemas.openxmlformats.org/officeDocument/2006/relationships" xmlns:m="http://schemas.openxmlformats.org/officeDocument/2006/math" xmlns:v="urn:schemas-microsoft-com:vml" xmlns:wp14="http://schemas.microsoft.com/office/word/2010/wordprocessingDrawing" xmlns:wp="http://schemas.openxmlformats.org/drawingml/2006/wordprocessingDrawing" xmlns:w10="urn:schemas-microsoft-com:office:word" xmlns:w="http://schemas.openxmlformats.org/wordprocessingml/2006/main" xmlns:w14="http://schemas.microsoft.com/office/word/2010/wordml" xmlns:w15="http://schemas.microsoft.com/office/word/2012/wordml" xmlns:w16se="http://schemas.microsoft.com/office/word/2015/wordml/symex" xmlns:wpg="http://schemas.microsoft.com/office/word/2010/wordprocessingGroup" xmlns:wpi="http://schemas.microsoft.com/office/word/2010/wordprocessingInk" xmlns:wne="http://schemas.microsoft.com/office/word/2006/wordml" xmlns:wps="http://schemas.microsoft.com/office/word/2010/wordprocessingShape" mc:Ignorable="w14 w15 w16se wp14">
+<w:document xmlns:wpc="http://schemas.microsoft.com/office/word/2010/wordprocessingCanvas" xmlns:cx="http://schemas.microsoft.com/office/drawing/2014/chartex" xmlns:cx1="http://schemas.microsoft.com/office/drawing/2015/9/8/chartex" xmlns:cx2="http://schemas.microsoft.com/office/drawing/2015/10/21/chartex" xmlns:cx3="http://schemas.microsoft.com/office/drawing/2016/5/9/chartex" xmlns:cx4="http://schemas.microsoft.com/office/drawing/2016/5/10/chartex" xmlns:cx5="http://schemas.microsoft.com/office/drawing/2016/5/11/chartex" xmlns:cx6="http://schemas.microsoft.com/office/drawing/2016/5/12/chartex" xmlns:cx7="http://schemas.microsoft.com/office/drawing/2016/5/13/chartex" xmlns:cx8="http://schemas.microsoft.com/office/drawing/2016/5/14/chartex" xmlns:mc="http://schemas.openxmlformats.org/markup-compatibility/2006" xmlns:aink="http://schemas.microsoft.com/office/drawing/2016/ink" xmlns:am3d="http://schemas.microsoft.com/office/drawing/2017/model3d" xmlns:o="urn:schemas-microsoft-com:office:office" xmlns:r="http://schemas.openxmlformats.org/officeDocument/2006/relationships" xmlns:m="http://schemas.openxmlformats.org/officeDocument/2006/math" xmlns:v="urn:schemas-microsoft-com:vml" xmlns:wp14="http://schemas.microsoft.com/office/word/2010/wordprocessingDrawing" xmlns:wp="http://schemas.openxmlformats.org/drawingml/2006/wordprocessingDrawing" xmlns:w10="urn:schemas-microsoft-com:office:word" xmlns:w="http://schemas.openxmlformats.org/wordprocessingml/2006/main" xmlns:w14="http://schemas.microsoft.com/office/word/2010/wordml" xmlns:w15="http://schemas.microsoft.com/office/word/2012/wordml" xmlns:w16cid="http://schemas.microsoft.com/office/word/2016/wordml/cid" xmlns:w16se="http://schemas.microsoft.com/office/word/2015/wordml/symex" xmlns:wpg="http://schemas.microsoft.com/office/word/2010/wordprocessingGroup" xmlns:wpi="http://schemas.microsoft.com/office/word/2010/wordprocessingInk" xmlns:wne="http://schemas.microsoft.com/office/word/2006/wordml" xmlns:wps="http://schemas.microsoft.com/office/word/2010/wordprocessingShape" mc:Ignorable="w14 w15 w16se w16cid wp14">
   <w:body>
     <w:p>
       <w:pPr>
@@ -343,6 +343,7 @@
         </w:rPr>
         <w:t xml:space="preserve">Kelompok 4, </w:t>
       </w:r>
+      <w:proofErr w:type="gramStart"/>
       <w:r>
         <w:rPr>
           <w:b w:val="0"/>
@@ -365,7 +366,16 @@
           <w:sz w:val="28"/>
           <w:lang w:val="en-US"/>
         </w:rPr>
-        <w:t>Ary Sugiarto</w:t>
+        <w:t>Ary</w:t>
+      </w:r>
+      <w:proofErr w:type="gramEnd"/>
+      <w:r>
+        <w:rPr>
+          <w:b w:val="0"/>
+          <w:sz w:val="28"/>
+          <w:lang w:val="en-US"/>
+        </w:rPr>
+        <w:t xml:space="preserve"> Sugiarto</w:t>
       </w:r>
     </w:p>
     <w:p>
@@ -395,7 +405,16 @@
           <w:lang w:val="en-US"/>
         </w:rPr>
         <w:tab/>
-        <w:t xml:space="preserve">     10116263</w:t>
+        <w:t xml:space="preserve">     </w:t>
+      </w:r>
+      <w:proofErr w:type="gramStart"/>
+      <w:r>
+        <w:rPr>
+          <w:b w:val="0"/>
+          <w:sz w:val="28"/>
+          <w:lang w:val="en-US"/>
+        </w:rPr>
+        <w:t>10116263</w:t>
       </w:r>
       <w:r>
         <w:rPr>
@@ -411,7 +430,16 @@
           <w:sz w:val="28"/>
           <w:lang w:val="en-US"/>
         </w:rPr>
-        <w:t>Farhan Arif N</w:t>
+        <w:t>Farhan</w:t>
+      </w:r>
+      <w:proofErr w:type="gramEnd"/>
+      <w:r>
+        <w:rPr>
+          <w:b w:val="0"/>
+          <w:sz w:val="28"/>
+          <w:lang w:val="en-US"/>
+        </w:rPr>
+        <w:t xml:space="preserve"> Arif N</w:t>
       </w:r>
     </w:p>
     <w:p>
@@ -441,7 +469,16 @@
           <w:lang w:val="en-US"/>
         </w:rPr>
         <w:tab/>
-        <w:t xml:space="preserve">       10116264</w:t>
+        <w:t xml:space="preserve">       </w:t>
+      </w:r>
+      <w:proofErr w:type="gramStart"/>
+      <w:r>
+        <w:rPr>
+          <w:b w:val="0"/>
+          <w:sz w:val="28"/>
+          <w:lang w:val="en-US"/>
+        </w:rPr>
+        <w:t>10116264</w:t>
       </w:r>
       <w:r>
         <w:rPr>
@@ -457,7 +494,16 @@
           <w:sz w:val="28"/>
           <w:lang w:val="en-US"/>
         </w:rPr>
-        <w:t>Feryanto Abi F</w:t>
+        <w:t>Feryanto</w:t>
+      </w:r>
+      <w:proofErr w:type="gramEnd"/>
+      <w:r>
+        <w:rPr>
+          <w:b w:val="0"/>
+          <w:sz w:val="28"/>
+          <w:lang w:val="en-US"/>
+        </w:rPr>
+        <w:t xml:space="preserve"> Abi F</w:t>
       </w:r>
     </w:p>
     <w:p>
@@ -498,6 +544,7 @@
         <w:tab/>
         <w:t xml:space="preserve">   </w:t>
       </w:r>
+      <w:proofErr w:type="gramStart"/>
       <w:r>
         <w:rPr>
           <w:b w:val="0"/>
@@ -520,7 +567,16 @@
           <w:sz w:val="28"/>
           <w:lang w:val="en-US"/>
         </w:rPr>
-        <w:t>Anisa Dewi</w:t>
+        <w:t>Anisa</w:t>
+      </w:r>
+      <w:proofErr w:type="gramEnd"/>
+      <w:r>
+        <w:rPr>
+          <w:b w:val="0"/>
+          <w:sz w:val="28"/>
+          <w:lang w:val="en-US"/>
+        </w:rPr>
+        <w:t xml:space="preserve"> Dewi</w:t>
       </w:r>
       <w:r>
         <w:rPr>
@@ -566,7 +622,16 @@
           <w:lang w:val="en-US"/>
         </w:rPr>
         <w:tab/>
-        <w:t xml:space="preserve">   10116242</w:t>
+        <w:t xml:space="preserve">   </w:t>
+      </w:r>
+      <w:proofErr w:type="gramStart"/>
+      <w:r>
+        <w:rPr>
+          <w:b w:val="0"/>
+          <w:sz w:val="28"/>
+          <w:lang w:val="en-US"/>
+        </w:rPr>
+        <w:t>10116242</w:t>
       </w:r>
       <w:r>
         <w:rPr>
@@ -582,7 +647,16 @@
           <w:sz w:val="28"/>
           <w:lang w:val="en-US"/>
         </w:rPr>
-        <w:t>Ahmad Tri Utama</w:t>
+        <w:t>Ahmad</w:t>
+      </w:r>
+      <w:proofErr w:type="gramEnd"/>
+      <w:r>
+        <w:rPr>
+          <w:b w:val="0"/>
+          <w:sz w:val="28"/>
+          <w:lang w:val="en-US"/>
+        </w:rPr>
+        <w:t xml:space="preserve"> Tri Utama</w:t>
       </w:r>
     </w:p>
     <w:p>
@@ -1034,7 +1108,7 @@
                 <w:i/>
                 <w:sz w:val="20"/>
               </w:rPr>
-              <w:t>1</w:t>
+              <w:t>0</w:t>
             </w:r>
           </w:p>
         </w:tc>
@@ -1072,1613 +1146,6 @@
         </w:tc>
       </w:tr>
     </w:tbl>
-    <w:p>
-      <w:pPr>
-        <w:pStyle w:val="Title"/>
-      </w:pPr>
-      <w:r>
-        <w:lastRenderedPageBreak/>
-        <w:t>DAFTAR PERUBAHAN</w:t>
-      </w:r>
-    </w:p>
-    <w:p>
-      <w:pPr>
-        <w:pStyle w:val="Title"/>
-      </w:pPr>
-    </w:p>
-    <w:tbl>
-      <w:tblPr>
-        <w:tblW w:w="8897" w:type="dxa"/>
-        <w:tblBorders>
-          <w:top w:val="single" w:sz="4" w:space="0" w:color="auto"/>
-          <w:left w:val="single" w:sz="4" w:space="0" w:color="auto"/>
-          <w:bottom w:val="single" w:sz="4" w:space="0" w:color="auto"/>
-          <w:right w:val="single" w:sz="4" w:space="0" w:color="auto"/>
-          <w:insideH w:val="single" w:sz="4" w:space="0" w:color="auto"/>
-          <w:insideV w:val="single" w:sz="4" w:space="0" w:color="auto"/>
-        </w:tblBorders>
-        <w:tblLayout w:type="fixed"/>
-        <w:tblLook w:val="0000" w:firstRow="0" w:lastRow="0" w:firstColumn="0" w:lastColumn="0" w:noHBand="0" w:noVBand="0"/>
-      </w:tblPr>
-      <w:tblGrid>
-        <w:gridCol w:w="2268"/>
-        <w:gridCol w:w="6629"/>
-      </w:tblGrid>
-      <w:tr>
-        <w:tc>
-          <w:tcPr>
-            <w:tcW w:w="2268" w:type="dxa"/>
-          </w:tcPr>
-          <w:p>
-            <w:pPr>
-              <w:pStyle w:val="Title"/>
-              <w:spacing w:before="60"/>
-              <w:rPr>
-                <w:sz w:val="24"/>
-                <w:lang w:val="id-ID"/>
-              </w:rPr>
-            </w:pPr>
-            <w:r>
-              <w:rPr>
-                <w:sz w:val="24"/>
-              </w:rPr>
-              <w:t>Revisi</w:t>
-            </w:r>
-            <w:r>
-              <w:rPr>
-                <w:sz w:val="24"/>
-                <w:lang w:val="id-ID"/>
-              </w:rPr>
-              <w:t xml:space="preserve"> &amp; Tanggal </w:t>
-            </w:r>
-          </w:p>
-        </w:tc>
-        <w:tc>
-          <w:tcPr>
-            <w:tcW w:w="6629" w:type="dxa"/>
-          </w:tcPr>
-          <w:p>
-            <w:pPr>
-              <w:pStyle w:val="Title"/>
-              <w:spacing w:before="60"/>
-              <w:rPr>
-                <w:sz w:val="24"/>
-              </w:rPr>
-            </w:pPr>
-            <w:r>
-              <w:rPr>
-                <w:sz w:val="24"/>
-              </w:rPr>
-              <w:t>Deskripsi</w:t>
-            </w:r>
-          </w:p>
-        </w:tc>
-      </w:tr>
-      <w:tr>
-        <w:tc>
-          <w:tcPr>
-            <w:tcW w:w="2268" w:type="dxa"/>
-          </w:tcPr>
-          <w:p>
-            <w:pPr>
-              <w:pStyle w:val="Title"/>
-              <w:spacing w:before="0" w:after="0"/>
-            </w:pPr>
-            <w:r>
-              <w:rPr>
-                <w:lang w:val="id-ID"/>
-              </w:rPr>
-              <w:t xml:space="preserve">Ke – </w:t>
-            </w:r>
-            <w:r>
-              <w:t>1</w:t>
-            </w:r>
-          </w:p>
-          <w:p>
-            <w:pPr>
-              <w:pStyle w:val="Title"/>
-              <w:spacing w:before="0" w:after="0"/>
-              <w:jc w:val="left"/>
-              <w:rPr>
-                <w:sz w:val="22"/>
-                <w:szCs w:val="22"/>
-                <w:lang w:val="en-US"/>
-              </w:rPr>
-            </w:pPr>
-            <w:r>
-              <w:rPr>
-                <w:sz w:val="22"/>
-                <w:szCs w:val="22"/>
-                <w:lang w:val="id-ID"/>
-              </w:rPr>
-              <w:t>Tanggal :</w:t>
-            </w:r>
-            <w:r>
-              <w:rPr>
-                <w:sz w:val="22"/>
-                <w:szCs w:val="22"/>
-                <w:lang w:val="en-US"/>
-              </w:rPr>
-              <w:t xml:space="preserve"> 28-12-18</w:t>
-            </w:r>
-          </w:p>
-        </w:tc>
-        <w:tc>
-          <w:tcPr>
-            <w:tcW w:w="6629" w:type="dxa"/>
-          </w:tcPr>
-          <w:p>
-            <w:pPr>
-              <w:pStyle w:val="NormalWeb"/>
-              <w:spacing w:before="0" w:beforeAutospacing="0" w:after="0" w:afterAutospacing="0" w:line="319" w:lineRule="atLeast"/>
-            </w:pPr>
-            <w:r>
-              <w:t>Bab 1 Latar belakang</w:t>
-            </w:r>
-          </w:p>
-          <w:p>
-            <w:pPr>
-              <w:pStyle w:val="NormalWeb"/>
-              <w:spacing w:before="0" w:beforeAutospacing="0" w:after="0" w:afterAutospacing="0" w:line="319" w:lineRule="atLeast"/>
-            </w:pPr>
-          </w:p>
-          <w:p>
-            <w:pPr>
-              <w:pStyle w:val="NormalWeb"/>
-              <w:spacing w:before="0" w:beforeAutospacing="0" w:after="0" w:afterAutospacing="0" w:line="319" w:lineRule="atLeast"/>
-            </w:pPr>
-            <w:r>
-              <w:t xml:space="preserve">Bab 2 </w:t>
-            </w:r>
-          </w:p>
-          <w:p>
-            <w:pPr>
-              <w:pStyle w:val="NormalWeb"/>
-              <w:spacing w:before="0" w:beforeAutospacing="0" w:after="0" w:afterAutospacing="0" w:line="319" w:lineRule="atLeast"/>
-            </w:pPr>
-            <w:r>
-              <w:t>Notasi/Simbol beserta keterangan dari</w:t>
-            </w:r>
-          </w:p>
-          <w:p>
-            <w:pPr>
-              <w:pStyle w:val="NormalWeb"/>
-              <w:spacing w:before="0" w:beforeAutospacing="0" w:after="0" w:afterAutospacing="0" w:line="319" w:lineRule="atLeast"/>
-            </w:pPr>
-            <w:r>
-              <w:t>a. Usecase</w:t>
-            </w:r>
-          </w:p>
-          <w:p>
-            <w:pPr>
-              <w:pStyle w:val="NormalWeb"/>
-              <w:spacing w:before="0" w:beforeAutospacing="0" w:after="0" w:afterAutospacing="0" w:line="319" w:lineRule="atLeast"/>
-            </w:pPr>
-            <w:r>
-              <w:t>b. Activity diagram</w:t>
-            </w:r>
-          </w:p>
-          <w:p>
-            <w:pPr>
-              <w:pStyle w:val="NormalWeb"/>
-              <w:spacing w:before="0" w:beforeAutospacing="0" w:after="0" w:afterAutospacing="0" w:line="319" w:lineRule="atLeast"/>
-            </w:pPr>
-            <w:r>
-              <w:t>c. Class diagram</w:t>
-            </w:r>
-          </w:p>
-          <w:p>
-            <w:pPr>
-              <w:pStyle w:val="NormalWeb"/>
-              <w:spacing w:before="0" w:beforeAutospacing="0" w:after="0" w:afterAutospacing="0" w:line="319" w:lineRule="atLeast"/>
-            </w:pPr>
-            <w:r>
-              <w:t>d. Sequence diagram</w:t>
-            </w:r>
-          </w:p>
-          <w:p>
-            <w:pPr>
-              <w:pStyle w:val="NormalWeb"/>
-              <w:spacing w:before="0" w:beforeAutospacing="0" w:after="0" w:afterAutospacing="0" w:line="319" w:lineRule="atLeast"/>
-            </w:pPr>
-          </w:p>
-          <w:p>
-            <w:pPr>
-              <w:pStyle w:val="NormalWeb"/>
-              <w:spacing w:before="0" w:beforeAutospacing="0" w:after="0" w:afterAutospacing="0" w:line="319" w:lineRule="atLeast"/>
-            </w:pPr>
-            <w:r>
-              <w:t xml:space="preserve">Bab 3 </w:t>
-            </w:r>
-          </w:p>
-          <w:p>
-            <w:pPr>
-              <w:pStyle w:val="NormalWeb"/>
-              <w:spacing w:before="0" w:beforeAutospacing="0" w:after="0" w:afterAutospacing="0" w:line="319" w:lineRule="atLeast"/>
-            </w:pPr>
-            <w:r>
-              <w:t>a. Analisis sistem berjalan</w:t>
-            </w:r>
-          </w:p>
-          <w:p>
-            <w:pPr>
-              <w:pStyle w:val="NormalWeb"/>
-              <w:spacing w:before="0" w:beforeAutospacing="0" w:after="0" w:afterAutospacing="0" w:line="319" w:lineRule="atLeast"/>
-            </w:pPr>
-            <w:r>
-              <w:t>b. Analisis kebutuhan perangkat lunak</w:t>
-            </w:r>
-          </w:p>
-          <w:p>
-            <w:pPr>
-              <w:pStyle w:val="NormalWeb"/>
-              <w:spacing w:before="0" w:beforeAutospacing="0" w:after="0" w:afterAutospacing="0" w:line="319" w:lineRule="atLeast"/>
-            </w:pPr>
-            <w:r>
-              <w:t>c. Analisis kebutuhan perangkat pikir</w:t>
-            </w:r>
-          </w:p>
-          <w:p>
-            <w:pPr>
-              <w:pStyle w:val="NormalWeb"/>
-              <w:spacing w:before="0" w:beforeAutospacing="0" w:after="0" w:afterAutospacing="0" w:line="319" w:lineRule="atLeast"/>
-            </w:pPr>
-            <w:r>
-              <w:t>d. Analisis kebutuhan jaringan</w:t>
-            </w:r>
-          </w:p>
-          <w:p>
-            <w:pPr>
-              <w:pStyle w:val="NormalWeb"/>
-              <w:spacing w:before="0" w:beforeAutospacing="0" w:after="0" w:afterAutospacing="0" w:line="319" w:lineRule="atLeast"/>
-            </w:pPr>
-          </w:p>
-          <w:p>
-            <w:pPr>
-              <w:pStyle w:val="NormalWeb"/>
-              <w:spacing w:before="0" w:beforeAutospacing="0" w:after="0" w:afterAutospacing="0" w:line="319" w:lineRule="atLeast"/>
-            </w:pPr>
-            <w:r>
-              <w:t xml:space="preserve">Bab 4 </w:t>
-            </w:r>
-          </w:p>
-          <w:p>
-            <w:pPr>
-              <w:pStyle w:val="NormalWeb"/>
-              <w:spacing w:before="0" w:beforeAutospacing="0" w:after="0" w:afterAutospacing="0" w:line="319" w:lineRule="atLeast"/>
-            </w:pPr>
-            <w:r>
-              <w:t>a. Skenario usecase</w:t>
-            </w:r>
-          </w:p>
-          <w:p>
-            <w:pPr>
-              <w:pStyle w:val="NormalWeb"/>
-              <w:spacing w:before="0" w:beforeAutospacing="0" w:after="0" w:afterAutospacing="0" w:line="319" w:lineRule="atLeast"/>
-            </w:pPr>
-            <w:r>
-              <w:t>b. Activity diagram</w:t>
-            </w:r>
-          </w:p>
-          <w:p>
-            <w:pPr>
-              <w:pStyle w:val="NormalWeb"/>
-              <w:spacing w:before="0" w:beforeAutospacing="0" w:after="0" w:afterAutospacing="0" w:line="319" w:lineRule="atLeast"/>
-            </w:pPr>
-            <w:r>
-              <w:t>c. Class diagram</w:t>
-            </w:r>
-          </w:p>
-          <w:p>
-            <w:pPr>
-              <w:pStyle w:val="NormalWeb"/>
-              <w:spacing w:before="0" w:beforeAutospacing="0" w:after="0" w:afterAutospacing="0" w:line="319" w:lineRule="atLeast"/>
-            </w:pPr>
-            <w:r>
-              <w:t>d. Sequence diagram</w:t>
-            </w:r>
-          </w:p>
-        </w:tc>
-      </w:tr>
-      <w:tr>
-        <w:tc>
-          <w:tcPr>
-            <w:tcW w:w="2268" w:type="dxa"/>
-          </w:tcPr>
-          <w:p>
-            <w:pPr>
-              <w:pStyle w:val="Title"/>
-              <w:spacing w:before="0" w:after="0"/>
-            </w:pPr>
-            <w:r>
-              <w:rPr>
-                <w:lang w:val="id-ID"/>
-              </w:rPr>
-              <w:t xml:space="preserve">Ke – </w:t>
-            </w:r>
-            <w:r>
-              <w:t>2</w:t>
-            </w:r>
-          </w:p>
-          <w:p>
-            <w:pPr>
-              <w:pStyle w:val="Title"/>
-              <w:spacing w:before="0" w:after="0"/>
-              <w:jc w:val="left"/>
-            </w:pPr>
-            <w:r>
-              <w:rPr>
-                <w:sz w:val="22"/>
-                <w:szCs w:val="22"/>
-                <w:lang w:val="id-ID"/>
-              </w:rPr>
-              <w:t>Tanggal :</w:t>
-            </w:r>
-          </w:p>
-        </w:tc>
-        <w:tc>
-          <w:tcPr>
-            <w:tcW w:w="6629" w:type="dxa"/>
-          </w:tcPr>
-          <w:p>
-            <w:pPr>
-              <w:pStyle w:val="Title"/>
-              <w:spacing w:before="0" w:after="0"/>
-            </w:pPr>
-          </w:p>
-          <w:p>
-            <w:pPr>
-              <w:pStyle w:val="Title"/>
-              <w:spacing w:before="0" w:after="0"/>
-            </w:pPr>
-          </w:p>
-          <w:p>
-            <w:pPr>
-              <w:pStyle w:val="Title"/>
-              <w:spacing w:before="0" w:after="0"/>
-            </w:pPr>
-          </w:p>
-        </w:tc>
-      </w:tr>
-      <w:tr>
-        <w:tc>
-          <w:tcPr>
-            <w:tcW w:w="2268" w:type="dxa"/>
-          </w:tcPr>
-          <w:p>
-            <w:pPr>
-              <w:pStyle w:val="Title"/>
-              <w:spacing w:before="0" w:after="0"/>
-            </w:pPr>
-            <w:r>
-              <w:rPr>
-                <w:lang w:val="id-ID"/>
-              </w:rPr>
-              <w:t xml:space="preserve">Ke – </w:t>
-            </w:r>
-            <w:r>
-              <w:t>3</w:t>
-            </w:r>
-          </w:p>
-          <w:p>
-            <w:pPr>
-              <w:pStyle w:val="Title"/>
-              <w:spacing w:before="0" w:after="0"/>
-              <w:jc w:val="left"/>
-            </w:pPr>
-            <w:r>
-              <w:rPr>
-                <w:sz w:val="22"/>
-                <w:szCs w:val="22"/>
-                <w:lang w:val="id-ID"/>
-              </w:rPr>
-              <w:t>Tanggal :</w:t>
-            </w:r>
-          </w:p>
-        </w:tc>
-        <w:tc>
-          <w:tcPr>
-            <w:tcW w:w="6629" w:type="dxa"/>
-          </w:tcPr>
-          <w:p>
-            <w:pPr>
-              <w:pStyle w:val="Title"/>
-              <w:spacing w:before="0" w:after="0"/>
-            </w:pPr>
-          </w:p>
-          <w:p>
-            <w:pPr>
-              <w:pStyle w:val="Title"/>
-              <w:spacing w:before="0" w:after="0"/>
-            </w:pPr>
-          </w:p>
-          <w:p>
-            <w:pPr>
-              <w:pStyle w:val="Title"/>
-              <w:spacing w:before="0" w:after="0"/>
-            </w:pPr>
-          </w:p>
-        </w:tc>
-      </w:tr>
-      <w:tr>
-        <w:tc>
-          <w:tcPr>
-            <w:tcW w:w="2268" w:type="dxa"/>
-          </w:tcPr>
-          <w:p>
-            <w:pPr>
-              <w:pStyle w:val="Title"/>
-              <w:spacing w:before="0" w:after="0"/>
-            </w:pPr>
-            <w:r>
-              <w:rPr>
-                <w:lang w:val="id-ID"/>
-              </w:rPr>
-              <w:t xml:space="preserve">Ke – </w:t>
-            </w:r>
-            <w:r>
-              <w:t>4</w:t>
-            </w:r>
-          </w:p>
-          <w:p>
-            <w:pPr>
-              <w:pStyle w:val="Title"/>
-              <w:spacing w:before="0" w:after="0"/>
-              <w:jc w:val="left"/>
-            </w:pPr>
-            <w:r>
-              <w:rPr>
-                <w:sz w:val="22"/>
-                <w:szCs w:val="22"/>
-                <w:lang w:val="id-ID"/>
-              </w:rPr>
-              <w:t>Tanggal :</w:t>
-            </w:r>
-          </w:p>
-        </w:tc>
-        <w:tc>
-          <w:tcPr>
-            <w:tcW w:w="6629" w:type="dxa"/>
-          </w:tcPr>
-          <w:p>
-            <w:pPr>
-              <w:pStyle w:val="Title"/>
-              <w:spacing w:before="0" w:after="0"/>
-            </w:pPr>
-          </w:p>
-          <w:p>
-            <w:pPr>
-              <w:pStyle w:val="Title"/>
-              <w:spacing w:before="0" w:after="0"/>
-            </w:pPr>
-          </w:p>
-          <w:p>
-            <w:pPr>
-              <w:pStyle w:val="Title"/>
-              <w:spacing w:before="0" w:after="0"/>
-            </w:pPr>
-          </w:p>
-        </w:tc>
-      </w:tr>
-      <w:tr>
-        <w:tc>
-          <w:tcPr>
-            <w:tcW w:w="2268" w:type="dxa"/>
-          </w:tcPr>
-          <w:p>
-            <w:pPr>
-              <w:pStyle w:val="Title"/>
-              <w:spacing w:before="0" w:after="0"/>
-            </w:pPr>
-            <w:r>
-              <w:rPr>
-                <w:lang w:val="id-ID"/>
-              </w:rPr>
-              <w:t xml:space="preserve">Ke – </w:t>
-            </w:r>
-            <w:r>
-              <w:t>5</w:t>
-            </w:r>
-          </w:p>
-          <w:p>
-            <w:pPr>
-              <w:pStyle w:val="Title"/>
-              <w:spacing w:before="0" w:after="0"/>
-              <w:jc w:val="left"/>
-            </w:pPr>
-            <w:r>
-              <w:rPr>
-                <w:sz w:val="22"/>
-                <w:szCs w:val="22"/>
-                <w:lang w:val="id-ID"/>
-              </w:rPr>
-              <w:t>Tanggal :</w:t>
-            </w:r>
-          </w:p>
-        </w:tc>
-        <w:tc>
-          <w:tcPr>
-            <w:tcW w:w="6629" w:type="dxa"/>
-          </w:tcPr>
-          <w:p>
-            <w:pPr>
-              <w:pStyle w:val="Title"/>
-              <w:spacing w:before="0" w:after="0"/>
-            </w:pPr>
-          </w:p>
-          <w:p>
-            <w:pPr>
-              <w:pStyle w:val="Title"/>
-              <w:spacing w:before="0" w:after="0"/>
-            </w:pPr>
-          </w:p>
-          <w:p>
-            <w:pPr>
-              <w:pStyle w:val="Title"/>
-              <w:spacing w:before="0" w:after="0"/>
-            </w:pPr>
-          </w:p>
-        </w:tc>
-      </w:tr>
-      <w:tr>
-        <w:tc>
-          <w:tcPr>
-            <w:tcW w:w="2268" w:type="dxa"/>
-          </w:tcPr>
-          <w:p>
-            <w:pPr>
-              <w:pStyle w:val="Title"/>
-              <w:spacing w:before="0" w:after="0"/>
-            </w:pPr>
-            <w:r>
-              <w:rPr>
-                <w:lang w:val="id-ID"/>
-              </w:rPr>
-              <w:t xml:space="preserve">Ke – </w:t>
-            </w:r>
-            <w:r>
-              <w:t>6</w:t>
-            </w:r>
-          </w:p>
-          <w:p>
-            <w:pPr>
-              <w:pStyle w:val="Title"/>
-              <w:spacing w:before="0" w:after="0"/>
-              <w:jc w:val="left"/>
-            </w:pPr>
-            <w:r>
-              <w:rPr>
-                <w:sz w:val="22"/>
-                <w:szCs w:val="22"/>
-                <w:lang w:val="id-ID"/>
-              </w:rPr>
-              <w:lastRenderedPageBreak/>
-              <w:t>Tanggal :</w:t>
-            </w:r>
-          </w:p>
-        </w:tc>
-        <w:tc>
-          <w:tcPr>
-            <w:tcW w:w="6629" w:type="dxa"/>
-          </w:tcPr>
-          <w:p>
-            <w:pPr>
-              <w:pStyle w:val="Title"/>
-              <w:spacing w:before="0" w:after="0"/>
-            </w:pPr>
-          </w:p>
-          <w:p>
-            <w:pPr>
-              <w:pStyle w:val="Title"/>
-              <w:spacing w:before="0" w:after="0"/>
-            </w:pPr>
-          </w:p>
-          <w:p>
-            <w:pPr>
-              <w:pStyle w:val="Title"/>
-              <w:spacing w:before="0" w:after="0"/>
-            </w:pPr>
-          </w:p>
-        </w:tc>
-      </w:tr>
-      <w:tr>
-        <w:tc>
-          <w:tcPr>
-            <w:tcW w:w="2268" w:type="dxa"/>
-          </w:tcPr>
-          <w:p>
-            <w:pPr>
-              <w:pStyle w:val="Title"/>
-              <w:spacing w:before="0" w:after="0"/>
-            </w:pPr>
-            <w:r>
-              <w:rPr>
-                <w:lang w:val="id-ID"/>
-              </w:rPr>
-              <w:lastRenderedPageBreak/>
-              <w:t xml:space="preserve">Ke – </w:t>
-            </w:r>
-            <w:r>
-              <w:t>7</w:t>
-            </w:r>
-          </w:p>
-          <w:p>
-            <w:pPr>
-              <w:pStyle w:val="Title"/>
-              <w:spacing w:before="0" w:after="0"/>
-              <w:jc w:val="left"/>
-            </w:pPr>
-            <w:r>
-              <w:rPr>
-                <w:sz w:val="22"/>
-                <w:szCs w:val="22"/>
-                <w:lang w:val="id-ID"/>
-              </w:rPr>
-              <w:t>Tanggal :</w:t>
-            </w:r>
-          </w:p>
-        </w:tc>
-        <w:tc>
-          <w:tcPr>
-            <w:tcW w:w="6629" w:type="dxa"/>
-          </w:tcPr>
-          <w:p>
-            <w:pPr>
-              <w:pStyle w:val="Title"/>
-              <w:spacing w:before="0" w:after="0"/>
-            </w:pPr>
-          </w:p>
-          <w:p>
-            <w:pPr>
-              <w:pStyle w:val="Title"/>
-              <w:spacing w:before="0" w:after="0"/>
-            </w:pPr>
-          </w:p>
-          <w:p>
-            <w:pPr>
-              <w:pStyle w:val="Title"/>
-              <w:spacing w:before="0" w:after="0"/>
-            </w:pPr>
-          </w:p>
-        </w:tc>
-      </w:tr>
-    </w:tbl>
-    <w:p>
-      <w:pPr>
-        <w:pStyle w:val="Title"/>
-        <w:spacing w:before="0" w:after="0"/>
-        <w:jc w:val="left"/>
-      </w:pPr>
-    </w:p>
-    <w:p>
-      <w:pPr>
-        <w:pStyle w:val="Title"/>
-        <w:spacing w:before="0" w:after="0"/>
-      </w:pPr>
-    </w:p>
-    <w:tbl>
-      <w:tblPr>
-        <w:tblStyle w:val="TableGrid"/>
-        <w:tblW w:w="9046" w:type="dxa"/>
-        <w:tblLayout w:type="fixed"/>
-        <w:tblLook w:val="0000" w:firstRow="0" w:lastRow="0" w:firstColumn="0" w:lastColumn="0" w:noHBand="0" w:noVBand="0"/>
-      </w:tblPr>
-      <w:tblGrid>
-        <w:gridCol w:w="1110"/>
-        <w:gridCol w:w="992"/>
-        <w:gridCol w:w="992"/>
-        <w:gridCol w:w="992"/>
-        <w:gridCol w:w="992"/>
-        <w:gridCol w:w="992"/>
-        <w:gridCol w:w="992"/>
-        <w:gridCol w:w="992"/>
-        <w:gridCol w:w="992"/>
-      </w:tblGrid>
-      <w:tr>
-        <w:trPr>
-          <w:trHeight w:val="682"/>
-        </w:trPr>
-        <w:tc>
-          <w:tcPr>
-            <w:tcW w:w="1110" w:type="dxa"/>
-          </w:tcPr>
-          <w:p>
-            <w:pPr>
-              <w:pStyle w:val="Title"/>
-              <w:spacing w:before="0" w:after="0"/>
-              <w:rPr>
-                <w:b w:val="0"/>
-                <w:sz w:val="20"/>
-              </w:rPr>
-            </w:pPr>
-            <w:r>
-              <w:rPr>
-                <w:b w:val="0"/>
-                <w:sz w:val="20"/>
-              </w:rPr>
-              <w:t>INDEX</w:t>
-            </w:r>
-          </w:p>
-          <w:p>
-            <w:pPr>
-              <w:pStyle w:val="Title"/>
-              <w:spacing w:before="0" w:after="0"/>
-              <w:rPr>
-                <w:b w:val="0"/>
-                <w:sz w:val="20"/>
-              </w:rPr>
-            </w:pPr>
-            <w:r>
-              <w:rPr>
-                <w:b w:val="0"/>
-                <w:sz w:val="20"/>
-              </w:rPr>
-              <w:t>TGL</w:t>
-            </w:r>
-          </w:p>
-        </w:tc>
-        <w:tc>
-          <w:tcPr>
-            <w:tcW w:w="992" w:type="dxa"/>
-          </w:tcPr>
-          <w:p>
-            <w:pPr>
-              <w:pStyle w:val="Title"/>
-              <w:spacing w:before="0" w:after="0"/>
-              <w:rPr>
-                <w:b w:val="0"/>
-                <w:sz w:val="20"/>
-              </w:rPr>
-            </w:pPr>
-            <w:r>
-              <w:rPr>
-                <w:b w:val="0"/>
-                <w:sz w:val="20"/>
-              </w:rPr>
-              <w:t>-</w:t>
-            </w:r>
-          </w:p>
-        </w:tc>
-        <w:tc>
-          <w:tcPr>
-            <w:tcW w:w="992" w:type="dxa"/>
-          </w:tcPr>
-          <w:p>
-            <w:pPr>
-              <w:pStyle w:val="Title"/>
-              <w:spacing w:before="0" w:after="0"/>
-              <w:rPr>
-                <w:b w:val="0"/>
-                <w:sz w:val="20"/>
-              </w:rPr>
-            </w:pPr>
-            <w:r>
-              <w:rPr>
-                <w:b w:val="0"/>
-                <w:sz w:val="20"/>
-              </w:rPr>
-              <w:t>A</w:t>
-            </w:r>
-          </w:p>
-        </w:tc>
-        <w:tc>
-          <w:tcPr>
-            <w:tcW w:w="992" w:type="dxa"/>
-          </w:tcPr>
-          <w:p>
-            <w:pPr>
-              <w:pStyle w:val="Title"/>
-              <w:spacing w:before="0" w:after="0"/>
-              <w:rPr>
-                <w:b w:val="0"/>
-                <w:sz w:val="20"/>
-              </w:rPr>
-            </w:pPr>
-            <w:r>
-              <w:rPr>
-                <w:b w:val="0"/>
-                <w:sz w:val="20"/>
-              </w:rPr>
-              <w:t>B</w:t>
-            </w:r>
-          </w:p>
-        </w:tc>
-        <w:tc>
-          <w:tcPr>
-            <w:tcW w:w="992" w:type="dxa"/>
-          </w:tcPr>
-          <w:p>
-            <w:pPr>
-              <w:pStyle w:val="Title"/>
-              <w:spacing w:before="0" w:after="0"/>
-              <w:rPr>
-                <w:b w:val="0"/>
-                <w:sz w:val="20"/>
-              </w:rPr>
-            </w:pPr>
-            <w:r>
-              <w:rPr>
-                <w:b w:val="0"/>
-                <w:sz w:val="20"/>
-              </w:rPr>
-              <w:t>C</w:t>
-            </w:r>
-          </w:p>
-        </w:tc>
-        <w:tc>
-          <w:tcPr>
-            <w:tcW w:w="992" w:type="dxa"/>
-          </w:tcPr>
-          <w:p>
-            <w:pPr>
-              <w:pStyle w:val="Title"/>
-              <w:spacing w:before="0" w:after="0"/>
-              <w:rPr>
-                <w:b w:val="0"/>
-                <w:sz w:val="20"/>
-              </w:rPr>
-            </w:pPr>
-            <w:r>
-              <w:rPr>
-                <w:b w:val="0"/>
-                <w:sz w:val="20"/>
-              </w:rPr>
-              <w:t>D</w:t>
-            </w:r>
-          </w:p>
-        </w:tc>
-        <w:tc>
-          <w:tcPr>
-            <w:tcW w:w="992" w:type="dxa"/>
-          </w:tcPr>
-          <w:p>
-            <w:pPr>
-              <w:pStyle w:val="Title"/>
-              <w:spacing w:before="0" w:after="0"/>
-              <w:rPr>
-                <w:b w:val="0"/>
-                <w:sz w:val="20"/>
-              </w:rPr>
-            </w:pPr>
-            <w:r>
-              <w:rPr>
-                <w:b w:val="0"/>
-                <w:sz w:val="20"/>
-              </w:rPr>
-              <w:t>E</w:t>
-            </w:r>
-          </w:p>
-        </w:tc>
-        <w:tc>
-          <w:tcPr>
-            <w:tcW w:w="992" w:type="dxa"/>
-          </w:tcPr>
-          <w:p>
-            <w:pPr>
-              <w:pStyle w:val="Title"/>
-              <w:spacing w:before="0" w:after="0"/>
-              <w:rPr>
-                <w:b w:val="0"/>
-                <w:sz w:val="20"/>
-              </w:rPr>
-            </w:pPr>
-            <w:r>
-              <w:rPr>
-                <w:b w:val="0"/>
-                <w:sz w:val="20"/>
-              </w:rPr>
-              <w:t>F</w:t>
-            </w:r>
-          </w:p>
-        </w:tc>
-        <w:tc>
-          <w:tcPr>
-            <w:tcW w:w="992" w:type="dxa"/>
-          </w:tcPr>
-          <w:p>
-            <w:pPr>
-              <w:pStyle w:val="Title"/>
-              <w:spacing w:before="0" w:after="0"/>
-              <w:rPr>
-                <w:b w:val="0"/>
-                <w:sz w:val="20"/>
-              </w:rPr>
-            </w:pPr>
-            <w:r>
-              <w:rPr>
-                <w:b w:val="0"/>
-                <w:sz w:val="20"/>
-              </w:rPr>
-              <w:t>G</w:t>
-            </w:r>
-          </w:p>
-        </w:tc>
-      </w:tr>
-      <w:tr>
-        <w:trPr>
-          <w:trHeight w:val="1077"/>
-        </w:trPr>
-        <w:tc>
-          <w:tcPr>
-            <w:tcW w:w="1110" w:type="dxa"/>
-          </w:tcPr>
-          <w:p>
-            <w:pPr>
-              <w:pStyle w:val="Title"/>
-              <w:rPr>
-                <w:b w:val="0"/>
-                <w:sz w:val="20"/>
-              </w:rPr>
-            </w:pPr>
-            <w:r>
-              <w:rPr>
-                <w:b w:val="0"/>
-                <w:sz w:val="20"/>
-              </w:rPr>
-              <w:t>Ditulis oleh</w:t>
-            </w:r>
-          </w:p>
-        </w:tc>
-        <w:tc>
-          <w:tcPr>
-            <w:tcW w:w="992" w:type="dxa"/>
-          </w:tcPr>
-          <w:p>
-            <w:pPr>
-              <w:pStyle w:val="Title"/>
-              <w:rPr>
-                <w:b w:val="0"/>
-                <w:sz w:val="20"/>
-              </w:rPr>
-            </w:pPr>
-          </w:p>
-        </w:tc>
-        <w:tc>
-          <w:tcPr>
-            <w:tcW w:w="992" w:type="dxa"/>
-          </w:tcPr>
-          <w:p>
-            <w:pPr>
-              <w:pStyle w:val="Title"/>
-              <w:rPr>
-                <w:b w:val="0"/>
-                <w:sz w:val="20"/>
-              </w:rPr>
-            </w:pPr>
-          </w:p>
-        </w:tc>
-        <w:tc>
-          <w:tcPr>
-            <w:tcW w:w="992" w:type="dxa"/>
-          </w:tcPr>
-          <w:p>
-            <w:pPr>
-              <w:pStyle w:val="Title"/>
-              <w:rPr>
-                <w:b w:val="0"/>
-                <w:sz w:val="20"/>
-              </w:rPr>
-            </w:pPr>
-          </w:p>
-        </w:tc>
-        <w:tc>
-          <w:tcPr>
-            <w:tcW w:w="992" w:type="dxa"/>
-          </w:tcPr>
-          <w:p>
-            <w:pPr>
-              <w:pStyle w:val="Title"/>
-              <w:rPr>
-                <w:b w:val="0"/>
-                <w:sz w:val="20"/>
-              </w:rPr>
-            </w:pPr>
-          </w:p>
-        </w:tc>
-        <w:tc>
-          <w:tcPr>
-            <w:tcW w:w="992" w:type="dxa"/>
-          </w:tcPr>
-          <w:p>
-            <w:pPr>
-              <w:pStyle w:val="Title"/>
-              <w:rPr>
-                <w:b w:val="0"/>
-                <w:sz w:val="20"/>
-              </w:rPr>
-            </w:pPr>
-          </w:p>
-        </w:tc>
-        <w:tc>
-          <w:tcPr>
-            <w:tcW w:w="992" w:type="dxa"/>
-          </w:tcPr>
-          <w:p>
-            <w:pPr>
-              <w:pStyle w:val="Title"/>
-              <w:rPr>
-                <w:b w:val="0"/>
-                <w:sz w:val="20"/>
-              </w:rPr>
-            </w:pPr>
-          </w:p>
-        </w:tc>
-        <w:tc>
-          <w:tcPr>
-            <w:tcW w:w="992" w:type="dxa"/>
-          </w:tcPr>
-          <w:p>
-            <w:pPr>
-              <w:pStyle w:val="Title"/>
-              <w:rPr>
-                <w:b w:val="0"/>
-                <w:sz w:val="20"/>
-              </w:rPr>
-            </w:pPr>
-          </w:p>
-        </w:tc>
-        <w:tc>
-          <w:tcPr>
-            <w:tcW w:w="992" w:type="dxa"/>
-          </w:tcPr>
-          <w:p>
-            <w:pPr>
-              <w:pStyle w:val="Title"/>
-              <w:rPr>
-                <w:b w:val="0"/>
-                <w:sz w:val="20"/>
-              </w:rPr>
-            </w:pPr>
-          </w:p>
-        </w:tc>
-      </w:tr>
-      <w:tr>
-        <w:trPr>
-          <w:trHeight w:val="1113"/>
-        </w:trPr>
-        <w:tc>
-          <w:tcPr>
-            <w:tcW w:w="1110" w:type="dxa"/>
-          </w:tcPr>
-          <w:p>
-            <w:pPr>
-              <w:pStyle w:val="Title"/>
-              <w:rPr>
-                <w:b w:val="0"/>
-                <w:sz w:val="20"/>
-              </w:rPr>
-            </w:pPr>
-            <w:r>
-              <w:rPr>
-                <w:b w:val="0"/>
-                <w:sz w:val="20"/>
-              </w:rPr>
-              <w:t>Diperiksa oleh</w:t>
-            </w:r>
-          </w:p>
-        </w:tc>
-        <w:tc>
-          <w:tcPr>
-            <w:tcW w:w="992" w:type="dxa"/>
-          </w:tcPr>
-          <w:p>
-            <w:pPr>
-              <w:pStyle w:val="Title"/>
-              <w:rPr>
-                <w:b w:val="0"/>
-                <w:sz w:val="20"/>
-              </w:rPr>
-            </w:pPr>
-          </w:p>
-        </w:tc>
-        <w:tc>
-          <w:tcPr>
-            <w:tcW w:w="992" w:type="dxa"/>
-          </w:tcPr>
-          <w:p>
-            <w:pPr>
-              <w:pStyle w:val="Title"/>
-              <w:rPr>
-                <w:b w:val="0"/>
-                <w:sz w:val="20"/>
-              </w:rPr>
-            </w:pPr>
-          </w:p>
-        </w:tc>
-        <w:tc>
-          <w:tcPr>
-            <w:tcW w:w="992" w:type="dxa"/>
-          </w:tcPr>
-          <w:p>
-            <w:pPr>
-              <w:pStyle w:val="Title"/>
-              <w:rPr>
-                <w:b w:val="0"/>
-                <w:sz w:val="20"/>
-              </w:rPr>
-            </w:pPr>
-          </w:p>
-        </w:tc>
-        <w:tc>
-          <w:tcPr>
-            <w:tcW w:w="992" w:type="dxa"/>
-          </w:tcPr>
-          <w:p>
-            <w:pPr>
-              <w:pStyle w:val="Title"/>
-              <w:rPr>
-                <w:b w:val="0"/>
-                <w:sz w:val="20"/>
-              </w:rPr>
-            </w:pPr>
-          </w:p>
-        </w:tc>
-        <w:tc>
-          <w:tcPr>
-            <w:tcW w:w="992" w:type="dxa"/>
-          </w:tcPr>
-          <w:p>
-            <w:pPr>
-              <w:pStyle w:val="Title"/>
-              <w:rPr>
-                <w:b w:val="0"/>
-                <w:sz w:val="20"/>
-              </w:rPr>
-            </w:pPr>
-          </w:p>
-        </w:tc>
-        <w:tc>
-          <w:tcPr>
-            <w:tcW w:w="992" w:type="dxa"/>
-          </w:tcPr>
-          <w:p>
-            <w:pPr>
-              <w:pStyle w:val="Title"/>
-              <w:rPr>
-                <w:b w:val="0"/>
-                <w:sz w:val="20"/>
-              </w:rPr>
-            </w:pPr>
-          </w:p>
-        </w:tc>
-        <w:tc>
-          <w:tcPr>
-            <w:tcW w:w="992" w:type="dxa"/>
-          </w:tcPr>
-          <w:p>
-            <w:pPr>
-              <w:pStyle w:val="Title"/>
-              <w:rPr>
-                <w:b w:val="0"/>
-                <w:sz w:val="20"/>
-              </w:rPr>
-            </w:pPr>
-          </w:p>
-        </w:tc>
-        <w:tc>
-          <w:tcPr>
-            <w:tcW w:w="992" w:type="dxa"/>
-          </w:tcPr>
-          <w:p>
-            <w:pPr>
-              <w:pStyle w:val="Title"/>
-              <w:rPr>
-                <w:b w:val="0"/>
-                <w:sz w:val="20"/>
-              </w:rPr>
-            </w:pPr>
-          </w:p>
-        </w:tc>
-      </w:tr>
-      <w:tr>
-        <w:trPr>
-          <w:trHeight w:val="1077"/>
-        </w:trPr>
-        <w:tc>
-          <w:tcPr>
-            <w:tcW w:w="1110" w:type="dxa"/>
-          </w:tcPr>
-          <w:p>
-            <w:pPr>
-              <w:pStyle w:val="Title"/>
-              <w:rPr>
-                <w:b w:val="0"/>
-                <w:sz w:val="20"/>
-              </w:rPr>
-            </w:pPr>
-            <w:r>
-              <w:rPr>
-                <w:b w:val="0"/>
-                <w:sz w:val="20"/>
-              </w:rPr>
-              <w:t>Disetujui oleh</w:t>
-            </w:r>
-          </w:p>
-        </w:tc>
-        <w:tc>
-          <w:tcPr>
-            <w:tcW w:w="992" w:type="dxa"/>
-          </w:tcPr>
-          <w:p>
-            <w:pPr>
-              <w:pStyle w:val="Title"/>
-              <w:rPr>
-                <w:b w:val="0"/>
-                <w:sz w:val="20"/>
-              </w:rPr>
-            </w:pPr>
-          </w:p>
-        </w:tc>
-        <w:tc>
-          <w:tcPr>
-            <w:tcW w:w="992" w:type="dxa"/>
-          </w:tcPr>
-          <w:p>
-            <w:pPr>
-              <w:pStyle w:val="Title"/>
-              <w:rPr>
-                <w:b w:val="0"/>
-                <w:sz w:val="20"/>
-              </w:rPr>
-            </w:pPr>
-          </w:p>
-        </w:tc>
-        <w:tc>
-          <w:tcPr>
-            <w:tcW w:w="992" w:type="dxa"/>
-          </w:tcPr>
-          <w:p>
-            <w:pPr>
-              <w:pStyle w:val="Title"/>
-              <w:rPr>
-                <w:b w:val="0"/>
-                <w:sz w:val="20"/>
-              </w:rPr>
-            </w:pPr>
-          </w:p>
-        </w:tc>
-        <w:tc>
-          <w:tcPr>
-            <w:tcW w:w="992" w:type="dxa"/>
-          </w:tcPr>
-          <w:p>
-            <w:pPr>
-              <w:pStyle w:val="Title"/>
-              <w:rPr>
-                <w:b w:val="0"/>
-                <w:sz w:val="20"/>
-              </w:rPr>
-            </w:pPr>
-          </w:p>
-        </w:tc>
-        <w:tc>
-          <w:tcPr>
-            <w:tcW w:w="992" w:type="dxa"/>
-          </w:tcPr>
-          <w:p>
-            <w:pPr>
-              <w:pStyle w:val="Title"/>
-              <w:rPr>
-                <w:b w:val="0"/>
-                <w:sz w:val="20"/>
-              </w:rPr>
-            </w:pPr>
-          </w:p>
-        </w:tc>
-        <w:tc>
-          <w:tcPr>
-            <w:tcW w:w="992" w:type="dxa"/>
-          </w:tcPr>
-          <w:p>
-            <w:pPr>
-              <w:pStyle w:val="Title"/>
-              <w:rPr>
-                <w:b w:val="0"/>
-                <w:sz w:val="20"/>
-              </w:rPr>
-            </w:pPr>
-          </w:p>
-        </w:tc>
-        <w:tc>
-          <w:tcPr>
-            <w:tcW w:w="992" w:type="dxa"/>
-          </w:tcPr>
-          <w:p>
-            <w:pPr>
-              <w:pStyle w:val="Title"/>
-              <w:rPr>
-                <w:b w:val="0"/>
-                <w:sz w:val="20"/>
-              </w:rPr>
-            </w:pPr>
-          </w:p>
-        </w:tc>
-        <w:tc>
-          <w:tcPr>
-            <w:tcW w:w="992" w:type="dxa"/>
-          </w:tcPr>
-          <w:p>
-            <w:pPr>
-              <w:pStyle w:val="Title"/>
-              <w:rPr>
-                <w:b w:val="0"/>
-                <w:sz w:val="20"/>
-              </w:rPr>
-            </w:pPr>
-          </w:p>
-        </w:tc>
-      </w:tr>
-    </w:tbl>
-    <w:p>
-      <w:pPr>
-        <w:pStyle w:val="Title"/>
-      </w:pPr>
-    </w:p>
-    <w:p>
-      <w:pPr>
-        <w:pStyle w:val="Title"/>
-      </w:pPr>
-      <w:r>
-        <w:br w:type="page"/>
-      </w:r>
-      <w:r>
-        <w:lastRenderedPageBreak/>
-        <w:t>Daftar Halaman Perubahan</w:t>
-      </w:r>
-    </w:p>
-    <w:p>
-      <w:pPr>
-        <w:pStyle w:val="Title"/>
-      </w:pPr>
-    </w:p>
-    <w:tbl>
-      <w:tblPr>
-        <w:tblW w:w="0" w:type="auto"/>
-        <w:tblBorders>
-          <w:top w:val="single" w:sz="4" w:space="0" w:color="auto"/>
-          <w:left w:val="single" w:sz="4" w:space="0" w:color="auto"/>
-          <w:bottom w:val="single" w:sz="4" w:space="0" w:color="auto"/>
-          <w:right w:val="single" w:sz="4" w:space="0" w:color="auto"/>
-          <w:insideH w:val="single" w:sz="4" w:space="0" w:color="auto"/>
-          <w:insideV w:val="single" w:sz="4" w:space="0" w:color="auto"/>
-        </w:tblBorders>
-        <w:tblLayout w:type="fixed"/>
-        <w:tblLook w:val="0000" w:firstRow="0" w:lastRow="0" w:firstColumn="0" w:lastColumn="0" w:noHBand="0" w:noVBand="0"/>
-      </w:tblPr>
-      <w:tblGrid>
-        <w:gridCol w:w="2322"/>
-        <w:gridCol w:w="2322"/>
-        <w:gridCol w:w="2322"/>
-        <w:gridCol w:w="2322"/>
-      </w:tblGrid>
-      <w:tr>
-        <w:tc>
-          <w:tcPr>
-            <w:tcW w:w="2322" w:type="dxa"/>
-            <w:tcBorders>
-              <w:top w:val="double" w:sz="4" w:space="0" w:color="auto"/>
-              <w:left w:val="double" w:sz="4" w:space="0" w:color="auto"/>
-              <w:bottom w:val="single" w:sz="4" w:space="0" w:color="auto"/>
-              <w:right w:val="nil"/>
-            </w:tcBorders>
-          </w:tcPr>
-          <w:p>
-            <w:pPr>
-              <w:pStyle w:val="Title"/>
-            </w:pPr>
-            <w:r>
-              <w:t>Halaman</w:t>
-            </w:r>
-          </w:p>
-        </w:tc>
-        <w:tc>
-          <w:tcPr>
-            <w:tcW w:w="2322" w:type="dxa"/>
-            <w:tcBorders>
-              <w:top w:val="double" w:sz="4" w:space="0" w:color="auto"/>
-              <w:left w:val="single" w:sz="4" w:space="0" w:color="auto"/>
-              <w:bottom w:val="nil"/>
-              <w:right w:val="double" w:sz="4" w:space="0" w:color="auto"/>
-            </w:tcBorders>
-          </w:tcPr>
-          <w:p>
-            <w:pPr>
-              <w:pStyle w:val="Title"/>
-            </w:pPr>
-            <w:r>
-              <w:t>Revisi</w:t>
-            </w:r>
-          </w:p>
-        </w:tc>
-        <w:tc>
-          <w:tcPr>
-            <w:tcW w:w="2322" w:type="dxa"/>
-            <w:tcBorders>
-              <w:top w:val="double" w:sz="4" w:space="0" w:color="auto"/>
-              <w:left w:val="nil"/>
-              <w:bottom w:val="single" w:sz="4" w:space="0" w:color="auto"/>
-              <w:right w:val="nil"/>
-            </w:tcBorders>
-          </w:tcPr>
-          <w:p>
-            <w:pPr>
-              <w:pStyle w:val="Title"/>
-            </w:pPr>
-            <w:r>
-              <w:t>Halaman</w:t>
-            </w:r>
-          </w:p>
-        </w:tc>
-        <w:tc>
-          <w:tcPr>
-            <w:tcW w:w="2322" w:type="dxa"/>
-            <w:tcBorders>
-              <w:top w:val="double" w:sz="4" w:space="0" w:color="auto"/>
-              <w:left w:val="single" w:sz="4" w:space="0" w:color="auto"/>
-              <w:bottom w:val="single" w:sz="4" w:space="0" w:color="auto"/>
-              <w:right w:val="double" w:sz="4" w:space="0" w:color="auto"/>
-            </w:tcBorders>
-          </w:tcPr>
-          <w:p>
-            <w:pPr>
-              <w:pStyle w:val="Title"/>
-            </w:pPr>
-            <w:r>
-              <w:t>Revisi</w:t>
-            </w:r>
-          </w:p>
-        </w:tc>
-      </w:tr>
-      <w:tr>
-        <w:trPr>
-          <w:trHeight w:val="6632"/>
-        </w:trPr>
-        <w:tc>
-          <w:tcPr>
-            <w:tcW w:w="2322" w:type="dxa"/>
-            <w:tcBorders>
-              <w:top w:val="nil"/>
-              <w:left w:val="double" w:sz="4" w:space="0" w:color="auto"/>
-              <w:bottom w:val="double" w:sz="4" w:space="0" w:color="auto"/>
-              <w:right w:val="nil"/>
-            </w:tcBorders>
-          </w:tcPr>
-          <w:p>
-            <w:pPr>
-              <w:pStyle w:val="Title"/>
-              <w:rPr>
-                <w:sz w:val="24"/>
-              </w:rPr>
-            </w:pPr>
-          </w:p>
-          <w:p>
-            <w:pPr>
-              <w:pStyle w:val="Title"/>
-            </w:pPr>
-          </w:p>
-          <w:p>
-            <w:pPr>
-              <w:pStyle w:val="Title"/>
-            </w:pPr>
-          </w:p>
-          <w:p>
-            <w:pPr>
-              <w:pStyle w:val="Title"/>
-            </w:pPr>
-          </w:p>
-          <w:p>
-            <w:pPr>
-              <w:pStyle w:val="Title"/>
-            </w:pPr>
-          </w:p>
-          <w:p>
-            <w:pPr>
-              <w:pStyle w:val="Title"/>
-            </w:pPr>
-          </w:p>
-          <w:p>
-            <w:pPr>
-              <w:pStyle w:val="Title"/>
-            </w:pPr>
-          </w:p>
-          <w:p>
-            <w:pPr>
-              <w:pStyle w:val="Title"/>
-            </w:pPr>
-          </w:p>
-          <w:p>
-            <w:pPr>
-              <w:pStyle w:val="Title"/>
-            </w:pPr>
-          </w:p>
-          <w:p>
-            <w:pPr>
-              <w:pStyle w:val="Title"/>
-            </w:pPr>
-          </w:p>
-          <w:p>
-            <w:pPr>
-              <w:pStyle w:val="Title"/>
-            </w:pPr>
-          </w:p>
-          <w:p>
-            <w:pPr>
-              <w:pStyle w:val="Title"/>
-            </w:pPr>
-          </w:p>
-          <w:p>
-            <w:pPr>
-              <w:pStyle w:val="Title"/>
-            </w:pPr>
-          </w:p>
-          <w:p>
-            <w:pPr>
-              <w:pStyle w:val="Title"/>
-            </w:pPr>
-          </w:p>
-        </w:tc>
-        <w:tc>
-          <w:tcPr>
-            <w:tcW w:w="2322" w:type="dxa"/>
-            <w:tcBorders>
-              <w:top w:val="single" w:sz="4" w:space="0" w:color="auto"/>
-              <w:left w:val="single" w:sz="4" w:space="0" w:color="auto"/>
-              <w:bottom w:val="double" w:sz="4" w:space="0" w:color="auto"/>
-              <w:right w:val="double" w:sz="4" w:space="0" w:color="auto"/>
-            </w:tcBorders>
-          </w:tcPr>
-          <w:p>
-            <w:pPr>
-              <w:pStyle w:val="Title"/>
-            </w:pPr>
-          </w:p>
-        </w:tc>
-        <w:tc>
-          <w:tcPr>
-            <w:tcW w:w="2322" w:type="dxa"/>
-            <w:tcBorders>
-              <w:top w:val="nil"/>
-              <w:left w:val="nil"/>
-              <w:bottom w:val="double" w:sz="4" w:space="0" w:color="auto"/>
-              <w:right w:val="nil"/>
-            </w:tcBorders>
-          </w:tcPr>
-          <w:p>
-            <w:pPr>
-              <w:pStyle w:val="Title"/>
-            </w:pPr>
-          </w:p>
-        </w:tc>
-        <w:tc>
-          <w:tcPr>
-            <w:tcW w:w="2322" w:type="dxa"/>
-            <w:tcBorders>
-              <w:top w:val="nil"/>
-              <w:left w:val="single" w:sz="4" w:space="0" w:color="auto"/>
-              <w:bottom w:val="double" w:sz="4" w:space="0" w:color="auto"/>
-              <w:right w:val="double" w:sz="4" w:space="0" w:color="auto"/>
-            </w:tcBorders>
-          </w:tcPr>
-          <w:p>
-            <w:pPr>
-              <w:pStyle w:val="Title"/>
-            </w:pPr>
-          </w:p>
-        </w:tc>
-      </w:tr>
-    </w:tbl>
-    <w:p/>
-    <w:p>
-      <w:pPr>
-        <w:pStyle w:val="Title"/>
-        <w:rPr>
-          <w:sz w:val="24"/>
-        </w:rPr>
-      </w:pPr>
-      <w:r>
-        <w:br w:type="page"/>
-      </w:r>
-    </w:p>
     <w:bookmarkStart w:id="0" w:name="_Toc534377237" w:displacedByCustomXml="next"/>
     <w:sdt>
       <w:sdtPr>
@@ -7075,293 +5542,37 @@
           <w:numId w:val="0"/>
         </w:numPr>
         <w:ind w:left="432" w:hanging="432"/>
-        <w:rPr>
-          <w:lang w:val="id-ID"/>
-        </w:rPr>
       </w:pPr>
       <w:r>
         <w:br w:type="page"/>
       </w:r>
-      <w:bookmarkStart w:id="1" w:name="_Toc533092051"/>
-      <w:bookmarkStart w:id="2" w:name="_Toc534377238"/>
-      <w:r>
-        <w:rPr>
-          <w:lang w:val="id-ID"/>
-        </w:rPr>
+      <w:bookmarkStart w:id="1" w:name="_Toc533092052"/>
+      <w:bookmarkStart w:id="2" w:name="_Toc534377239"/>
+      <w:r>
         <w:lastRenderedPageBreak/>
-        <w:t>TENTANG DOKUMEN</w:t>
+        <w:t>PENDAHULUAN</w:t>
       </w:r>
       <w:bookmarkEnd w:id="1"/>
       <w:bookmarkEnd w:id="2"/>
     </w:p>
     <w:p>
       <w:pPr>
-        <w:jc w:val="both"/>
-      </w:pPr>
-    </w:p>
-    <w:p>
-      <w:pPr>
-        <w:numPr>
-          <w:ilvl w:val="0"/>
-          <w:numId w:val="4"/>
-        </w:numPr>
-        <w:ind w:left="426"/>
-        <w:jc w:val="both"/>
-        <w:rPr>
-          <w:sz w:val="24"/>
-          <w:szCs w:val="24"/>
-        </w:rPr>
-      </w:pPr>
-      <w:r>
-        <w:rPr>
-          <w:sz w:val="24"/>
-          <w:szCs w:val="24"/>
-        </w:rPr>
-        <w:t>Tujuan Penulisan Dokumen</w:t>
-      </w:r>
-    </w:p>
-    <w:p>
-      <w:pPr>
-        <w:pStyle w:val="BodyText"/>
-        <w:ind w:left="426" w:firstLine="720"/>
-        <w:jc w:val="both"/>
-        <w:rPr>
-          <w:szCs w:val="24"/>
+        <w:pStyle w:val="Heading2"/>
+        <w:rPr>
+          <w:i/>
+        </w:rPr>
+      </w:pPr>
+      <w:bookmarkStart w:id="3" w:name="_Toc533092053"/>
+      <w:bookmarkStart w:id="4" w:name="_Toc534377240"/>
+      <w:r>
+        <w:rPr>
+          <w:i/>
           <w:lang w:val="id-ID"/>
         </w:rPr>
-      </w:pPr>
-      <w:r>
-        <w:rPr>
-          <w:szCs w:val="24"/>
-          <w:lang w:val="id-ID"/>
-        </w:rPr>
-        <w:t xml:space="preserve">Tujaun dari penulisan dokumen ini adalah </w:t>
-      </w:r>
-      <w:r>
-        <w:rPr>
-          <w:szCs w:val="24"/>
-          <w:lang w:val="id-ID"/>
-        </w:rPr>
-        <w:t>sebagai panduan baik bagi pengembang maupun pengguna perangkat lunak selama dalam pengembanagan perangkat lunak yang akan dibangun. Selain itu juga sebagai dokumentasi dan observasi baik kegiatan wawancara dan pengumpulan data</w:t>
-      </w:r>
-      <w:r>
-        <w:rPr>
-          <w:szCs w:val="24"/>
-          <w:lang w:val="id-ID"/>
-        </w:rPr>
-        <w:t xml:space="preserve"> maupun pengembangan proyek ini pada tahap selanjutnya.</w:t>
-      </w:r>
-    </w:p>
-    <w:p>
-      <w:pPr>
-        <w:numPr>
-          <w:ilvl w:val="0"/>
-          <w:numId w:val="4"/>
-        </w:numPr>
-        <w:ind w:left="426"/>
-        <w:jc w:val="both"/>
-        <w:rPr>
-          <w:sz w:val="24"/>
-          <w:szCs w:val="24"/>
-        </w:rPr>
-      </w:pPr>
-      <w:r>
-        <w:rPr>
-          <w:sz w:val="24"/>
-          <w:szCs w:val="24"/>
-        </w:rPr>
-        <w:t>Aturan Penomoran</w:t>
-      </w:r>
-    </w:p>
-    <w:p>
-      <w:pPr>
-        <w:pStyle w:val="BodyText"/>
-        <w:numPr>
-          <w:ilvl w:val="0"/>
-          <w:numId w:val="19"/>
-        </w:numPr>
-        <w:jc w:val="both"/>
-        <w:rPr>
-          <w:szCs w:val="24"/>
-        </w:rPr>
-      </w:pPr>
-      <w:r>
-        <w:rPr>
-          <w:i/>
-          <w:sz w:val="20"/>
-        </w:rPr>
-        <w:t>IF-</w:t>
-      </w:r>
-      <w:r>
-        <w:rPr>
-          <w:i/>
-          <w:sz w:val="20"/>
-          <w:lang w:val="id-ID"/>
-        </w:rPr>
-        <w:t>UNIKOM</w:t>
-      </w:r>
-      <w:r>
-        <w:rPr>
-          <w:i/>
-          <w:sz w:val="20"/>
-        </w:rPr>
-        <w:t>-UP-RPL2-2018</w:t>
-      </w:r>
-    </w:p>
-    <w:p>
-      <w:pPr>
-        <w:numPr>
-          <w:ilvl w:val="0"/>
-          <w:numId w:val="4"/>
-        </w:numPr>
-        <w:ind w:left="426"/>
-        <w:jc w:val="both"/>
-        <w:rPr>
-          <w:sz w:val="24"/>
-          <w:szCs w:val="24"/>
-        </w:rPr>
-      </w:pPr>
-      <w:r>
-        <w:rPr>
-          <w:sz w:val="24"/>
-          <w:szCs w:val="24"/>
-        </w:rPr>
-        <w:t xml:space="preserve">Deskripsi </w:t>
-      </w:r>
-      <w:r>
-        <w:rPr>
-          <w:sz w:val="24"/>
-          <w:szCs w:val="24"/>
-        </w:rPr>
-        <w:t>U</w:t>
-      </w:r>
-      <w:r>
-        <w:rPr>
-          <w:sz w:val="24"/>
-          <w:szCs w:val="24"/>
-        </w:rPr>
-        <w:t>mum Dokumen (Ikhtisar)</w:t>
-      </w:r>
-    </w:p>
-    <w:p>
-      <w:pPr>
-        <w:pStyle w:val="BodyText"/>
-        <w:ind w:left="432" w:firstLine="714"/>
-        <w:rPr>
-          <w:szCs w:val="24"/>
-          <w:lang w:val="id-ID"/>
-        </w:rPr>
-      </w:pPr>
-      <w:r>
-        <w:rPr>
-          <w:szCs w:val="24"/>
-          <w:lang w:val="id-ID"/>
-        </w:rPr>
-        <w:t>Dokumen ini dibagi menjadi empat bagian utama. Bagian pertama berisi mengenai tujuan, latar belakang, batasan masalah dan metodologi penelitian.</w:t>
-      </w:r>
-      <w:r>
-        <w:rPr>
-          <w:szCs w:val="24"/>
-          <w:lang w:val="id-ID"/>
-        </w:rPr>
-        <w:br/>
-      </w:r>
-    </w:p>
-    <w:p>
-      <w:pPr>
-        <w:pStyle w:val="BodyText"/>
-        <w:ind w:left="432" w:firstLine="714"/>
-        <w:rPr>
-          <w:szCs w:val="24"/>
-          <w:lang w:val="id-ID"/>
-        </w:rPr>
-      </w:pPr>
-      <w:r>
-        <w:rPr>
-          <w:szCs w:val="24"/>
-          <w:lang w:val="id-ID"/>
-        </w:rPr>
-        <w:t>Bagian kedia berisi tinjauan pustaka dari semua kebutuhan yang diperkukan seperti Validasi ide, UML dan pengembangannya.</w:t>
-      </w:r>
-    </w:p>
-    <w:p>
-      <w:pPr>
-        <w:pStyle w:val="BodyText"/>
-        <w:ind w:left="432" w:firstLine="714"/>
-        <w:rPr>
-          <w:szCs w:val="24"/>
-          <w:lang w:val="id-ID"/>
-        </w:rPr>
-      </w:pPr>
-      <w:r>
-        <w:rPr>
-          <w:szCs w:val="24"/>
-          <w:lang w:val="id-ID"/>
-        </w:rPr>
-        <w:t>Bagian ketiga berisi kebutuhan perangkat lunak secara lebih rinci.</w:t>
-      </w:r>
-    </w:p>
-    <w:p>
-      <w:pPr>
-        <w:pStyle w:val="BodyText"/>
-        <w:ind w:left="432" w:firstLine="714"/>
-        <w:rPr>
-          <w:szCs w:val="24"/>
-          <w:lang w:val="id-ID"/>
-        </w:rPr>
-        <w:sectPr>
-          <w:footerReference w:type="default" r:id="rId9"/>
-          <w:footerReference w:type="first" r:id="rId10"/>
-          <w:pgSz w:w="11907" w:h="16840" w:code="9"/>
-          <w:pgMar w:top="2268" w:right="1701" w:bottom="1701" w:left="2268" w:header="720" w:footer="720" w:gutter="0"/>
-          <w:cols w:space="720"/>
-          <w:titlePg/>
-          <w:docGrid w:linePitch="272"/>
-        </w:sectPr>
-      </w:pPr>
-      <w:r>
-        <w:rPr>
-          <w:szCs w:val="24"/>
-          <w:lang w:val="id-ID"/>
-        </w:rPr>
-        <w:t>Bagian keempat berisi analisis sistem yang digunakan dalam aplikasi yang dikembangkan</w:t>
-      </w:r>
-    </w:p>
-    <w:p>
-      <w:pPr>
-        <w:pStyle w:val="Heading1"/>
-        <w:numPr>
-          <w:ilvl w:val="0"/>
-          <w:numId w:val="3"/>
-        </w:numPr>
-      </w:pPr>
-      <w:bookmarkStart w:id="3" w:name="_Toc533092052"/>
-      <w:bookmarkStart w:id="4" w:name="_Toc534377239"/>
-      <w:r>
-        <w:lastRenderedPageBreak/>
-        <w:t>PENDAHULUAN</w:t>
+        <w:t>Latar Belakang Masalah</w:t>
       </w:r>
       <w:bookmarkEnd w:id="3"/>
       <w:bookmarkEnd w:id="4"/>
-    </w:p>
-    <w:p>
-      <w:pPr>
-        <w:pStyle w:val="Heading2"/>
-        <w:rPr>
-          <w:i/>
-        </w:rPr>
-      </w:pPr>
-      <w:bookmarkStart w:id="5" w:name="_Toc533092053"/>
-      <w:bookmarkStart w:id="6" w:name="_Toc534377240"/>
-      <w:r>
-        <w:rPr>
-          <w:i/>
-          <w:lang w:val="id-ID"/>
-        </w:rPr>
-        <w:t>Latar Belakang Masalah</w:t>
-      </w:r>
-      <w:bookmarkEnd w:id="5"/>
-      <w:bookmarkEnd w:id="6"/>
     </w:p>
     <w:p>
       <w:pPr>
@@ -7399,7 +5610,21 @@
         <w:rPr>
           <w:shd w:val="clear" w:color="auto" w:fill="FFFFFF"/>
         </w:rPr>
-        <w:t>Sedangkan kerja berarti kegiatan melakukan sesuatu yang dilakukan untuk mencari nafkah mata pencahrian (Poerwadarminta, 1984 : 70).</w:t>
+        <w:t xml:space="preserve">Sedangkan kerja berarti kegiatan melakukan sesuatu yang dilakukan untuk mencari nafkah mata pencahrian (Poerwadarminta, </w:t>
+      </w:r>
+      <w:proofErr w:type="gramStart"/>
+      <w:r>
+        <w:rPr>
+          <w:shd w:val="clear" w:color="auto" w:fill="FFFFFF"/>
+        </w:rPr>
+        <w:t>1984 :</w:t>
+      </w:r>
+      <w:proofErr w:type="gramEnd"/>
+      <w:r>
+        <w:rPr>
+          <w:shd w:val="clear" w:color="auto" w:fill="FFFFFF"/>
+        </w:rPr>
+        <w:t xml:space="preserve"> 70).</w:t>
       </w:r>
       <w:r>
         <w:rPr>
@@ -7827,8 +6052,8 @@
           <w:i/>
         </w:rPr>
       </w:pPr>
-      <w:bookmarkStart w:id="7" w:name="_Toc533092054"/>
-      <w:bookmarkStart w:id="8" w:name="_Toc534377241"/>
+      <w:bookmarkStart w:id="5" w:name="_Toc533092054"/>
+      <w:bookmarkStart w:id="6" w:name="_Toc534377241"/>
       <w:r>
         <w:rPr>
           <w:i/>
@@ -7836,8 +6061,8 @@
         </w:rPr>
         <w:t>Identifikasi Masalah</w:t>
       </w:r>
-      <w:bookmarkEnd w:id="7"/>
-      <w:bookmarkEnd w:id="8"/>
+      <w:bookmarkEnd w:id="5"/>
+      <w:bookmarkEnd w:id="6"/>
     </w:p>
     <w:p>
       <w:pPr>
@@ -7910,8 +6135,8 @@
           <w:i/>
         </w:rPr>
       </w:pPr>
-      <w:bookmarkStart w:id="9" w:name="_Toc533092055"/>
-      <w:bookmarkStart w:id="10" w:name="_Toc534377242"/>
+      <w:bookmarkStart w:id="7" w:name="_Toc533092055"/>
+      <w:bookmarkStart w:id="8" w:name="_Toc534377242"/>
       <w:r>
         <w:rPr>
           <w:i/>
@@ -7919,8 +6144,8 @@
         </w:rPr>
         <w:t>Maksud dan Tujuan</w:t>
       </w:r>
-      <w:bookmarkEnd w:id="9"/>
-      <w:bookmarkEnd w:id="10"/>
+      <w:bookmarkEnd w:id="7"/>
+      <w:bookmarkEnd w:id="8"/>
     </w:p>
     <w:p>
       <w:pPr>
@@ -8083,8 +6308,8 @@
           <w:i/>
         </w:rPr>
       </w:pPr>
-      <w:bookmarkStart w:id="11" w:name="_Toc533092056"/>
-      <w:bookmarkStart w:id="12" w:name="_Toc534377243"/>
+      <w:bookmarkStart w:id="9" w:name="_Toc533092056"/>
+      <w:bookmarkStart w:id="10" w:name="_Toc534377243"/>
       <w:r>
         <w:rPr>
           <w:i/>
@@ -8092,8 +6317,8 @@
         </w:rPr>
         <w:t>Batasan Masalah</w:t>
       </w:r>
-      <w:bookmarkEnd w:id="11"/>
-      <w:bookmarkEnd w:id="12"/>
+      <w:bookmarkEnd w:id="9"/>
+      <w:bookmarkEnd w:id="10"/>
     </w:p>
     <w:p>
       <w:pPr>
@@ -8273,8 +6498,8 @@
           <w:i/>
         </w:rPr>
       </w:pPr>
-      <w:bookmarkStart w:id="13" w:name="_Toc533092057"/>
-      <w:bookmarkStart w:id="14" w:name="_Toc534377244"/>
+      <w:bookmarkStart w:id="11" w:name="_Toc533092057"/>
+      <w:bookmarkStart w:id="12" w:name="_Toc534377244"/>
       <w:r>
         <w:rPr>
           <w:i/>
@@ -8282,8 +6507,8 @@
         </w:rPr>
         <w:t>Metodologi Penelitian</w:t>
       </w:r>
-      <w:bookmarkEnd w:id="13"/>
-      <w:bookmarkEnd w:id="14"/>
+      <w:bookmarkEnd w:id="11"/>
+      <w:bookmarkEnd w:id="12"/>
     </w:p>
     <w:p>
       <w:pPr>
@@ -8426,16 +6651,16 @@
           <w:lang w:val="id-ID"/>
         </w:rPr>
       </w:pPr>
-      <w:bookmarkStart w:id="15" w:name="_Toc533092058"/>
-      <w:bookmarkStart w:id="16" w:name="_Toc534377245"/>
+      <w:bookmarkStart w:id="13" w:name="_Toc533092058"/>
+      <w:bookmarkStart w:id="14" w:name="_Toc534377245"/>
       <w:r>
         <w:rPr>
           <w:lang w:val="id-ID"/>
         </w:rPr>
         <w:t>Metode Pengumpulan Data</w:t>
       </w:r>
-      <w:bookmarkEnd w:id="15"/>
-      <w:bookmarkEnd w:id="16"/>
+      <w:bookmarkEnd w:id="13"/>
+      <w:bookmarkEnd w:id="14"/>
     </w:p>
     <w:p>
       <w:pPr>
@@ -15800,8 +14025,8 @@
           <w:lang w:val="id-ID"/>
         </w:rPr>
       </w:pPr>
-      <w:bookmarkStart w:id="17" w:name="_Toc533092059"/>
-      <w:bookmarkStart w:id="18" w:name="_Toc534377246"/>
+      <w:bookmarkStart w:id="15" w:name="_Toc533092059"/>
+      <w:bookmarkStart w:id="16" w:name="_Toc534377246"/>
       <w:r>
         <w:rPr>
           <w:lang w:val="id-ID"/>
@@ -15809,8 +14034,8 @@
         <w:lastRenderedPageBreak/>
         <w:t>Metode Pembangunan Perangkat Lunak</w:t>
       </w:r>
-      <w:bookmarkEnd w:id="17"/>
-      <w:bookmarkEnd w:id="18"/>
+      <w:bookmarkEnd w:id="15"/>
+      <w:bookmarkEnd w:id="16"/>
     </w:p>
     <w:p>
       <w:pPr>
@@ -15956,8 +14181,9 @@
           <w:szCs w:val="24"/>
           <w:lang w:val="en-US"/>
         </w:rPr>
-        <w:t xml:space="preserve">Tahapan Pertama adalah Validasi Ide </w:t>
-      </w:r>
+        <w:t xml:space="preserve">Tahapan Pertama adalah Validasi </w:t>
+      </w:r>
+      <w:proofErr w:type="gramStart"/>
       <w:r>
         <w:rPr>
           <w:b/>
@@ -15965,8 +14191,18 @@
           <w:szCs w:val="24"/>
           <w:lang w:val="en-US"/>
         </w:rPr>
+        <w:t xml:space="preserve">Ide </w:t>
+      </w:r>
+      <w:r>
+        <w:rPr>
+          <w:b/>
+          <w:sz w:val="24"/>
+          <w:szCs w:val="24"/>
+          <w:lang w:val="en-US"/>
+        </w:rPr>
         <w:t>:</w:t>
       </w:r>
+      <w:proofErr w:type="gramEnd"/>
     </w:p>
     <w:p>
       <w:pPr>
@@ -16105,13 +14341,23 @@
           <w:szCs w:val="24"/>
           <w:lang w:val="en-US"/>
         </w:rPr>
-        <w:t xml:space="preserve"> Sprint</w:t>
-      </w:r>
+        <w:t xml:space="preserve"> </w:t>
+      </w:r>
+      <w:proofErr w:type="gramStart"/>
       <w:r>
         <w:rPr>
           <w:b/>
           <w:sz w:val="24"/>
           <w:szCs w:val="24"/>
+          <w:lang w:val="en-US"/>
+        </w:rPr>
+        <w:t>Sprint</w:t>
+      </w:r>
+      <w:r>
+        <w:rPr>
+          <w:b/>
+          <w:sz w:val="24"/>
+          <w:szCs w:val="24"/>
           <w:lang w:val="id-ID"/>
         </w:rPr>
         <w:t xml:space="preserve"> </w:t>
@@ -16125,6 +14371,7 @@
         </w:rPr>
         <w:t>:</w:t>
       </w:r>
+      <w:proofErr w:type="gramEnd"/>
     </w:p>
     <w:p>
       <w:pPr>
@@ -16163,8 +14410,18 @@
           <w:szCs w:val="24"/>
           <w:lang w:val="en-US"/>
         </w:rPr>
-        <w:t>Tahapannya adalah sebagai berikut :</w:t>
-      </w:r>
+        <w:t xml:space="preserve">Tahapannya adalah sebagai </w:t>
+      </w:r>
+      <w:proofErr w:type="gramStart"/>
+      <w:r>
+        <w:rPr>
+          <w:sz w:val="24"/>
+          <w:szCs w:val="24"/>
+          <w:lang w:val="en-US"/>
+        </w:rPr>
+        <w:t>berikut :</w:t>
+      </w:r>
+      <w:proofErr w:type="gramEnd"/>
     </w:p>
     <w:p>
       <w:pPr>
@@ -16623,8 +14880,8 @@
       <w:r>
         <w:br w:type="page"/>
       </w:r>
-      <w:bookmarkStart w:id="19" w:name="_Toc533092060"/>
-      <w:bookmarkStart w:id="20" w:name="_Toc534377247"/>
+      <w:bookmarkStart w:id="17" w:name="_Toc533092060"/>
+      <w:bookmarkStart w:id="18" w:name="_Toc534377247"/>
       <w:r>
         <w:rPr>
           <w:lang w:val="id-ID"/>
@@ -16632,28 +14889,28 @@
         <w:lastRenderedPageBreak/>
         <w:t>TINJAUAN PUSTAKA</w:t>
       </w:r>
+      <w:bookmarkEnd w:id="17"/>
+      <w:bookmarkEnd w:id="18"/>
+    </w:p>
+    <w:p>
+      <w:pPr>
+        <w:pStyle w:val="Heading2"/>
+        <w:rPr>
+          <w:i/>
+          <w:lang w:val="id-ID"/>
+        </w:rPr>
+      </w:pPr>
+      <w:bookmarkStart w:id="19" w:name="_Toc533092061"/>
+      <w:bookmarkStart w:id="20" w:name="_Toc534377248"/>
+      <w:r>
+        <w:rPr>
+          <w:i/>
+          <w:lang w:val="id-ID"/>
+        </w:rPr>
+        <w:t>Validasi Ide</w:t>
+      </w:r>
       <w:bookmarkEnd w:id="19"/>
       <w:bookmarkEnd w:id="20"/>
-    </w:p>
-    <w:p>
-      <w:pPr>
-        <w:pStyle w:val="Heading2"/>
-        <w:rPr>
-          <w:i/>
-          <w:lang w:val="id-ID"/>
-        </w:rPr>
-      </w:pPr>
-      <w:bookmarkStart w:id="21" w:name="_Toc533092061"/>
-      <w:bookmarkStart w:id="22" w:name="_Toc534377248"/>
-      <w:r>
-        <w:rPr>
-          <w:i/>
-          <w:lang w:val="id-ID"/>
-        </w:rPr>
-        <w:t>Validasi Ide</w:t>
-      </w:r>
-      <w:bookmarkEnd w:id="21"/>
-      <w:bookmarkEnd w:id="22"/>
       <w:r>
         <w:rPr>
           <w:i/>
@@ -16767,8 +15024,8 @@
           <w:lang w:val="en-US"/>
         </w:rPr>
       </w:pPr>
-      <w:bookmarkStart w:id="23" w:name="_Toc533092062"/>
-      <w:bookmarkStart w:id="24" w:name="_Toc534377249"/>
+      <w:bookmarkStart w:id="21" w:name="_Toc533092062"/>
+      <w:bookmarkStart w:id="22" w:name="_Toc534377249"/>
       <w:r>
         <w:rPr>
           <w:i/>
@@ -16776,8 +15033,8 @@
         </w:rPr>
         <w:t>Javelin Board</w:t>
       </w:r>
-      <w:bookmarkEnd w:id="23"/>
-      <w:bookmarkEnd w:id="24"/>
+      <w:bookmarkEnd w:id="21"/>
+      <w:bookmarkEnd w:id="22"/>
     </w:p>
     <w:p>
       <w:pPr>
@@ -16890,7 +15147,7 @@
                     </pic:cNvPicPr>
                   </pic:nvPicPr>
                   <pic:blipFill>
-                    <a:blip r:embed="rId11">
+                    <a:blip r:embed="rId9">
                       <a:extLst>
                         <a:ext uri="{28A0092B-C50C-407E-A947-70E740481C1C}">
                           <a14:useLocalDpi xmlns:a14="http://schemas.microsoft.com/office/drawing/2010/main" val="0"/>
@@ -17028,8 +15285,8 @@
           <w:lang w:val="id-ID"/>
         </w:rPr>
       </w:pPr>
-      <w:bookmarkStart w:id="25" w:name="_Toc533092063"/>
-      <w:bookmarkStart w:id="26" w:name="_Toc534377250"/>
+      <w:bookmarkStart w:id="23" w:name="_Toc533092063"/>
+      <w:bookmarkStart w:id="24" w:name="_Toc534377250"/>
       <w:r>
         <w:rPr>
           <w:i/>
@@ -17037,8 +15294,8 @@
         </w:rPr>
         <w:t>Google Design Sprint</w:t>
       </w:r>
-      <w:bookmarkEnd w:id="25"/>
-      <w:bookmarkEnd w:id="26"/>
+      <w:bookmarkEnd w:id="23"/>
+      <w:bookmarkEnd w:id="24"/>
     </w:p>
     <w:p>
       <w:pPr>
@@ -17068,7 +15325,7 @@
                     </pic:cNvPicPr>
                   </pic:nvPicPr>
                   <pic:blipFill>
-                    <a:blip r:embed="rId12" cstate="print">
+                    <a:blip r:embed="rId10" cstate="print">
                       <a:extLst>
                         <a:ext uri="{28A0092B-C50C-407E-A947-70E740481C1C}">
                           <a14:useLocalDpi xmlns:a14="http://schemas.microsoft.com/office/drawing/2010/main" val="0"/>
@@ -17193,8 +15450,8 @@
           <w:lang w:val="id-ID"/>
         </w:rPr>
       </w:pPr>
-      <w:bookmarkStart w:id="27" w:name="_Toc533092064"/>
-      <w:bookmarkStart w:id="28" w:name="_Toc534377251"/>
+      <w:bookmarkStart w:id="25" w:name="_Toc533092064"/>
+      <w:bookmarkStart w:id="26" w:name="_Toc534377251"/>
       <w:r>
         <w:rPr>
           <w:i/>
@@ -17202,8 +15459,8 @@
         </w:rPr>
         <w:t>OOAD dengan UML</w:t>
       </w:r>
-      <w:bookmarkEnd w:id="27"/>
-      <w:bookmarkEnd w:id="28"/>
+      <w:bookmarkEnd w:id="25"/>
+      <w:bookmarkEnd w:id="26"/>
     </w:p>
     <w:p>
       <w:pPr>
@@ -17304,7 +15561,23 @@
           <w:sz w:val="24"/>
           <w:lang w:val="en-US"/>
         </w:rPr>
-        <w:t xml:space="preserve"> pengganti dari metode analisis berorientasi object dan design berorientasi object(OOAD&amp;D/object oriented analysis and design)</w:t>
+        <w:t xml:space="preserve"> pengganti dari metode analisis berorientasi object dan design berorientasi </w:t>
+      </w:r>
+      <w:proofErr w:type="gramStart"/>
+      <w:r>
+        <w:rPr>
+          <w:sz w:val="24"/>
+          <w:lang w:val="en-US"/>
+        </w:rPr>
+        <w:t>object(</w:t>
+      </w:r>
+      <w:proofErr w:type="gramEnd"/>
+      <w:r>
+        <w:rPr>
+          <w:sz w:val="24"/>
+          <w:lang w:val="en-US"/>
+        </w:rPr>
+        <w:t>OOAD&amp;D/object oriented analysis and design)</w:t>
       </w:r>
       <w:r>
         <w:rPr>
@@ -17336,22 +15609,22 @@
           <w:lang w:val="en-US"/>
         </w:rPr>
       </w:pPr>
-      <w:bookmarkStart w:id="29" w:name="_Toc533092065"/>
-      <w:bookmarkStart w:id="30" w:name="_Toc534377252"/>
+      <w:bookmarkStart w:id="27" w:name="_Toc533092065"/>
+      <w:bookmarkStart w:id="28" w:name="_Toc534377252"/>
       <w:r>
         <w:rPr>
           <w:lang w:val="id-ID"/>
         </w:rPr>
         <w:t>U</w:t>
       </w:r>
-      <w:bookmarkEnd w:id="29"/>
+      <w:bookmarkEnd w:id="27"/>
       <w:r>
         <w:rPr>
           <w:lang w:val="en-US"/>
         </w:rPr>
         <w:t>ML</w:t>
       </w:r>
-      <w:bookmarkEnd w:id="30"/>
+      <w:bookmarkEnd w:id="28"/>
     </w:p>
     <w:p>
       <w:pPr>
@@ -17387,7 +15660,7 @@
                     </pic:cNvPicPr>
                   </pic:nvPicPr>
                   <pic:blipFill>
-                    <a:blip r:embed="rId13" cstate="print">
+                    <a:blip r:embed="rId11" cstate="print">
                       <a:extLst>
                         <a:ext uri="{28A0092B-C50C-407E-A947-70E740481C1C}">
                           <a14:useLocalDpi xmlns:a14="http://schemas.microsoft.com/office/drawing/2010/main" val="0"/>
@@ -17716,16 +15989,16 @@
           <w:lang w:val="id-ID"/>
         </w:rPr>
       </w:pPr>
-      <w:bookmarkStart w:id="31" w:name="_Toc533092066"/>
-      <w:bookmarkStart w:id="32" w:name="_Toc534377253"/>
+      <w:bookmarkStart w:id="29" w:name="_Toc533092066"/>
+      <w:bookmarkStart w:id="30" w:name="_Toc534377253"/>
       <w:r>
         <w:rPr>
           <w:lang w:val="id-ID"/>
         </w:rPr>
         <w:t>Usecase</w:t>
       </w:r>
-      <w:bookmarkEnd w:id="31"/>
-      <w:bookmarkEnd w:id="32"/>
+      <w:bookmarkEnd w:id="29"/>
+      <w:bookmarkEnd w:id="30"/>
     </w:p>
     <w:p>
       <w:pPr>
@@ -17913,7 +16186,7 @@
                   <wp:extent cx="428625" cy="438150"/>
                   <wp:effectExtent l="0" t="0" r="9525" b="0"/>
                   <wp:docPr id="18" name="Picture 18" descr="https://4.bp.blogspot.com/-DmmpR4cj7GU/UrWedi5CfcI/AAAAAAAAEQo/L14DTlPUWkM/s1600/SP32-20131221-205540.jpg">
-                    <a:hlinkClick xmlns:a="http://schemas.openxmlformats.org/drawingml/2006/main" r:id="rId14"/>
+                    <a:hlinkClick xmlns:a="http://schemas.openxmlformats.org/drawingml/2006/main" r:id="rId12"/>
                   </wp:docPr>
                   <wp:cNvGraphicFramePr>
                     <a:graphicFrameLocks xmlns:a="http://schemas.openxmlformats.org/drawingml/2006/main" noChangeAspect="1"/>
@@ -17923,14 +16196,14 @@
                       <pic:pic xmlns:pic="http://schemas.openxmlformats.org/drawingml/2006/picture">
                         <pic:nvPicPr>
                           <pic:cNvPr id="0" name="Picture 4" descr="https://4.bp.blogspot.com/-DmmpR4cj7GU/UrWedi5CfcI/AAAAAAAAEQo/L14DTlPUWkM/s1600/SP32-20131221-205540.jpg">
-                            <a:hlinkClick r:id="rId14"/>
+                            <a:hlinkClick r:id="rId12"/>
                           </pic:cNvPr>
                           <pic:cNvPicPr>
                             <a:picLocks noChangeAspect="1" noChangeArrowheads="1"/>
                           </pic:cNvPicPr>
                         </pic:nvPicPr>
                         <pic:blipFill>
-                          <a:blip r:embed="rId15">
+                          <a:blip r:embed="rId13">
                             <a:extLst>
                               <a:ext uri="{28A0092B-C50C-407E-A947-70E740481C1C}">
                                 <a14:useLocalDpi xmlns:a14="http://schemas.microsoft.com/office/drawing/2010/main" val="0"/>
@@ -18085,7 +16358,7 @@
                   <wp:extent cx="542925" cy="342900"/>
                   <wp:effectExtent l="0" t="0" r="9525" b="0"/>
                   <wp:docPr id="17" name="Picture 17" descr="https://1.bp.blogspot.com/-YPtVTcMBAXI/UrWerJKJuiI/AAAAAAAAEQw/bGREX-RwKiE/s1600/SP32-20131221-205548.jpg">
-                    <a:hlinkClick xmlns:a="http://schemas.openxmlformats.org/drawingml/2006/main" r:id="rId16"/>
+                    <a:hlinkClick xmlns:a="http://schemas.openxmlformats.org/drawingml/2006/main" r:id="rId14"/>
                   </wp:docPr>
                   <wp:cNvGraphicFramePr>
                     <a:graphicFrameLocks xmlns:a="http://schemas.openxmlformats.org/drawingml/2006/main" noChangeAspect="1"/>
@@ -18095,14 +16368,14 @@
                       <pic:pic xmlns:pic="http://schemas.openxmlformats.org/drawingml/2006/picture">
                         <pic:nvPicPr>
                           <pic:cNvPr id="0" name="Picture 5" descr="https://1.bp.blogspot.com/-YPtVTcMBAXI/UrWerJKJuiI/AAAAAAAAEQw/bGREX-RwKiE/s1600/SP32-20131221-205548.jpg">
-                            <a:hlinkClick r:id="rId16"/>
+                            <a:hlinkClick r:id="rId14"/>
                           </pic:cNvPr>
                           <pic:cNvPicPr>
                             <a:picLocks noChangeAspect="1" noChangeArrowheads="1"/>
                           </pic:cNvPicPr>
                         </pic:nvPicPr>
                         <pic:blipFill>
-                          <a:blip r:embed="rId17">
+                          <a:blip r:embed="rId15">
                             <a:extLst>
                               <a:ext uri="{28A0092B-C50C-407E-A947-70E740481C1C}">
                                 <a14:useLocalDpi xmlns:a14="http://schemas.microsoft.com/office/drawing/2010/main" val="0"/>
@@ -18180,7 +16453,25 @@
                 <w:color w:val="444444"/>
                 <w:lang w:val="en-US"/>
               </w:rPr>
-              <w:t>Hubungan dimana perubahan yang terjadi pada suatu elemen  mandiri </w:t>
+              <w:t xml:space="preserve">Hubungan dimana perubahan yang terjadi pada suatu </w:t>
+            </w:r>
+            <w:proofErr w:type="gramStart"/>
+            <w:r>
+              <w:rPr>
+                <w:rFonts w:ascii="inherit" w:hAnsi="inherit" w:cs="Arial"/>
+                <w:color w:val="444444"/>
+                <w:lang w:val="en-US"/>
+              </w:rPr>
+              <w:t>elemen  mandiri</w:t>
+            </w:r>
+            <w:proofErr w:type="gramEnd"/>
+            <w:r>
+              <w:rPr>
+                <w:rFonts w:ascii="inherit" w:hAnsi="inherit" w:cs="Arial"/>
+                <w:color w:val="444444"/>
+                <w:lang w:val="en-US"/>
+              </w:rPr>
+              <w:t> </w:t>
             </w:r>
             <w:r>
               <w:rPr>
@@ -18288,7 +16579,7 @@
                   <wp:extent cx="561975" cy="295275"/>
                   <wp:effectExtent l="0" t="0" r="9525" b="9525"/>
                   <wp:docPr id="16" name="Picture 16" descr="https://4.bp.blogspot.com/-ONkVKj3uLZI/UrWezeqXgRI/AAAAAAAAEQ4/JkJQXjJSR08/s1600/SP32-20131221-205555.jpg">
-                    <a:hlinkClick xmlns:a="http://schemas.openxmlformats.org/drawingml/2006/main" r:id="rId18"/>
+                    <a:hlinkClick xmlns:a="http://schemas.openxmlformats.org/drawingml/2006/main" r:id="rId16"/>
                   </wp:docPr>
                   <wp:cNvGraphicFramePr>
                     <a:graphicFrameLocks xmlns:a="http://schemas.openxmlformats.org/drawingml/2006/main" noChangeAspect="1"/>
@@ -18298,14 +16589,14 @@
                       <pic:pic xmlns:pic="http://schemas.openxmlformats.org/drawingml/2006/picture">
                         <pic:nvPicPr>
                           <pic:cNvPr id="0" name="Picture 6" descr="https://4.bp.blogspot.com/-ONkVKj3uLZI/UrWezeqXgRI/AAAAAAAAEQ4/JkJQXjJSR08/s1600/SP32-20131221-205555.jpg">
-                            <a:hlinkClick r:id="rId18"/>
+                            <a:hlinkClick r:id="rId16"/>
                           </pic:cNvPr>
                           <pic:cNvPicPr>
                             <a:picLocks noChangeAspect="1" noChangeArrowheads="1"/>
                           </pic:cNvPicPr>
                         </pic:nvPicPr>
                         <pic:blipFill>
-                          <a:blip r:embed="rId19">
+                          <a:blip r:embed="rId17">
                             <a:extLst>
                               <a:ext uri="{28A0092B-C50C-407E-A947-70E740481C1C}">
                                 <a14:useLocalDpi xmlns:a14="http://schemas.microsoft.com/office/drawing/2010/main" val="0"/>
@@ -18491,7 +16782,7 @@
                   <wp:extent cx="523875" cy="247650"/>
                   <wp:effectExtent l="0" t="0" r="9525" b="0"/>
                   <wp:docPr id="15" name="Picture 15" descr="https://4.bp.blogspot.com/-ZzSmtK9CU-g/UrWezrFPxjI/AAAAAAAAEQ8/N_DAeYFrdjE/s1600/SP32-20131221-205601.jpg">
-                    <a:hlinkClick xmlns:a="http://schemas.openxmlformats.org/drawingml/2006/main" r:id="rId20"/>
+                    <a:hlinkClick xmlns:a="http://schemas.openxmlformats.org/drawingml/2006/main" r:id="rId18"/>
                   </wp:docPr>
                   <wp:cNvGraphicFramePr>
                     <a:graphicFrameLocks xmlns:a="http://schemas.openxmlformats.org/drawingml/2006/main" noChangeAspect="1"/>
@@ -18501,14 +16792,14 @@
                       <pic:pic xmlns:pic="http://schemas.openxmlformats.org/drawingml/2006/picture">
                         <pic:nvPicPr>
                           <pic:cNvPr id="0" name="Picture 7" descr="https://4.bp.blogspot.com/-ZzSmtK9CU-g/UrWezrFPxjI/AAAAAAAAEQ8/N_DAeYFrdjE/s1600/SP32-20131221-205601.jpg">
-                            <a:hlinkClick r:id="rId20"/>
+                            <a:hlinkClick r:id="rId18"/>
                           </pic:cNvPr>
                           <pic:cNvPicPr>
                             <a:picLocks noChangeAspect="1" noChangeArrowheads="1"/>
                           </pic:cNvPicPr>
                         </pic:nvPicPr>
                         <pic:blipFill>
-                          <a:blip r:embed="rId21">
+                          <a:blip r:embed="rId19">
                             <a:extLst>
                               <a:ext uri="{28A0092B-C50C-407E-A947-70E740481C1C}">
                                 <a14:useLocalDpi xmlns:a14="http://schemas.microsoft.com/office/drawing/2010/main" val="0"/>
@@ -18694,7 +16985,7 @@
                   <wp:extent cx="609600" cy="295275"/>
                   <wp:effectExtent l="0" t="0" r="0" b="9525"/>
                   <wp:docPr id="14" name="Picture 14" descr="https://1.bp.blogspot.com/-jiup8MT1hXE/UrWe0FKtvcI/AAAAAAAAERI/rVn-_4lG9kc/s1600/SP32-20131221-205608.jpg">
-                    <a:hlinkClick xmlns:a="http://schemas.openxmlformats.org/drawingml/2006/main" r:id="rId22"/>
+                    <a:hlinkClick xmlns:a="http://schemas.openxmlformats.org/drawingml/2006/main" r:id="rId20"/>
                   </wp:docPr>
                   <wp:cNvGraphicFramePr>
                     <a:graphicFrameLocks xmlns:a="http://schemas.openxmlformats.org/drawingml/2006/main" noChangeAspect="1"/>
@@ -18704,14 +16995,14 @@
                       <pic:pic xmlns:pic="http://schemas.openxmlformats.org/drawingml/2006/picture">
                         <pic:nvPicPr>
                           <pic:cNvPr id="0" name="Picture 8" descr="https://1.bp.blogspot.com/-jiup8MT1hXE/UrWe0FKtvcI/AAAAAAAAERI/rVn-_4lG9kc/s1600/SP32-20131221-205608.jpg">
-                            <a:hlinkClick r:id="rId22"/>
+                            <a:hlinkClick r:id="rId20"/>
                           </pic:cNvPr>
                           <pic:cNvPicPr>
                             <a:picLocks noChangeAspect="1" noChangeArrowheads="1"/>
                           </pic:cNvPicPr>
                         </pic:nvPicPr>
                         <pic:blipFill>
-                          <a:blip r:embed="rId23">
+                          <a:blip r:embed="rId21">
                             <a:extLst>
                               <a:ext uri="{28A0092B-C50C-407E-A947-70E740481C1C}">
                                 <a14:useLocalDpi xmlns:a14="http://schemas.microsoft.com/office/drawing/2010/main" val="0"/>
@@ -18897,7 +17188,7 @@
                   <wp:extent cx="638175" cy="266700"/>
                   <wp:effectExtent l="0" t="0" r="9525" b="0"/>
                   <wp:docPr id="13" name="Picture 13" descr="https://2.bp.blogspot.com/-T-kfx0KI3Gg/UrWe0I3BkRI/AAAAAAAAERQ/DRTJba0PtIk/s1600/SP32-20131221-205614.jpg">
-                    <a:hlinkClick xmlns:a="http://schemas.openxmlformats.org/drawingml/2006/main" r:id="rId24"/>
+                    <a:hlinkClick xmlns:a="http://schemas.openxmlformats.org/drawingml/2006/main" r:id="rId22"/>
                   </wp:docPr>
                   <wp:cNvGraphicFramePr>
                     <a:graphicFrameLocks xmlns:a="http://schemas.openxmlformats.org/drawingml/2006/main" noChangeAspect="1"/>
@@ -18907,14 +17198,14 @@
                       <pic:pic xmlns:pic="http://schemas.openxmlformats.org/drawingml/2006/picture">
                         <pic:nvPicPr>
                           <pic:cNvPr id="0" name="Picture 9" descr="https://2.bp.blogspot.com/-T-kfx0KI3Gg/UrWe0I3BkRI/AAAAAAAAERQ/DRTJba0PtIk/s1600/SP32-20131221-205614.jpg">
-                            <a:hlinkClick r:id="rId24"/>
+                            <a:hlinkClick r:id="rId22"/>
                           </pic:cNvPr>
                           <pic:cNvPicPr>
                             <a:picLocks noChangeAspect="1" noChangeArrowheads="1"/>
                           </pic:cNvPicPr>
                         </pic:nvPicPr>
                         <pic:blipFill>
-                          <a:blip r:embed="rId25">
+                          <a:blip r:embed="rId23">
                             <a:extLst>
                               <a:ext uri="{28A0092B-C50C-407E-A947-70E740481C1C}">
                                 <a14:useLocalDpi xmlns:a14="http://schemas.microsoft.com/office/drawing/2010/main" val="0"/>
@@ -19062,7 +17353,7 @@
                   <wp:extent cx="571500" cy="676275"/>
                   <wp:effectExtent l="0" t="0" r="0" b="9525"/>
                   <wp:docPr id="12" name="Picture 12" descr="https://1.bp.blogspot.com/-CVHs3Tv-31Y/UrWe0M3xtDI/AAAAAAAAERM/4m7aP5gxIcE/s1600/SP32-20131221-205620.jpg">
-                    <a:hlinkClick xmlns:a="http://schemas.openxmlformats.org/drawingml/2006/main" r:id="rId26"/>
+                    <a:hlinkClick xmlns:a="http://schemas.openxmlformats.org/drawingml/2006/main" r:id="rId24"/>
                   </wp:docPr>
                   <wp:cNvGraphicFramePr>
                     <a:graphicFrameLocks xmlns:a="http://schemas.openxmlformats.org/drawingml/2006/main" noChangeAspect="1"/>
@@ -19072,14 +17363,14 @@
                       <pic:pic xmlns:pic="http://schemas.openxmlformats.org/drawingml/2006/picture">
                         <pic:nvPicPr>
                           <pic:cNvPr id="0" name="Picture 10" descr="https://1.bp.blogspot.com/-CVHs3Tv-31Y/UrWe0M3xtDI/AAAAAAAAERM/4m7aP5gxIcE/s1600/SP32-20131221-205620.jpg">
-                            <a:hlinkClick r:id="rId26"/>
+                            <a:hlinkClick r:id="rId24"/>
                           </pic:cNvPr>
                           <pic:cNvPicPr>
                             <a:picLocks noChangeAspect="1" noChangeArrowheads="1"/>
                           </pic:cNvPicPr>
                         </pic:nvPicPr>
                         <pic:blipFill>
-                          <a:blip r:embed="rId27">
+                          <a:blip r:embed="rId25">
                             <a:extLst>
                               <a:ext uri="{28A0092B-C50C-407E-A947-70E740481C1C}">
                                 <a14:useLocalDpi xmlns:a14="http://schemas.microsoft.com/office/drawing/2010/main" val="0"/>
@@ -19227,7 +17518,7 @@
                   <wp:extent cx="657225" cy="400050"/>
                   <wp:effectExtent l="0" t="0" r="9525" b="0"/>
                   <wp:docPr id="11" name="Picture 11" descr="https://1.bp.blogspot.com/-eidvEXFUJtU/UrWe02fSVdI/AAAAAAAAERU/AMyp_ZDSndQ/s1600/SP32-20131221-205627.jpg">
-                    <a:hlinkClick xmlns:a="http://schemas.openxmlformats.org/drawingml/2006/main" r:id="rId28"/>
+                    <a:hlinkClick xmlns:a="http://schemas.openxmlformats.org/drawingml/2006/main" r:id="rId26"/>
                   </wp:docPr>
                   <wp:cNvGraphicFramePr>
                     <a:graphicFrameLocks xmlns:a="http://schemas.openxmlformats.org/drawingml/2006/main" noChangeAspect="1"/>
@@ -19237,14 +17528,14 @@
                       <pic:pic xmlns:pic="http://schemas.openxmlformats.org/drawingml/2006/picture">
                         <pic:nvPicPr>
                           <pic:cNvPr id="0" name="Picture 11" descr="https://1.bp.blogspot.com/-eidvEXFUJtU/UrWe02fSVdI/AAAAAAAAERU/AMyp_ZDSndQ/s1600/SP32-20131221-205627.jpg">
-                            <a:hlinkClick r:id="rId28"/>
+                            <a:hlinkClick r:id="rId26"/>
                           </pic:cNvPr>
                           <pic:cNvPicPr>
                             <a:picLocks noChangeAspect="1" noChangeArrowheads="1"/>
                           </pic:cNvPicPr>
                         </pic:nvPicPr>
                         <pic:blipFill>
-                          <a:blip r:embed="rId29">
+                          <a:blip r:embed="rId27">
                             <a:extLst>
                               <a:ext uri="{28A0092B-C50C-407E-A947-70E740481C1C}">
                                 <a14:useLocalDpi xmlns:a14="http://schemas.microsoft.com/office/drawing/2010/main" val="0"/>
@@ -19401,7 +17692,7 @@
                   <wp:extent cx="657225" cy="390525"/>
                   <wp:effectExtent l="0" t="0" r="9525" b="9525"/>
                   <wp:docPr id="10" name="Picture 10" descr="https://1.bp.blogspot.com/-ORllnBInnag/UrWe1Gz64YI/AAAAAAAAERo/9wVR-BYAHyI/s1600/SP32-20131221-205633.jpg">
-                    <a:hlinkClick xmlns:a="http://schemas.openxmlformats.org/drawingml/2006/main" r:id="rId30"/>
+                    <a:hlinkClick xmlns:a="http://schemas.openxmlformats.org/drawingml/2006/main" r:id="rId28"/>
                   </wp:docPr>
                   <wp:cNvGraphicFramePr>
                     <a:graphicFrameLocks xmlns:a="http://schemas.openxmlformats.org/drawingml/2006/main" noChangeAspect="1"/>
@@ -19411,14 +17702,14 @@
                       <pic:pic xmlns:pic="http://schemas.openxmlformats.org/drawingml/2006/picture">
                         <pic:nvPicPr>
                           <pic:cNvPr id="0" name="Picture 12" descr="https://1.bp.blogspot.com/-ORllnBInnag/UrWe1Gz64YI/AAAAAAAAERo/9wVR-BYAHyI/s1600/SP32-20131221-205633.jpg">
-                            <a:hlinkClick r:id="rId30"/>
+                            <a:hlinkClick r:id="rId28"/>
                           </pic:cNvPr>
                           <pic:cNvPicPr>
                             <a:picLocks noChangeAspect="1" noChangeArrowheads="1"/>
                           </pic:cNvPicPr>
                         </pic:nvPicPr>
                         <pic:blipFill>
-                          <a:blip r:embed="rId31">
+                          <a:blip r:embed="rId29">
                             <a:extLst>
                               <a:ext uri="{28A0092B-C50C-407E-A947-70E740481C1C}">
                                 <a14:useLocalDpi xmlns:a14="http://schemas.microsoft.com/office/drawing/2010/main" val="0"/>
@@ -19566,7 +17857,7 @@
                   <wp:extent cx="657225" cy="447675"/>
                   <wp:effectExtent l="0" t="0" r="9525" b="9525"/>
                   <wp:docPr id="9" name="Picture 9" descr="https://3.bp.blogspot.com/-jXsDdS5d2PA/UrWe1Nu9B0I/AAAAAAAAERs/IpIDKWf9HvM/s1600/SP32-20131221-205639.jpg">
-                    <a:hlinkClick xmlns:a="http://schemas.openxmlformats.org/drawingml/2006/main" r:id="rId32"/>
+                    <a:hlinkClick xmlns:a="http://schemas.openxmlformats.org/drawingml/2006/main" r:id="rId30"/>
                   </wp:docPr>
                   <wp:cNvGraphicFramePr>
                     <a:graphicFrameLocks xmlns:a="http://schemas.openxmlformats.org/drawingml/2006/main" noChangeAspect="1"/>
@@ -19576,14 +17867,14 @@
                       <pic:pic xmlns:pic="http://schemas.openxmlformats.org/drawingml/2006/picture">
                         <pic:nvPicPr>
                           <pic:cNvPr id="0" name="Picture 13" descr="https://3.bp.blogspot.com/-jXsDdS5d2PA/UrWe1Nu9B0I/AAAAAAAAERs/IpIDKWf9HvM/s1600/SP32-20131221-205639.jpg">
-                            <a:hlinkClick r:id="rId32"/>
+                            <a:hlinkClick r:id="rId30"/>
                           </pic:cNvPr>
                           <pic:cNvPicPr>
                             <a:picLocks noChangeAspect="1" noChangeArrowheads="1"/>
                           </pic:cNvPicPr>
                         </pic:nvPicPr>
                         <pic:blipFill>
-                          <a:blip r:embed="rId33">
+                          <a:blip r:embed="rId31">
                             <a:extLst>
                               <a:ext uri="{28A0092B-C50C-407E-A947-70E740481C1C}">
                                 <a14:useLocalDpi xmlns:a14="http://schemas.microsoft.com/office/drawing/2010/main" val="0"/>
@@ -19797,114 +18088,114 @@
           <w:lang w:val="id-ID"/>
         </w:rPr>
       </w:pPr>
-      <w:bookmarkStart w:id="33" w:name="_Toc533092067"/>
-      <w:bookmarkStart w:id="34" w:name="_Toc534377254"/>
+      <w:bookmarkStart w:id="31" w:name="_Toc533092067"/>
+      <w:bookmarkStart w:id="32" w:name="_Toc534377254"/>
       <w:r>
         <w:rPr>
           <w:lang w:val="id-ID"/>
         </w:rPr>
         <w:t>Usecase scenario</w:t>
+      </w:r>
+      <w:bookmarkEnd w:id="31"/>
+      <w:bookmarkEnd w:id="32"/>
+    </w:p>
+    <w:p>
+      <w:pPr>
+        <w:spacing w:line="360" w:lineRule="auto"/>
+        <w:jc w:val="both"/>
+        <w:rPr>
+          <w:lang w:val="id-ID"/>
+        </w:rPr>
+      </w:pPr>
+      <w:r>
+        <w:rPr>
+          <w:sz w:val="24"/>
+          <w:lang w:val="en-US"/>
+        </w:rPr>
+        <w:t>S</w:t>
+      </w:r>
+      <w:r>
+        <w:rPr>
+          <w:sz w:val="24"/>
+          <w:lang w:val="en-US"/>
+        </w:rPr>
+        <w:t xml:space="preserve">kenario use case / </w:t>
+      </w:r>
+      <w:r>
+        <w:rPr>
+          <w:i/>
+          <w:sz w:val="24"/>
+          <w:lang w:val="en-US"/>
+        </w:rPr>
+        <w:t>use case skenario</w:t>
+      </w:r>
+      <w:r>
+        <w:rPr>
+          <w:sz w:val="24"/>
+          <w:lang w:val="en-US"/>
+        </w:rPr>
+        <w:t xml:space="preserve"> adalah alur jalannya proses use case dari sisi aktor dan system</w:t>
+      </w:r>
+      <w:r>
+        <w:rPr>
+          <w:noProof/>
+          <w:sz w:val="24"/>
+          <w:lang w:val="en-US"/>
+        </w:rPr>
+        <w:t xml:space="preserve"> </w:t>
+      </w:r>
+      <w:r>
+        <w:rPr>
+          <w:noProof/>
+          <w:sz w:val="24"/>
+          <w:lang w:val="en-US"/>
+        </w:rPr>
+        <w:t>[2]</w:t>
+      </w:r>
+      <w:r>
+        <w:rPr>
+          <w:sz w:val="24"/>
+          <w:lang w:val="en-US"/>
+        </w:rPr>
+        <w:t>.</w:t>
+      </w:r>
+      <w:r>
+        <w:t xml:space="preserve"> </w:t>
+      </w:r>
+      <w:r>
+        <w:rPr>
+          <w:sz w:val="24"/>
+          <w:lang w:val="en-US"/>
+        </w:rPr>
+        <w:t>Alur skenario inilah yang nantinya menjadi landasan pembuatan sequence diagram / diagram sekuen.</w:t>
+      </w:r>
+      <w:r>
+        <w:rPr>
+          <w:sz w:val="24"/>
+          <w:lang w:val="en-US"/>
+        </w:rPr>
+        <w:t xml:space="preserve"> </w:t>
+      </w:r>
+    </w:p>
+    <w:p>
+      <w:pPr>
+        <w:pStyle w:val="Heading3"/>
+        <w:spacing w:before="360"/>
+        <w:rPr>
+          <w:lang w:val="id-ID"/>
+        </w:rPr>
+      </w:pPr>
+      <w:bookmarkStart w:id="33" w:name="_Toc533092068"/>
+      <w:bookmarkStart w:id="34" w:name="_Toc534377255"/>
+      <w:r>
+        <w:rPr>
+          <w:lang w:val="id-ID"/>
+        </w:rPr>
+        <w:lastRenderedPageBreak/>
+        <w:t>Activity diagram</w:t>
       </w:r>
       <w:bookmarkEnd w:id="33"/>
       <w:bookmarkEnd w:id="34"/>
-    </w:p>
-    <w:p>
-      <w:pPr>
-        <w:spacing w:line="360" w:lineRule="auto"/>
-        <w:jc w:val="both"/>
-        <w:rPr>
-          <w:lang w:val="id-ID"/>
-        </w:rPr>
-      </w:pPr>
-      <w:r>
-        <w:rPr>
-          <w:sz w:val="24"/>
-          <w:lang w:val="en-US"/>
-        </w:rPr>
-        <w:t>S</w:t>
-      </w:r>
-      <w:r>
-        <w:rPr>
-          <w:sz w:val="24"/>
-          <w:lang w:val="en-US"/>
-        </w:rPr>
-        <w:t xml:space="preserve">kenario use case / </w:t>
-      </w:r>
-      <w:r>
-        <w:rPr>
-          <w:i/>
-          <w:sz w:val="24"/>
-          <w:lang w:val="en-US"/>
-        </w:rPr>
-        <w:t>use case skenario</w:t>
-      </w:r>
-      <w:r>
-        <w:rPr>
-          <w:sz w:val="24"/>
-          <w:lang w:val="en-US"/>
-        </w:rPr>
-        <w:t xml:space="preserve"> adalah alur jalannya proses use case dari sisi aktor dan system</w:t>
-      </w:r>
-      <w:r>
-        <w:rPr>
-          <w:noProof/>
-          <w:sz w:val="24"/>
-          <w:lang w:val="en-US"/>
-        </w:rPr>
-        <w:t xml:space="preserve"> </w:t>
-      </w:r>
-      <w:r>
-        <w:rPr>
-          <w:noProof/>
-          <w:sz w:val="24"/>
-          <w:lang w:val="en-US"/>
-        </w:rPr>
-        <w:t>[2]</w:t>
-      </w:r>
-      <w:r>
-        <w:rPr>
-          <w:sz w:val="24"/>
-          <w:lang w:val="en-US"/>
-        </w:rPr>
-        <w:t>.</w:t>
-      </w:r>
-      <w:r>
-        <w:t xml:space="preserve"> </w:t>
-      </w:r>
-      <w:r>
-        <w:rPr>
-          <w:sz w:val="24"/>
-          <w:lang w:val="en-US"/>
-        </w:rPr>
-        <w:t>Alur skenario inilah yang nantinya menjadi landasan pembuatan sequence diagram / diagram sekuen.</w:t>
-      </w:r>
-      <w:r>
-        <w:rPr>
-          <w:sz w:val="24"/>
-          <w:lang w:val="en-US"/>
-        </w:rPr>
-        <w:t xml:space="preserve"> </w:t>
-      </w:r>
-    </w:p>
-    <w:p>
-      <w:pPr>
-        <w:pStyle w:val="Heading3"/>
-        <w:spacing w:before="360"/>
-        <w:rPr>
-          <w:lang w:val="id-ID"/>
-        </w:rPr>
-      </w:pPr>
-      <w:bookmarkStart w:id="35" w:name="_Toc533092068"/>
-      <w:bookmarkStart w:id="36" w:name="_Toc534377255"/>
-      <w:r>
-        <w:rPr>
-          <w:lang w:val="id-ID"/>
-        </w:rPr>
-        <w:lastRenderedPageBreak/>
-        <w:t>Activity diagram</w:t>
-      </w:r>
-      <w:bookmarkEnd w:id="35"/>
-      <w:bookmarkEnd w:id="36"/>
     </w:p>
     <w:p>
       <w:pPr>
@@ -19933,7 +18224,7 @@
                     </pic:cNvPicPr>
                   </pic:nvPicPr>
                   <pic:blipFill>
-                    <a:blip r:embed="rId34">
+                    <a:blip r:embed="rId32">
                       <a:extLst>
                         <a:ext uri="{28A0092B-C50C-407E-A947-70E740481C1C}">
                           <a14:useLocalDpi xmlns:a14="http://schemas.microsoft.com/office/drawing/2010/main" val="0"/>
@@ -20060,8 +18351,8 @@
           <w:lang w:val="id-ID"/>
         </w:rPr>
       </w:pPr>
-      <w:bookmarkStart w:id="37" w:name="_Toc533092069"/>
-      <w:bookmarkStart w:id="38" w:name="_Toc534377256"/>
+      <w:bookmarkStart w:id="35" w:name="_Toc533092069"/>
+      <w:bookmarkStart w:id="36" w:name="_Toc534377256"/>
       <w:r>
         <w:rPr>
           <w:lang w:val="id-ID"/>
@@ -20069,8 +18360,8 @@
         <w:lastRenderedPageBreak/>
         <w:t>Class diagram</w:t>
       </w:r>
-      <w:bookmarkEnd w:id="37"/>
-      <w:bookmarkEnd w:id="38"/>
+      <w:bookmarkEnd w:id="35"/>
+      <w:bookmarkEnd w:id="36"/>
     </w:p>
     <w:p>
       <w:pPr>
@@ -20099,7 +18390,7 @@
                     </pic:cNvPicPr>
                   </pic:nvPicPr>
                   <pic:blipFill>
-                    <a:blip r:embed="rId35">
+                    <a:blip r:embed="rId33">
                       <a:extLst>
                         <a:ext uri="{28A0092B-C50C-407E-A947-70E740481C1C}">
                           <a14:useLocalDpi xmlns:a14="http://schemas.microsoft.com/office/drawing/2010/main" val="0"/>
@@ -20304,8 +18595,8 @@
           <w:lang w:val="id-ID"/>
         </w:rPr>
       </w:pPr>
-      <w:bookmarkStart w:id="39" w:name="_Toc533092070"/>
-      <w:bookmarkStart w:id="40" w:name="_Toc534377257"/>
+      <w:bookmarkStart w:id="37" w:name="_Toc533092070"/>
+      <w:bookmarkStart w:id="38" w:name="_Toc534377257"/>
       <w:r>
         <w:rPr>
           <w:lang w:val="id-ID"/>
@@ -20313,8 +18604,8 @@
         <w:lastRenderedPageBreak/>
         <w:t>Sequence diagram</w:t>
       </w:r>
-      <w:bookmarkEnd w:id="39"/>
-      <w:bookmarkEnd w:id="40"/>
+      <w:bookmarkEnd w:id="37"/>
+      <w:bookmarkEnd w:id="38"/>
     </w:p>
     <w:p>
       <w:pPr>
@@ -20344,7 +18635,7 @@
                     </pic:cNvPicPr>
                   </pic:nvPicPr>
                   <pic:blipFill>
-                    <a:blip r:embed="rId36">
+                    <a:blip r:embed="rId34">
                       <a:extLst>
                         <a:ext uri="{28A0092B-C50C-407E-A947-70E740481C1C}">
                           <a14:useLocalDpi xmlns:a14="http://schemas.microsoft.com/office/drawing/2010/main" val="0"/>
@@ -20497,8 +18788,8 @@
           <w:i/>
         </w:rPr>
       </w:pPr>
-      <w:bookmarkStart w:id="41" w:name="_Toc533092071"/>
-      <w:bookmarkStart w:id="42" w:name="_Toc534377258"/>
+      <w:bookmarkStart w:id="39" w:name="_Toc533092071"/>
+      <w:bookmarkStart w:id="40" w:name="_Toc534377258"/>
       <w:r>
         <w:rPr>
           <w:i/>
@@ -20506,8 +18797,8 @@
         </w:rPr>
         <w:t>Mobile Development (Native Android/Native Ios/Progressive Web Apps)</w:t>
       </w:r>
-      <w:bookmarkEnd w:id="41"/>
-      <w:bookmarkEnd w:id="42"/>
+      <w:bookmarkEnd w:id="39"/>
+      <w:bookmarkEnd w:id="40"/>
     </w:p>
     <w:p>
       <w:pPr>
@@ -20635,8 +18926,8 @@
           <w:lang w:val="id-ID"/>
         </w:rPr>
       </w:pPr>
-      <w:bookmarkStart w:id="43" w:name="_Toc533092072"/>
-      <w:bookmarkStart w:id="44" w:name="_Toc534377259"/>
+      <w:bookmarkStart w:id="41" w:name="_Toc533092072"/>
+      <w:bookmarkStart w:id="42" w:name="_Toc534377259"/>
       <w:r>
         <w:rPr>
           <w:i/>
@@ -20645,8 +18936,8 @@
         <w:lastRenderedPageBreak/>
         <w:t>Pengujian Perangkat Lunak Dengan Heart Metric</w:t>
       </w:r>
-      <w:bookmarkEnd w:id="43"/>
-      <w:bookmarkEnd w:id="44"/>
+      <w:bookmarkEnd w:id="41"/>
+      <w:bookmarkEnd w:id="42"/>
     </w:p>
     <w:p>
       <w:pPr>
@@ -20660,7 +18951,7 @@
         </w:rPr>
         <w:t xml:space="preserve">Silahkan gunakan tools </w:t>
       </w:r>
-      <w:hyperlink r:id="rId37" w:history="1">
+      <w:hyperlink r:id="rId35" w:history="1">
         <w:r>
           <w:rPr>
             <w:rStyle w:val="Hyperlink"/>
@@ -20686,8 +18977,8 @@
           <w:lang w:val="id-ID"/>
         </w:rPr>
       </w:pPr>
-      <w:bookmarkStart w:id="45" w:name="_Toc533092073"/>
-      <w:bookmarkStart w:id="46" w:name="_Toc534377260"/>
+      <w:bookmarkStart w:id="43" w:name="_Toc533092073"/>
+      <w:bookmarkStart w:id="44" w:name="_Toc534377260"/>
       <w:r>
         <w:rPr>
           <w:i/>
@@ -20695,8 +18986,8 @@
         </w:rPr>
         <w:t>Business Model Canvas</w:t>
       </w:r>
-      <w:bookmarkEnd w:id="45"/>
-      <w:bookmarkEnd w:id="46"/>
+      <w:bookmarkEnd w:id="43"/>
+      <w:bookmarkEnd w:id="44"/>
     </w:p>
     <w:p>
       <w:pPr>
@@ -20745,14 +19036,14 @@
       <w:r>
         <w:br w:type="page"/>
       </w:r>
-      <w:bookmarkStart w:id="47" w:name="_Toc533092074"/>
-      <w:bookmarkStart w:id="48" w:name="_Toc534377261"/>
+      <w:bookmarkStart w:id="45" w:name="_Toc533092074"/>
+      <w:bookmarkStart w:id="46" w:name="_Toc534377261"/>
       <w:r>
         <w:lastRenderedPageBreak/>
         <w:t>KEBUTUHAN PERANGKAT LUNAK</w:t>
       </w:r>
-      <w:bookmarkEnd w:id="47"/>
-      <w:bookmarkEnd w:id="48"/>
+      <w:bookmarkEnd w:id="45"/>
+      <w:bookmarkEnd w:id="46"/>
     </w:p>
     <w:p>
       <w:pPr>
@@ -20788,8 +19079,8 @@
           <w:lang w:val="id-ID"/>
         </w:rPr>
       </w:pPr>
-      <w:bookmarkStart w:id="49" w:name="_Toc533092075"/>
-      <w:bookmarkStart w:id="50" w:name="_Toc534377262"/>
+      <w:bookmarkStart w:id="47" w:name="_Toc533092075"/>
+      <w:bookmarkStart w:id="48" w:name="_Toc534377262"/>
       <w:r>
         <w:rPr>
           <w:i/>
@@ -20797,8 +19088,8 @@
         </w:rPr>
         <w:t>Analisis Sistem Berjalan</w:t>
       </w:r>
-      <w:bookmarkEnd w:id="49"/>
-      <w:bookmarkEnd w:id="50"/>
+      <w:bookmarkEnd w:id="47"/>
+      <w:bookmarkEnd w:id="48"/>
     </w:p>
     <w:p>
       <w:pPr>
@@ -20819,7 +19110,23 @@
           <w:sz w:val="24"/>
           <w:lang w:val="en-US"/>
         </w:rPr>
-        <w:t>Ketika seseorang memerlukan sebuah pengingat, dia akan membuat  pengingat dengan menuliskan kegiatan yang akan dilakukan pada sebuah kertas dan akan di tempel pada temat yang biasa mereka lihat;</w:t>
+        <w:t xml:space="preserve">Ketika seseorang memerlukan sebuah pengingat, dia akan </w:t>
+      </w:r>
+      <w:proofErr w:type="gramStart"/>
+      <w:r>
+        <w:rPr>
+          <w:sz w:val="24"/>
+          <w:lang w:val="en-US"/>
+        </w:rPr>
+        <w:t>membuat  pengingat</w:t>
+      </w:r>
+      <w:proofErr w:type="gramEnd"/>
+      <w:r>
+        <w:rPr>
+          <w:sz w:val="24"/>
+          <w:lang w:val="en-US"/>
+        </w:rPr>
+        <w:t xml:space="preserve"> dengan menuliskan kegiatan yang akan dilakukan pada sebuah kertas dan akan di tempel pada temat yang biasa mereka lihat;</w:t>
       </w:r>
     </w:p>
     <w:p>
@@ -20923,8 +19230,8 @@
           <w:lang w:val="id-ID"/>
         </w:rPr>
       </w:pPr>
-      <w:bookmarkStart w:id="51" w:name="_Toc533092076"/>
-      <w:bookmarkStart w:id="52" w:name="_Toc534377263"/>
+      <w:bookmarkStart w:id="49" w:name="_Toc533092076"/>
+      <w:bookmarkStart w:id="50" w:name="_Toc534377263"/>
       <w:r>
         <w:rPr>
           <w:i/>
@@ -20932,8 +19239,8 @@
         </w:rPr>
         <w:t>Analisis Arsitektur Sistem</w:t>
       </w:r>
-      <w:bookmarkEnd w:id="51"/>
-      <w:bookmarkEnd w:id="52"/>
+      <w:bookmarkEnd w:id="49"/>
+      <w:bookmarkEnd w:id="50"/>
     </w:p>
     <w:p>
       <w:pPr>
@@ -20970,7 +19277,7 @@
                     </pic:cNvPicPr>
                   </pic:nvPicPr>
                   <pic:blipFill>
-                    <a:blip r:embed="rId38">
+                    <a:blip r:embed="rId36">
                       <a:extLst>
                         <a:ext uri="{28A0092B-C50C-407E-A947-70E740481C1C}">
                           <a14:useLocalDpi xmlns:a14="http://schemas.microsoft.com/office/drawing/2010/main" val="0"/>
@@ -21058,16 +19365,16 @@
           <w:lang w:val="id-ID"/>
         </w:rPr>
       </w:pPr>
-      <w:bookmarkStart w:id="53" w:name="_Toc533092077"/>
-      <w:bookmarkStart w:id="54" w:name="_Toc534377264"/>
+      <w:bookmarkStart w:id="51" w:name="_Toc533092077"/>
+      <w:bookmarkStart w:id="52" w:name="_Toc534377264"/>
       <w:r>
         <w:rPr>
           <w:lang w:val="id-ID"/>
         </w:rPr>
         <w:t>Spesifikasi Kebutuhan Perangkat Lunak</w:t>
       </w:r>
-      <w:bookmarkEnd w:id="53"/>
-      <w:bookmarkEnd w:id="54"/>
+      <w:bookmarkEnd w:id="51"/>
+      <w:bookmarkEnd w:id="52"/>
       <w:r>
         <w:rPr>
           <w:lang w:val="id-ID"/>
@@ -21111,20 +19418,29 @@
           <w:sz w:val="24"/>
           <w:lang w:val="en-US"/>
         </w:rPr>
-        <w:t>plikasi Kumato :</w:t>
-      </w:r>
+        <w:t xml:space="preserve">plikasi </w:t>
+      </w:r>
+      <w:proofErr w:type="gramStart"/>
+      <w:r>
+        <w:rPr>
+          <w:sz w:val="24"/>
+          <w:lang w:val="en-US"/>
+        </w:rPr>
+        <w:t>Kumato :</w:t>
+      </w:r>
+      <w:proofErr w:type="gramEnd"/>
     </w:p>
     <w:p>
       <w:pPr>
         <w:pStyle w:val="Heading3"/>
       </w:pPr>
-      <w:bookmarkStart w:id="55" w:name="_Toc533092078"/>
-      <w:bookmarkStart w:id="56" w:name="_Toc534377265"/>
+      <w:bookmarkStart w:id="53" w:name="_Toc533092078"/>
+      <w:bookmarkStart w:id="54" w:name="_Toc534377265"/>
       <w:r>
         <w:t>Kebutuhan Fungsional</w:t>
       </w:r>
-      <w:bookmarkEnd w:id="55"/>
-      <w:bookmarkEnd w:id="56"/>
+      <w:bookmarkEnd w:id="53"/>
+      <w:bookmarkEnd w:id="54"/>
     </w:p>
     <w:p>
       <w:pPr>
@@ -21190,13 +19506,13 @@
       <w:pPr>
         <w:pStyle w:val="Heading3"/>
       </w:pPr>
-      <w:bookmarkStart w:id="57" w:name="_Toc533092079"/>
-      <w:bookmarkStart w:id="58" w:name="_Toc534377266"/>
+      <w:bookmarkStart w:id="55" w:name="_Toc533092079"/>
+      <w:bookmarkStart w:id="56" w:name="_Toc534377266"/>
       <w:r>
         <w:t>Kebutuhan Non Fungsional</w:t>
       </w:r>
-      <w:bookmarkEnd w:id="57"/>
-      <w:bookmarkEnd w:id="58"/>
+      <w:bookmarkEnd w:id="55"/>
+      <w:bookmarkEnd w:id="56"/>
     </w:p>
     <w:p>
       <w:pPr>
@@ -21238,8 +19554,8 @@
       <w:pPr>
         <w:pStyle w:val="Heading2"/>
       </w:pPr>
-      <w:bookmarkStart w:id="59" w:name="_Toc533092080"/>
-      <w:bookmarkStart w:id="60" w:name="_Toc534377267"/>
+      <w:bookmarkStart w:id="57" w:name="_Toc533092080"/>
+      <w:bookmarkStart w:id="58" w:name="_Toc534377267"/>
       <w:r>
         <w:t xml:space="preserve">Analisis </w:t>
       </w:r>
@@ -21249,8 +19565,8 @@
       <w:r>
         <w:t>ungsional</w:t>
       </w:r>
-      <w:bookmarkEnd w:id="59"/>
-      <w:bookmarkEnd w:id="60"/>
+      <w:bookmarkEnd w:id="57"/>
+      <w:bookmarkEnd w:id="58"/>
     </w:p>
     <w:p>
       <w:pPr>
@@ -21293,8 +19609,18 @@
           <w:szCs w:val="24"/>
           <w:lang w:val="en-US"/>
         </w:rPr>
-        <w:t>plikasi Kumato :</w:t>
-      </w:r>
+        <w:t xml:space="preserve">plikasi </w:t>
+      </w:r>
+      <w:proofErr w:type="gramStart"/>
+      <w:r>
+        <w:rPr>
+          <w:sz w:val="24"/>
+          <w:szCs w:val="24"/>
+          <w:lang w:val="en-US"/>
+        </w:rPr>
+        <w:t>Kumato :</w:t>
+      </w:r>
+      <w:proofErr w:type="gramEnd"/>
     </w:p>
     <w:p>
       <w:pPr>
@@ -21303,16 +19629,16 @@
           <w:lang w:val="id-ID"/>
         </w:rPr>
       </w:pPr>
-      <w:bookmarkStart w:id="61" w:name="_Toc533092081"/>
-      <w:bookmarkStart w:id="62" w:name="_Toc534377268"/>
+      <w:bookmarkStart w:id="59" w:name="_Toc533092081"/>
+      <w:bookmarkStart w:id="60" w:name="_Toc534377268"/>
       <w:r>
         <w:rPr>
           <w:lang w:val="id-ID"/>
         </w:rPr>
         <w:t>Analisis Kebutuhan Perangkat Lunak</w:t>
       </w:r>
-      <w:bookmarkEnd w:id="61"/>
-      <w:bookmarkEnd w:id="62"/>
+      <w:bookmarkEnd w:id="59"/>
+      <w:bookmarkEnd w:id="60"/>
     </w:p>
     <w:p>
       <w:pPr>
@@ -21470,16 +19796,16 @@
           <w:lang w:val="id-ID"/>
         </w:rPr>
       </w:pPr>
-      <w:bookmarkStart w:id="63" w:name="_Toc533092082"/>
-      <w:bookmarkStart w:id="64" w:name="_Toc534377269"/>
+      <w:bookmarkStart w:id="61" w:name="_Toc533092082"/>
+      <w:bookmarkStart w:id="62" w:name="_Toc534377269"/>
       <w:r>
         <w:rPr>
           <w:lang w:val="id-ID"/>
         </w:rPr>
         <w:t>Analisis Kebutuhan Perangkat Keras</w:t>
       </w:r>
-      <w:bookmarkEnd w:id="63"/>
-      <w:bookmarkEnd w:id="64"/>
+      <w:bookmarkEnd w:id="61"/>
+      <w:bookmarkEnd w:id="62"/>
     </w:p>
     <w:p>
       <w:pPr>
@@ -21748,8 +20074,8 @@
           <w:lang w:val="id-ID"/>
         </w:rPr>
       </w:pPr>
-      <w:bookmarkStart w:id="65" w:name="_Toc533092083"/>
-      <w:bookmarkStart w:id="66" w:name="_Toc534377270"/>
+      <w:bookmarkStart w:id="63" w:name="_Toc533092083"/>
+      <w:bookmarkStart w:id="64" w:name="_Toc534377270"/>
       <w:r>
         <w:rPr>
           <w:lang w:val="id-ID"/>
@@ -21757,8 +20083,8 @@
         <w:lastRenderedPageBreak/>
         <w:t>Analisis Kebutuhan Perangkat Pikir</w:t>
       </w:r>
-      <w:bookmarkEnd w:id="65"/>
-      <w:bookmarkEnd w:id="66"/>
+      <w:bookmarkEnd w:id="63"/>
+      <w:bookmarkEnd w:id="64"/>
     </w:p>
     <w:p>
       <w:pPr>
@@ -22028,16 +20354,16 @@
           <w:lang w:val="id-ID"/>
         </w:rPr>
       </w:pPr>
-      <w:bookmarkStart w:id="67" w:name="_Toc533092084"/>
-      <w:bookmarkStart w:id="68" w:name="_Toc534377271"/>
+      <w:bookmarkStart w:id="65" w:name="_Toc533092084"/>
+      <w:bookmarkStart w:id="66" w:name="_Toc534377271"/>
       <w:r>
         <w:rPr>
           <w:lang w:val="id-ID"/>
         </w:rPr>
         <w:t>Analisis Kebutuhan Jaringan</w:t>
       </w:r>
-      <w:bookmarkEnd w:id="67"/>
-      <w:bookmarkEnd w:id="68"/>
+      <w:bookmarkEnd w:id="65"/>
+      <w:bookmarkEnd w:id="66"/>
     </w:p>
     <w:p>
       <w:pPr>
@@ -22075,7 +20401,23 @@
           <w:sz w:val="24"/>
           <w:lang w:val="en-US"/>
         </w:rPr>
-        <w:t xml:space="preserve"> yang di inputkan, data yang  berhasil di inputkan </w:t>
+        <w:t xml:space="preserve"> yang di inputkan, data </w:t>
+      </w:r>
+      <w:proofErr w:type="gramStart"/>
+      <w:r>
+        <w:rPr>
+          <w:sz w:val="24"/>
+          <w:lang w:val="en-US"/>
+        </w:rPr>
+        <w:t>yang  berhasil</w:t>
+      </w:r>
+      <w:proofErr w:type="gramEnd"/>
+      <w:r>
+        <w:rPr>
+          <w:sz w:val="24"/>
+          <w:lang w:val="en-US"/>
+        </w:rPr>
+        <w:t xml:space="preserve"> di inputkan </w:t>
       </w:r>
       <w:r>
         <w:rPr>
@@ -22111,13 +20453,13 @@
       <w:pPr>
         <w:pStyle w:val="Heading2"/>
       </w:pPr>
-      <w:bookmarkStart w:id="69" w:name="_Toc533092085"/>
-      <w:bookmarkStart w:id="70" w:name="_Toc534377272"/>
+      <w:bookmarkStart w:id="67" w:name="_Toc533092085"/>
+      <w:bookmarkStart w:id="68" w:name="_Toc534377272"/>
       <w:r>
         <w:t>Analisis Kebutuhan Data</w:t>
       </w:r>
-      <w:bookmarkEnd w:id="69"/>
-      <w:bookmarkEnd w:id="70"/>
+      <w:bookmarkEnd w:id="67"/>
+      <w:bookmarkEnd w:id="68"/>
     </w:p>
     <w:p>
       <w:pPr>
@@ -22151,7 +20493,7 @@
         </w:rPr>
         <w:t>Berikut adalah analisis data dari pembangunan perangkat lunak ini:</w:t>
       </w:r>
-      <w:bookmarkStart w:id="71" w:name="_Toc396510610"/>
+      <w:bookmarkStart w:id="69" w:name="_Toc396510610"/>
     </w:p>
     <w:p>
       <w:pPr>
@@ -22190,7 +20532,7 @@
       <w:r>
         <w:t xml:space="preserve"> Tabel Entitas</w:t>
       </w:r>
-      <w:bookmarkEnd w:id="71"/>
+      <w:bookmarkEnd w:id="69"/>
     </w:p>
     <w:tbl>
       <w:tblPr>
@@ -22438,13 +20780,13 @@
       <w:pPr>
         <w:pStyle w:val="Heading2"/>
       </w:pPr>
-      <w:bookmarkStart w:id="72" w:name="_Toc533092086"/>
-      <w:bookmarkStart w:id="73" w:name="_Toc534377273"/>
+      <w:bookmarkStart w:id="70" w:name="_Toc533092086"/>
+      <w:bookmarkStart w:id="71" w:name="_Toc534377273"/>
       <w:r>
         <w:t>Analisis Kebutuhan Fungsional</w:t>
       </w:r>
-      <w:bookmarkEnd w:id="72"/>
-      <w:bookmarkEnd w:id="73"/>
+      <w:bookmarkEnd w:id="70"/>
+      <w:bookmarkEnd w:id="71"/>
     </w:p>
     <w:p>
       <w:pPr>
@@ -22495,8 +20837,8 @@
           <w:lang w:val="id-ID"/>
         </w:rPr>
       </w:pPr>
-      <w:bookmarkStart w:id="74" w:name="_Toc533092087"/>
-      <w:bookmarkStart w:id="75" w:name="_Toc534377274"/>
+      <w:bookmarkStart w:id="72" w:name="_Toc533092087"/>
+      <w:bookmarkStart w:id="73" w:name="_Toc534377274"/>
       <w:r>
         <w:t>ANALISIS</w:t>
       </w:r>
@@ -22506,8 +20848,8 @@
         </w:rPr>
         <w:t xml:space="preserve"> SISTEM</w:t>
       </w:r>
-      <w:bookmarkEnd w:id="74"/>
-      <w:bookmarkEnd w:id="75"/>
+      <w:bookmarkEnd w:id="72"/>
+      <w:bookmarkEnd w:id="73"/>
     </w:p>
     <w:p>
       <w:pPr>
@@ -22520,7 +20862,7 @@
           <w:szCs w:val="24"/>
         </w:rPr>
       </w:pPr>
-      <w:bookmarkStart w:id="76" w:name="_Toc96755452"/>
+      <w:bookmarkStart w:id="74" w:name="_Toc96755452"/>
       <w:r>
         <w:rPr>
           <w:sz w:val="24"/>
@@ -22579,10 +20921,10 @@
         <w:pStyle w:val="Heading2"/>
         <w:spacing w:before="0" w:after="0"/>
       </w:pPr>
-      <w:bookmarkStart w:id="77" w:name="_Toc96752911"/>
-      <w:bookmarkStart w:id="78" w:name="_Toc528308302"/>
-      <w:bookmarkStart w:id="79" w:name="_Toc533092088"/>
-      <w:bookmarkStart w:id="80" w:name="_Toc534377275"/>
+      <w:bookmarkStart w:id="75" w:name="_Toc96752911"/>
+      <w:bookmarkStart w:id="76" w:name="_Toc528308302"/>
+      <w:bookmarkStart w:id="77" w:name="_Toc533092088"/>
+      <w:bookmarkStart w:id="78" w:name="_Toc534377275"/>
       <w:r>
         <w:rPr>
           <w:i/>
@@ -22592,10 +20934,10 @@
       <w:r>
         <w:t xml:space="preserve"> Use Case</w:t>
       </w:r>
+      <w:bookmarkEnd w:id="75"/>
+      <w:bookmarkEnd w:id="76"/>
       <w:bookmarkEnd w:id="77"/>
       <w:bookmarkEnd w:id="78"/>
-      <w:bookmarkEnd w:id="79"/>
-      <w:bookmarkEnd w:id="80"/>
     </w:p>
     <w:p>
       <w:pPr>
@@ -22693,9 +21035,9 @@
           <w:i w:val="0"/>
         </w:rPr>
       </w:pPr>
-      <w:bookmarkStart w:id="81" w:name="_Toc528308303"/>
-      <w:bookmarkStart w:id="82" w:name="_Toc533092089"/>
-      <w:bookmarkStart w:id="83" w:name="_Toc534377276"/>
+      <w:bookmarkStart w:id="79" w:name="_Toc528308303"/>
+      <w:bookmarkStart w:id="80" w:name="_Toc533092089"/>
+      <w:bookmarkStart w:id="81" w:name="_Toc534377276"/>
       <w:r>
         <w:lastRenderedPageBreak/>
         <w:t xml:space="preserve">Diagram </w:t>
@@ -22706,9 +21048,9 @@
         </w:rPr>
         <w:t>Use Case</w:t>
       </w:r>
+      <w:bookmarkEnd w:id="79"/>
+      <w:bookmarkEnd w:id="80"/>
       <w:bookmarkEnd w:id="81"/>
-      <w:bookmarkEnd w:id="82"/>
-      <w:bookmarkEnd w:id="83"/>
     </w:p>
     <w:p>
       <w:pPr>
@@ -22740,7 +21082,7 @@
                     </pic:cNvPicPr>
                   </pic:nvPicPr>
                   <pic:blipFill>
-                    <a:blip r:embed="rId39">
+                    <a:blip r:embed="rId37">
                       <a:extLst>
                         <a:ext uri="{28A0092B-C50C-407E-A947-70E740481C1C}">
                           <a14:useLocalDpi xmlns:a14="http://schemas.microsoft.com/office/drawing/2010/main" val="0"/>
@@ -22812,17 +21154,17 @@
         <w:pStyle w:val="Heading3"/>
         <w:spacing w:before="0" w:after="0"/>
       </w:pPr>
-      <w:bookmarkStart w:id="84" w:name="_Toc96752912"/>
-      <w:bookmarkStart w:id="85" w:name="_Toc528308304"/>
-      <w:bookmarkStart w:id="86" w:name="_Toc533092090"/>
-      <w:bookmarkStart w:id="87" w:name="_Toc534377277"/>
+      <w:bookmarkStart w:id="82" w:name="_Toc96752912"/>
+      <w:bookmarkStart w:id="83" w:name="_Toc528308304"/>
+      <w:bookmarkStart w:id="84" w:name="_Toc533092090"/>
+      <w:bookmarkStart w:id="85" w:name="_Toc534377277"/>
       <w:r>
         <w:t>Definisi Actor</w:t>
       </w:r>
+      <w:bookmarkEnd w:id="82"/>
+      <w:bookmarkEnd w:id="83"/>
       <w:bookmarkEnd w:id="84"/>
       <w:bookmarkEnd w:id="85"/>
-      <w:bookmarkEnd w:id="86"/>
-      <w:bookmarkEnd w:id="87"/>
     </w:p>
     <w:p/>
     <w:p>
@@ -23166,19 +21508,33 @@
               <w:rPr>
                 <w:i/>
               </w:rPr>
-              <w:t xml:space="preserve">dapat menggunakan </w:t>
-            </w:r>
+              <w:t xml:space="preserve">dapat </w:t>
+            </w:r>
+            <w:proofErr w:type="gramStart"/>
             <w:r>
               <w:rPr>
                 <w:i/>
               </w:rPr>
+              <w:t xml:space="preserve">menggunakan </w:t>
+            </w:r>
+            <w:r>
+              <w:rPr>
+                <w:i/>
+              </w:rPr>
               <w:t xml:space="preserve"> </w:t>
             </w:r>
             <w:r>
               <w:rPr>
                 <w:i/>
               </w:rPr>
-              <w:t xml:space="preserve">sebuah </w:t>
+              <w:t>sebuah</w:t>
+            </w:r>
+            <w:proofErr w:type="gramEnd"/>
+            <w:r>
+              <w:rPr>
+                <w:i/>
+              </w:rPr>
+              <w:t xml:space="preserve"> </w:t>
             </w:r>
             <w:r>
               <w:rPr>
@@ -23311,9 +21667,9 @@
     </w:tbl>
     <w:p/>
     <w:p>
-      <w:bookmarkStart w:id="88" w:name="_Toc96752913"/>
-      <w:bookmarkStart w:id="89" w:name="_Toc528308305"/>
-      <w:bookmarkStart w:id="90" w:name="_Toc533092091"/>
+      <w:bookmarkStart w:id="86" w:name="_Toc96752913"/>
+      <w:bookmarkStart w:id="87" w:name="_Toc528308305"/>
+      <w:bookmarkStart w:id="88" w:name="_Toc533092091"/>
     </w:p>
     <w:p/>
     <w:p/>
@@ -23325,15 +21681,15 @@
         <w:pStyle w:val="Heading3"/>
         <w:spacing w:before="0" w:after="0"/>
       </w:pPr>
-      <w:bookmarkStart w:id="91" w:name="_Toc534377278"/>
+      <w:bookmarkStart w:id="89" w:name="_Toc534377278"/>
       <w:r>
         <w:lastRenderedPageBreak/>
         <w:t>Definisi Use Case</w:t>
       </w:r>
+      <w:bookmarkEnd w:id="86"/>
+      <w:bookmarkEnd w:id="87"/>
       <w:bookmarkEnd w:id="88"/>
       <w:bookmarkEnd w:id="89"/>
-      <w:bookmarkEnd w:id="90"/>
-      <w:bookmarkEnd w:id="91"/>
     </w:p>
     <w:p>
       <w:pPr>
@@ -23444,7 +21800,7 @@
                 <w:b/>
               </w:rPr>
             </w:pPr>
-            <w:bookmarkStart w:id="92" w:name="_Toc528308306"/>
+            <w:bookmarkStart w:id="90" w:name="_Toc528308306"/>
             <w:r>
               <w:rPr>
                 <w:b/>
@@ -24087,15 +22443,15 @@
         <w:pStyle w:val="Heading3"/>
         <w:spacing w:before="0" w:after="0"/>
       </w:pPr>
-      <w:bookmarkStart w:id="93" w:name="_Toc533092092"/>
-      <w:bookmarkStart w:id="94" w:name="_Toc534377279"/>
+      <w:bookmarkStart w:id="91" w:name="_Toc533092092"/>
+      <w:bookmarkStart w:id="92" w:name="_Toc534377279"/>
       <w:r>
         <w:lastRenderedPageBreak/>
         <w:t>Skenario Use Case</w:t>
       </w:r>
+      <w:bookmarkEnd w:id="90"/>
+      <w:bookmarkEnd w:id="91"/>
       <w:bookmarkEnd w:id="92"/>
-      <w:bookmarkEnd w:id="93"/>
-      <w:bookmarkEnd w:id="94"/>
     </w:p>
     <w:p/>
     <w:p>
@@ -24107,7 +22463,7 @@
           <w:szCs w:val="24"/>
         </w:rPr>
       </w:pPr>
-      <w:bookmarkStart w:id="95" w:name="_Toc396510635"/>
+      <w:bookmarkStart w:id="93" w:name="_Toc396510635"/>
       <w:r>
         <w:rPr>
           <w:szCs w:val="24"/>
@@ -24170,7 +22526,7 @@
         </w:rPr>
         <w:t xml:space="preserve"> </w:t>
       </w:r>
-      <w:bookmarkEnd w:id="95"/>
+      <w:bookmarkEnd w:id="93"/>
       <w:r>
         <w:rPr>
           <w:lang w:val="en-US"/>
@@ -24216,7 +22572,7 @@
                 <w:b/>
               </w:rPr>
             </w:pPr>
-            <w:bookmarkStart w:id="96" w:name="_Hlk528328645"/>
+            <w:bookmarkStart w:id="94" w:name="_Hlk528328645"/>
             <w:r>
               <w:rPr>
                 <w:rFonts w:eastAsia="Calibri"/>
@@ -24319,7 +22675,21 @@
               <w:rPr>
                 <w:rFonts w:eastAsia="Calibri"/>
               </w:rPr>
-              <w:t>Goal In Context</w:t>
+              <w:t xml:space="preserve">Goal </w:t>
+            </w:r>
+            <w:proofErr w:type="gramStart"/>
+            <w:r>
+              <w:rPr>
+                <w:rFonts w:eastAsia="Calibri"/>
+              </w:rPr>
+              <w:t>In</w:t>
+            </w:r>
+            <w:proofErr w:type="gramEnd"/>
+            <w:r>
+              <w:rPr>
+                <w:rFonts w:eastAsia="Calibri"/>
+              </w:rPr>
+              <w:t xml:space="preserve"> Context</w:t>
             </w:r>
           </w:p>
         </w:tc>
@@ -25080,11 +23450,19 @@
                 <w:rFonts w:eastAsia="Calibri"/>
               </w:rPr>
             </w:pPr>
-            <w:r>
-              <w:rPr>
-                <w:rFonts w:eastAsia="Calibri"/>
-              </w:rPr>
-              <w:t xml:space="preserve">include:: </w:t>
+            <w:proofErr w:type="gramStart"/>
+            <w:r>
+              <w:rPr>
+                <w:rFonts w:eastAsia="Calibri"/>
+              </w:rPr>
+              <w:t>include::</w:t>
+            </w:r>
+            <w:proofErr w:type="gramEnd"/>
+            <w:r>
+              <w:rPr>
+                <w:rFonts w:eastAsia="Calibri"/>
+              </w:rPr>
+              <w:t xml:space="preserve"> </w:t>
             </w:r>
             <w:r>
               <w:rPr>
@@ -25421,8 +23799,8 @@
           <w:szCs w:val="24"/>
         </w:rPr>
       </w:pPr>
-      <w:bookmarkStart w:id="97" w:name="_Toc396510641"/>
-      <w:bookmarkEnd w:id="96"/>
+      <w:bookmarkStart w:id="95" w:name="_Toc396510641"/>
+      <w:bookmarkEnd w:id="94"/>
     </w:p>
     <w:p>
       <w:pPr>
@@ -25584,7 +23962,7 @@
         </w:rPr>
         <w:t xml:space="preserve">Usecase Scenario </w:t>
       </w:r>
-      <w:bookmarkEnd w:id="97"/>
+      <w:bookmarkEnd w:id="95"/>
       <w:r>
         <w:rPr>
           <w:lang w:val="en-US"/>
@@ -25739,7 +24117,21 @@
               <w:rPr>
                 <w:rFonts w:eastAsia="Calibri"/>
               </w:rPr>
-              <w:t>Goal In Context</w:t>
+              <w:t xml:space="preserve">Goal </w:t>
+            </w:r>
+            <w:proofErr w:type="gramStart"/>
+            <w:r>
+              <w:rPr>
+                <w:rFonts w:eastAsia="Calibri"/>
+              </w:rPr>
+              <w:t>In</w:t>
+            </w:r>
+            <w:proofErr w:type="gramEnd"/>
+            <w:r>
+              <w:rPr>
+                <w:rFonts w:eastAsia="Calibri"/>
+              </w:rPr>
+              <w:t xml:space="preserve"> Context</w:t>
             </w:r>
           </w:p>
         </w:tc>
@@ -26380,6 +24772,7 @@
                 <w:rFonts w:eastAsia="Calibri"/>
               </w:rPr>
             </w:pPr>
+            <w:proofErr w:type="gramStart"/>
             <w:r>
               <w:rPr>
                 <w:rFonts w:eastAsia="Calibri"/>
@@ -26392,6 +24785,7 @@
               </w:rPr>
               <w:t>:</w:t>
             </w:r>
+            <w:proofErr w:type="gramEnd"/>
             <w:r>
               <w:rPr>
                 <w:rFonts w:eastAsia="Calibri"/>
@@ -26626,6 +25020,7 @@
                 <w:rFonts w:eastAsia="Calibri"/>
               </w:rPr>
             </w:pPr>
+            <w:proofErr w:type="gramStart"/>
             <w:r>
               <w:rPr>
                 <w:rFonts w:eastAsia="Calibri"/>
@@ -26638,6 +25033,7 @@
               </w:rPr>
               <w:t>:</w:t>
             </w:r>
+            <w:proofErr w:type="gramEnd"/>
             <w:r>
               <w:rPr>
                 <w:rFonts w:eastAsia="Calibri"/>
@@ -27204,7 +25600,21 @@
               <w:rPr>
                 <w:rFonts w:eastAsia="Calibri"/>
               </w:rPr>
-              <w:t>Goal In Context</w:t>
+              <w:t xml:space="preserve">Goal </w:t>
+            </w:r>
+            <w:proofErr w:type="gramStart"/>
+            <w:r>
+              <w:rPr>
+                <w:rFonts w:eastAsia="Calibri"/>
+              </w:rPr>
+              <w:t>In</w:t>
+            </w:r>
+            <w:proofErr w:type="gramEnd"/>
+            <w:r>
+              <w:rPr>
+                <w:rFonts w:eastAsia="Calibri"/>
+              </w:rPr>
+              <w:t xml:space="preserve"> Context</w:t>
             </w:r>
           </w:p>
         </w:tc>
@@ -27844,6 +26254,7 @@
                 <w:rFonts w:eastAsia="Calibri"/>
               </w:rPr>
             </w:pPr>
+            <w:proofErr w:type="gramStart"/>
             <w:r>
               <w:rPr>
                 <w:rFonts w:eastAsia="Calibri"/>
@@ -27856,6 +26267,7 @@
               </w:rPr>
               <w:t>:</w:t>
             </w:r>
+            <w:proofErr w:type="gramEnd"/>
             <w:r>
               <w:rPr>
                 <w:rFonts w:eastAsia="Calibri"/>
@@ -28060,6 +26472,7 @@
                 <w:rFonts w:eastAsia="Calibri"/>
               </w:rPr>
             </w:pPr>
+            <w:proofErr w:type="gramStart"/>
             <w:r>
               <w:rPr>
                 <w:rFonts w:eastAsia="Calibri"/>
@@ -28072,6 +26485,7 @@
               </w:rPr>
               <w:t>:</w:t>
             </w:r>
+            <w:proofErr w:type="gramEnd"/>
             <w:r>
               <w:rPr>
                 <w:rFonts w:eastAsia="Calibri"/>
@@ -28739,7 +27153,21 @@
               <w:rPr>
                 <w:rFonts w:eastAsia="Calibri"/>
               </w:rPr>
-              <w:t>Goal In Context</w:t>
+              <w:t xml:space="preserve">Goal </w:t>
+            </w:r>
+            <w:proofErr w:type="gramStart"/>
+            <w:r>
+              <w:rPr>
+                <w:rFonts w:eastAsia="Calibri"/>
+              </w:rPr>
+              <w:t>In</w:t>
+            </w:r>
+            <w:proofErr w:type="gramEnd"/>
+            <w:r>
+              <w:rPr>
+                <w:rFonts w:eastAsia="Calibri"/>
+              </w:rPr>
+              <w:t xml:space="preserve"> Context</w:t>
             </w:r>
           </w:p>
         </w:tc>
@@ -29704,7 +28132,21 @@
               <w:rPr>
                 <w:rFonts w:eastAsia="Calibri"/>
               </w:rPr>
-              <w:t>Goal In Context</w:t>
+              <w:t xml:space="preserve">Goal </w:t>
+            </w:r>
+            <w:proofErr w:type="gramStart"/>
+            <w:r>
+              <w:rPr>
+                <w:rFonts w:eastAsia="Calibri"/>
+              </w:rPr>
+              <w:t>In</w:t>
+            </w:r>
+            <w:proofErr w:type="gramEnd"/>
+            <w:r>
+              <w:rPr>
+                <w:rFonts w:eastAsia="Calibri"/>
+              </w:rPr>
+              <w:t xml:space="preserve"> Context</w:t>
             </w:r>
           </w:p>
         </w:tc>
@@ -29907,15 +28349,7 @@
               <w:rPr>
                 <w:rFonts w:eastAsia="Calibri"/>
               </w:rPr>
-              <w:t>Aktor berhasil men</w:t>
-            </w:r>
-            <w:bookmarkStart w:id="98" w:name="_GoBack"/>
-            <w:bookmarkEnd w:id="98"/>
-            <w:r>
-              <w:rPr>
-                <w:rFonts w:eastAsia="Calibri"/>
-              </w:rPr>
-              <w:t>ggunakan</w:t>
+              <w:t>Aktor berhasil menggunakan</w:t>
             </w:r>
             <w:r>
               <w:rPr>
@@ -31455,7 +29889,21 @@
               <w:rPr>
                 <w:rFonts w:eastAsia="Calibri"/>
               </w:rPr>
-              <w:t>Goal In Context</w:t>
+              <w:t xml:space="preserve">Goal </w:t>
+            </w:r>
+            <w:proofErr w:type="gramStart"/>
+            <w:r>
+              <w:rPr>
+                <w:rFonts w:eastAsia="Calibri"/>
+              </w:rPr>
+              <w:t>In</w:t>
+            </w:r>
+            <w:proofErr w:type="gramEnd"/>
+            <w:r>
+              <w:rPr>
+                <w:rFonts w:eastAsia="Calibri"/>
+              </w:rPr>
+              <w:t xml:space="preserve"> Context</w:t>
             </w:r>
           </w:p>
         </w:tc>
@@ -32226,7 +30674,7 @@
           <w:lang w:val="id-ID"/>
         </w:rPr>
       </w:pPr>
-      <w:bookmarkStart w:id="99" w:name="_Toc533092093"/>
+      <w:bookmarkStart w:id="96" w:name="_Toc533092093"/>
     </w:p>
     <w:p>
       <w:pPr>
@@ -32425,7 +30873,7 @@
           <w:lang w:val="id-ID"/>
         </w:rPr>
       </w:pPr>
-      <w:bookmarkStart w:id="100" w:name="_Toc534377280"/>
+      <w:bookmarkStart w:id="97" w:name="_Toc534377280"/>
       <w:r>
         <w:rPr>
           <w:i/>
@@ -32434,8 +30882,8 @@
         <w:lastRenderedPageBreak/>
         <w:t>Model Activity Diagram</w:t>
       </w:r>
-      <w:bookmarkEnd w:id="99"/>
-      <w:bookmarkEnd w:id="100"/>
+      <w:bookmarkEnd w:id="96"/>
+      <w:bookmarkEnd w:id="97"/>
     </w:p>
     <w:p>
       <w:pPr>
@@ -32495,7 +30943,7 @@
                     </pic:cNvPicPr>
                   </pic:nvPicPr>
                   <pic:blipFill>
-                    <a:blip r:embed="rId40">
+                    <a:blip r:embed="rId38">
                       <a:extLst>
                         <a:ext uri="{28A0092B-C50C-407E-A947-70E740481C1C}">
                           <a14:useLocalDpi xmlns:a14="http://schemas.microsoft.com/office/drawing/2010/main" val="0"/>
@@ -32620,7 +31068,7 @@
                     </pic:cNvPicPr>
                   </pic:nvPicPr>
                   <pic:blipFill>
-                    <a:blip r:embed="rId41">
+                    <a:blip r:embed="rId39">
                       <a:extLst>
                         <a:ext uri="{28A0092B-C50C-407E-A947-70E740481C1C}">
                           <a14:useLocalDpi xmlns:a14="http://schemas.microsoft.com/office/drawing/2010/main" val="0"/>
@@ -32725,6 +31173,8 @@
         <w:lastRenderedPageBreak/>
         <w:t>Model Activity Diagram Ubah List Kegiatan</w:t>
       </w:r>
+      <w:bookmarkStart w:id="98" w:name="_GoBack"/>
+      <w:bookmarkEnd w:id="98"/>
     </w:p>
     <w:p>
       <w:pPr>
@@ -32756,7 +31206,7 @@
                     </pic:cNvPicPr>
                   </pic:nvPicPr>
                   <pic:blipFill>
-                    <a:blip r:embed="rId42">
+                    <a:blip r:embed="rId40">
                       <a:extLst>
                         <a:ext uri="{28A0092B-C50C-407E-A947-70E740481C1C}">
                           <a14:useLocalDpi xmlns:a14="http://schemas.microsoft.com/office/drawing/2010/main" val="0"/>
@@ -32836,11 +31286,13 @@
         </w:rPr>
       </w:pPr>
     </w:p>
-    <w:bookmarkEnd w:id="76"/>
+    <w:bookmarkEnd w:id="74"/>
     <w:p/>
     <w:p>
       <w:pPr>
         <w:sectPr>
+          <w:footerReference w:type="default" r:id="rId41"/>
+          <w:footerReference w:type="first" r:id="rId42"/>
           <w:pgSz w:w="11907" w:h="16840" w:code="9"/>
           <w:pgMar w:top="2268" w:right="1701" w:bottom="1701" w:left="2268" w:header="720" w:footer="720" w:gutter="0"/>
           <w:cols w:space="720"/>
@@ -32863,8 +31315,8 @@
           <w:lang w:val="id-ID"/>
         </w:rPr>
       </w:pPr>
-      <w:bookmarkStart w:id="101" w:name="_Toc533092094"/>
-      <w:bookmarkStart w:id="102" w:name="_Toc534377281"/>
+      <w:bookmarkStart w:id="99" w:name="_Toc533092094"/>
+      <w:bookmarkStart w:id="100" w:name="_Toc534377281"/>
       <w:r>
         <w:rPr>
           <w:rFonts w:ascii="Times New Roman" w:hAnsi="Times New Roman"/>
@@ -32874,8 +31326,8 @@
         <w:lastRenderedPageBreak/>
         <w:t>DAFTAR PUSTAKA</w:t>
       </w:r>
-      <w:bookmarkEnd w:id="101"/>
-      <w:bookmarkEnd w:id="102"/>
+      <w:bookmarkEnd w:id="99"/>
+      <w:bookmarkEnd w:id="100"/>
     </w:p>
     <w:sdt>
       <w:sdtPr>
@@ -33667,8 +32119,8 @@
           <w:rFonts w:ascii="Times New Roman" w:hAnsi="Times New Roman"/>
         </w:rPr>
       </w:pPr>
-      <w:bookmarkStart w:id="103" w:name="_Toc533092095"/>
-      <w:bookmarkStart w:id="104" w:name="_Toc534377282"/>
+      <w:bookmarkStart w:id="101" w:name="_Toc533092095"/>
+      <w:bookmarkStart w:id="102" w:name="_Toc534377282"/>
       <w:r>
         <w:rPr>
           <w:rFonts w:ascii="Times New Roman" w:hAnsi="Times New Roman"/>
@@ -33676,8 +32128,8 @@
         <w:lastRenderedPageBreak/>
         <w:t>LAMPIRAN</w:t>
       </w:r>
-      <w:bookmarkEnd w:id="103"/>
-      <w:bookmarkEnd w:id="104"/>
+      <w:bookmarkEnd w:id="101"/>
+      <w:bookmarkEnd w:id="102"/>
     </w:p>
     <w:p>
       <w:pPr>
@@ -33944,7 +32396,7 @@
 </file>
 
 <file path=word/endnotes.xml><?xml version="1.0" encoding="utf-8"?>
-<w:endnotes xmlns:wpc="http://schemas.microsoft.com/office/word/2010/wordprocessingCanvas" xmlns:cx="http://schemas.microsoft.com/office/drawing/2014/chartex" xmlns:cx1="http://schemas.microsoft.com/office/drawing/2015/9/8/chartex" xmlns:mc="http://schemas.openxmlformats.org/markup-compatibility/2006" xmlns:o="urn:schemas-microsoft-com:office:office" xmlns:r="http://schemas.openxmlformats.org/officeDocument/2006/relationships" xmlns:m="http://schemas.openxmlformats.org/officeDocument/2006/math" xmlns:v="urn:schemas-microsoft-com:vml" xmlns:wp14="http://schemas.microsoft.com/office/word/2010/wordprocessingDrawing" xmlns:wp="http://schemas.openxmlformats.org/drawingml/2006/wordprocessingDrawing" xmlns:w10="urn:schemas-microsoft-com:office:word" xmlns:w="http://schemas.openxmlformats.org/wordprocessingml/2006/main" xmlns:w14="http://schemas.microsoft.com/office/word/2010/wordml" xmlns:w15="http://schemas.microsoft.com/office/word/2012/wordml" xmlns:w16se="http://schemas.microsoft.com/office/word/2015/wordml/symex" xmlns:wpg="http://schemas.microsoft.com/office/word/2010/wordprocessingGroup" xmlns:wpi="http://schemas.microsoft.com/office/word/2010/wordprocessingInk" xmlns:wne="http://schemas.microsoft.com/office/word/2006/wordml" xmlns:wps="http://schemas.microsoft.com/office/word/2010/wordprocessingShape" mc:Ignorable="w14 w15 w16se wp14">
+<w:endnotes xmlns:wpc="http://schemas.microsoft.com/office/word/2010/wordprocessingCanvas" xmlns:cx="http://schemas.microsoft.com/office/drawing/2014/chartex" xmlns:cx1="http://schemas.microsoft.com/office/drawing/2015/9/8/chartex" xmlns:cx2="http://schemas.microsoft.com/office/drawing/2015/10/21/chartex" xmlns:cx3="http://schemas.microsoft.com/office/drawing/2016/5/9/chartex" xmlns:cx4="http://schemas.microsoft.com/office/drawing/2016/5/10/chartex" xmlns:cx5="http://schemas.microsoft.com/office/drawing/2016/5/11/chartex" xmlns:cx6="http://schemas.microsoft.com/office/drawing/2016/5/12/chartex" xmlns:cx7="http://schemas.microsoft.com/office/drawing/2016/5/13/chartex" xmlns:cx8="http://schemas.microsoft.com/office/drawing/2016/5/14/chartex" xmlns:mc="http://schemas.openxmlformats.org/markup-compatibility/2006" xmlns:aink="http://schemas.microsoft.com/office/drawing/2016/ink" xmlns:am3d="http://schemas.microsoft.com/office/drawing/2017/model3d" xmlns:o="urn:schemas-microsoft-com:office:office" xmlns:r="http://schemas.openxmlformats.org/officeDocument/2006/relationships" xmlns:m="http://schemas.openxmlformats.org/officeDocument/2006/math" xmlns:v="urn:schemas-microsoft-com:vml" xmlns:wp14="http://schemas.microsoft.com/office/word/2010/wordprocessingDrawing" xmlns:wp="http://schemas.openxmlformats.org/drawingml/2006/wordprocessingDrawing" xmlns:w10="urn:schemas-microsoft-com:office:word" xmlns:w="http://schemas.openxmlformats.org/wordprocessingml/2006/main" xmlns:w14="http://schemas.microsoft.com/office/word/2010/wordml" xmlns:w15="http://schemas.microsoft.com/office/word/2012/wordml" xmlns:w16cid="http://schemas.microsoft.com/office/word/2016/wordml/cid" xmlns:w16se="http://schemas.microsoft.com/office/word/2015/wordml/symex" xmlns:wpg="http://schemas.microsoft.com/office/word/2010/wordprocessingGroup" xmlns:wpi="http://schemas.microsoft.com/office/word/2010/wordprocessingInk" xmlns:wne="http://schemas.microsoft.com/office/word/2006/wordml" xmlns:wps="http://schemas.microsoft.com/office/word/2010/wordprocessingShape" mc:Ignorable="w14 w15 w16se w16cid wp14">
   <w:endnote w:type="separator" w:id="-1">
     <w:p>
       <w:r>
@@ -33963,7 +32415,7 @@
 </file>
 
 <file path=word/footer1.xml><?xml version="1.0" encoding="utf-8"?>
-<w:ftr xmlns:wpc="http://schemas.microsoft.com/office/word/2010/wordprocessingCanvas" xmlns:cx="http://schemas.microsoft.com/office/drawing/2014/chartex" xmlns:cx1="http://schemas.microsoft.com/office/drawing/2015/9/8/chartex" xmlns:mc="http://schemas.openxmlformats.org/markup-compatibility/2006" xmlns:o="urn:schemas-microsoft-com:office:office" xmlns:r="http://schemas.openxmlformats.org/officeDocument/2006/relationships" xmlns:m="http://schemas.openxmlformats.org/officeDocument/2006/math" xmlns:v="urn:schemas-microsoft-com:vml" xmlns:wp14="http://schemas.microsoft.com/office/word/2010/wordprocessingDrawing" xmlns:wp="http://schemas.openxmlformats.org/drawingml/2006/wordprocessingDrawing" xmlns:w10="urn:schemas-microsoft-com:office:word" xmlns:w="http://schemas.openxmlformats.org/wordprocessingml/2006/main" xmlns:w14="http://schemas.microsoft.com/office/word/2010/wordml" xmlns:w15="http://schemas.microsoft.com/office/word/2012/wordml" xmlns:w16se="http://schemas.microsoft.com/office/word/2015/wordml/symex" xmlns:wpg="http://schemas.microsoft.com/office/word/2010/wordprocessingGroup" xmlns:wpi="http://schemas.microsoft.com/office/word/2010/wordprocessingInk" xmlns:wne="http://schemas.microsoft.com/office/word/2006/wordml" xmlns:wps="http://schemas.microsoft.com/office/word/2010/wordprocessingShape" mc:Ignorable="w14 w15 w16se wp14">
+<w:ftr xmlns:wpc="http://schemas.microsoft.com/office/word/2010/wordprocessingCanvas" xmlns:cx="http://schemas.microsoft.com/office/drawing/2014/chartex" xmlns:cx1="http://schemas.microsoft.com/office/drawing/2015/9/8/chartex" xmlns:cx2="http://schemas.microsoft.com/office/drawing/2015/10/21/chartex" xmlns:cx3="http://schemas.microsoft.com/office/drawing/2016/5/9/chartex" xmlns:cx4="http://schemas.microsoft.com/office/drawing/2016/5/10/chartex" xmlns:cx5="http://schemas.microsoft.com/office/drawing/2016/5/11/chartex" xmlns:cx6="http://schemas.microsoft.com/office/drawing/2016/5/12/chartex" xmlns:cx7="http://schemas.microsoft.com/office/drawing/2016/5/13/chartex" xmlns:cx8="http://schemas.microsoft.com/office/drawing/2016/5/14/chartex" xmlns:mc="http://schemas.openxmlformats.org/markup-compatibility/2006" xmlns:aink="http://schemas.microsoft.com/office/drawing/2016/ink" xmlns:am3d="http://schemas.microsoft.com/office/drawing/2017/model3d" xmlns:o="urn:schemas-microsoft-com:office:office" xmlns:r="http://schemas.openxmlformats.org/officeDocument/2006/relationships" xmlns:m="http://schemas.openxmlformats.org/officeDocument/2006/math" xmlns:v="urn:schemas-microsoft-com:vml" xmlns:wp14="http://schemas.microsoft.com/office/word/2010/wordprocessingDrawing" xmlns:wp="http://schemas.openxmlformats.org/drawingml/2006/wordprocessingDrawing" xmlns:w10="urn:schemas-microsoft-com:office:word" xmlns:w="http://schemas.openxmlformats.org/wordprocessingml/2006/main" xmlns:w14="http://schemas.microsoft.com/office/word/2010/wordml" xmlns:w15="http://schemas.microsoft.com/office/word/2012/wordml" xmlns:w16cid="http://schemas.microsoft.com/office/word/2016/wordml/cid" xmlns:w16se="http://schemas.microsoft.com/office/word/2015/wordml/symex" xmlns:wpg="http://schemas.microsoft.com/office/word/2010/wordprocessingGroup" xmlns:wpi="http://schemas.microsoft.com/office/word/2010/wordprocessingInk" xmlns:wne="http://schemas.microsoft.com/office/word/2006/wordml" xmlns:wps="http://schemas.microsoft.com/office/word/2010/wordprocessingShape" mc:Ignorable="w14 w15 w16se w16cid wp14">
   <w:tbl>
     <w:tblPr>
       <w:tblW w:w="9356" w:type="dxa"/>
@@ -34332,7 +32784,7 @@
 </file>
 
 <file path=word/footer2.xml><?xml version="1.0" encoding="utf-8"?>
-<w:ftr xmlns:wpc="http://schemas.microsoft.com/office/word/2010/wordprocessingCanvas" xmlns:cx="http://schemas.microsoft.com/office/drawing/2014/chartex" xmlns:cx1="http://schemas.microsoft.com/office/drawing/2015/9/8/chartex" xmlns:mc="http://schemas.openxmlformats.org/markup-compatibility/2006" xmlns:o="urn:schemas-microsoft-com:office:office" xmlns:r="http://schemas.openxmlformats.org/officeDocument/2006/relationships" xmlns:m="http://schemas.openxmlformats.org/officeDocument/2006/math" xmlns:v="urn:schemas-microsoft-com:vml" xmlns:wp14="http://schemas.microsoft.com/office/word/2010/wordprocessingDrawing" xmlns:wp="http://schemas.openxmlformats.org/drawingml/2006/wordprocessingDrawing" xmlns:w10="urn:schemas-microsoft-com:office:word" xmlns:w="http://schemas.openxmlformats.org/wordprocessingml/2006/main" xmlns:w14="http://schemas.microsoft.com/office/word/2010/wordml" xmlns:w15="http://schemas.microsoft.com/office/word/2012/wordml" xmlns:w16se="http://schemas.microsoft.com/office/word/2015/wordml/symex" xmlns:wpg="http://schemas.microsoft.com/office/word/2010/wordprocessingGroup" xmlns:wpi="http://schemas.microsoft.com/office/word/2010/wordprocessingInk" xmlns:wne="http://schemas.microsoft.com/office/word/2006/wordml" xmlns:wps="http://schemas.microsoft.com/office/word/2010/wordprocessingShape" mc:Ignorable="w14 w15 w16se wp14">
+<w:ftr xmlns:wpc="http://schemas.microsoft.com/office/word/2010/wordprocessingCanvas" xmlns:cx="http://schemas.microsoft.com/office/drawing/2014/chartex" xmlns:cx1="http://schemas.microsoft.com/office/drawing/2015/9/8/chartex" xmlns:cx2="http://schemas.microsoft.com/office/drawing/2015/10/21/chartex" xmlns:cx3="http://schemas.microsoft.com/office/drawing/2016/5/9/chartex" xmlns:cx4="http://schemas.microsoft.com/office/drawing/2016/5/10/chartex" xmlns:cx5="http://schemas.microsoft.com/office/drawing/2016/5/11/chartex" xmlns:cx6="http://schemas.microsoft.com/office/drawing/2016/5/12/chartex" xmlns:cx7="http://schemas.microsoft.com/office/drawing/2016/5/13/chartex" xmlns:cx8="http://schemas.microsoft.com/office/drawing/2016/5/14/chartex" xmlns:mc="http://schemas.openxmlformats.org/markup-compatibility/2006" xmlns:aink="http://schemas.microsoft.com/office/drawing/2016/ink" xmlns:am3d="http://schemas.microsoft.com/office/drawing/2017/model3d" xmlns:o="urn:schemas-microsoft-com:office:office" xmlns:r="http://schemas.openxmlformats.org/officeDocument/2006/relationships" xmlns:m="http://schemas.openxmlformats.org/officeDocument/2006/math" xmlns:v="urn:schemas-microsoft-com:vml" xmlns:wp14="http://schemas.microsoft.com/office/word/2010/wordprocessingDrawing" xmlns:wp="http://schemas.openxmlformats.org/drawingml/2006/wordprocessingDrawing" xmlns:w10="urn:schemas-microsoft-com:office:word" xmlns:w="http://schemas.openxmlformats.org/wordprocessingml/2006/main" xmlns:w14="http://schemas.microsoft.com/office/word/2010/wordml" xmlns:w15="http://schemas.microsoft.com/office/word/2012/wordml" xmlns:w16cid="http://schemas.microsoft.com/office/word/2016/wordml/cid" xmlns:w16se="http://schemas.microsoft.com/office/word/2015/wordml/symex" xmlns:wpg="http://schemas.microsoft.com/office/word/2010/wordprocessingGroup" xmlns:wpi="http://schemas.microsoft.com/office/word/2010/wordprocessingInk" xmlns:wne="http://schemas.microsoft.com/office/word/2006/wordml" xmlns:wps="http://schemas.microsoft.com/office/word/2010/wordprocessingShape" mc:Ignorable="w14 w15 w16se w16cid wp14">
   <w:tbl>
     <w:tblPr>
       <w:tblW w:w="9356" w:type="dxa"/>
@@ -34701,7 +33153,7 @@
 </file>
 
 <file path=word/footer3.xml><?xml version="1.0" encoding="utf-8"?>
-<w:ftr xmlns:wpc="http://schemas.microsoft.com/office/word/2010/wordprocessingCanvas" xmlns:cx="http://schemas.microsoft.com/office/drawing/2014/chartex" xmlns:cx1="http://schemas.microsoft.com/office/drawing/2015/9/8/chartex" xmlns:mc="http://schemas.openxmlformats.org/markup-compatibility/2006" xmlns:o="urn:schemas-microsoft-com:office:office" xmlns:r="http://schemas.openxmlformats.org/officeDocument/2006/relationships" xmlns:m="http://schemas.openxmlformats.org/officeDocument/2006/math" xmlns:v="urn:schemas-microsoft-com:vml" xmlns:wp14="http://schemas.microsoft.com/office/word/2010/wordprocessingDrawing" xmlns:wp="http://schemas.openxmlformats.org/drawingml/2006/wordprocessingDrawing" xmlns:w10="urn:schemas-microsoft-com:office:word" xmlns:w="http://schemas.openxmlformats.org/wordprocessingml/2006/main" xmlns:w14="http://schemas.microsoft.com/office/word/2010/wordml" xmlns:w15="http://schemas.microsoft.com/office/word/2012/wordml" xmlns:w16se="http://schemas.microsoft.com/office/word/2015/wordml/symex" xmlns:wpg="http://schemas.microsoft.com/office/word/2010/wordprocessingGroup" xmlns:wpi="http://schemas.microsoft.com/office/word/2010/wordprocessingInk" xmlns:wne="http://schemas.microsoft.com/office/word/2006/wordml" xmlns:wps="http://schemas.microsoft.com/office/word/2010/wordprocessingShape" mc:Ignorable="w14 w15 w16se wp14">
+<w:ftr xmlns:wpc="http://schemas.microsoft.com/office/word/2010/wordprocessingCanvas" xmlns:cx="http://schemas.microsoft.com/office/drawing/2014/chartex" xmlns:cx1="http://schemas.microsoft.com/office/drawing/2015/9/8/chartex" xmlns:cx2="http://schemas.microsoft.com/office/drawing/2015/10/21/chartex" xmlns:cx3="http://schemas.microsoft.com/office/drawing/2016/5/9/chartex" xmlns:cx4="http://schemas.microsoft.com/office/drawing/2016/5/10/chartex" xmlns:cx5="http://schemas.microsoft.com/office/drawing/2016/5/11/chartex" xmlns:cx6="http://schemas.microsoft.com/office/drawing/2016/5/12/chartex" xmlns:cx7="http://schemas.microsoft.com/office/drawing/2016/5/13/chartex" xmlns:cx8="http://schemas.microsoft.com/office/drawing/2016/5/14/chartex" xmlns:mc="http://schemas.openxmlformats.org/markup-compatibility/2006" xmlns:aink="http://schemas.microsoft.com/office/drawing/2016/ink" xmlns:am3d="http://schemas.microsoft.com/office/drawing/2017/model3d" xmlns:o="urn:schemas-microsoft-com:office:office" xmlns:r="http://schemas.openxmlformats.org/officeDocument/2006/relationships" xmlns:m="http://schemas.openxmlformats.org/officeDocument/2006/math" xmlns:v="urn:schemas-microsoft-com:vml" xmlns:wp14="http://schemas.microsoft.com/office/word/2010/wordprocessingDrawing" xmlns:wp="http://schemas.openxmlformats.org/drawingml/2006/wordprocessingDrawing" xmlns:w10="urn:schemas-microsoft-com:office:word" xmlns:w="http://schemas.openxmlformats.org/wordprocessingml/2006/main" xmlns:w14="http://schemas.microsoft.com/office/word/2010/wordml" xmlns:w15="http://schemas.microsoft.com/office/word/2012/wordml" xmlns:w16cid="http://schemas.microsoft.com/office/word/2016/wordml/cid" xmlns:w16se="http://schemas.microsoft.com/office/word/2015/wordml/symex" xmlns:wpg="http://schemas.microsoft.com/office/word/2010/wordprocessingGroup" xmlns:wpi="http://schemas.microsoft.com/office/word/2010/wordprocessingInk" xmlns:wne="http://schemas.microsoft.com/office/word/2006/wordml" xmlns:wps="http://schemas.microsoft.com/office/word/2010/wordprocessingShape" mc:Ignorable="w14 w15 w16se w16cid wp14">
   <w:tbl>
     <w:tblPr>
       <w:tblW w:w="9356" w:type="dxa"/>
@@ -34750,8 +33202,19 @@
               <w:sz w:val="18"/>
               <w:szCs w:val="18"/>
             </w:rPr>
-            <w:t>Program Studi Teknik Informatika  ITB</w:t>
+            <w:t xml:space="preserve">Program Studi Teknik </w:t>
           </w:r>
+          <w:proofErr w:type="gramStart"/>
+          <w:r>
+            <w:rPr>
+              <w:rFonts w:ascii="Arial" w:hAnsi="Arial"/>
+              <w:b/>
+              <w:sz w:val="18"/>
+              <w:szCs w:val="18"/>
+            </w:rPr>
+            <w:t>Informatika  ITB</w:t>
+          </w:r>
+          <w:proofErr w:type="gramEnd"/>
         </w:p>
       </w:tc>
       <w:tc>
@@ -34984,7 +33447,23 @@
               <w:rFonts w:ascii="Arial" w:hAnsi="Arial"/>
               <w:sz w:val="16"/>
             </w:rPr>
-            <w:t>Template dokumen ini dan informasi yang dimilikinya adalah milik Program Studi Teknik  Informatika-ITB dan bersifat rahasia. Dilarang me-reproduksi dokumen ini tanpa diketahui oleh Program Studi Teknik Informatika ITB.</w:t>
+            <w:t xml:space="preserve">Template dokumen ini dan informasi yang dimilikinya adalah milik Program Studi </w:t>
+          </w:r>
+          <w:proofErr w:type="gramStart"/>
+          <w:r>
+            <w:rPr>
+              <w:rFonts w:ascii="Arial" w:hAnsi="Arial"/>
+              <w:sz w:val="16"/>
+            </w:rPr>
+            <w:t>Teknik  Informatika</w:t>
+          </w:r>
+          <w:proofErr w:type="gramEnd"/>
+          <w:r>
+            <w:rPr>
+              <w:rFonts w:ascii="Arial" w:hAnsi="Arial"/>
+              <w:sz w:val="16"/>
+            </w:rPr>
+            <w:t>-ITB dan bersifat rahasia. Dilarang me-reproduksi dokumen ini tanpa diketahui oleh Program Studi Teknik Informatika ITB.</w:t>
           </w:r>
         </w:p>
       </w:tc>
@@ -34999,7 +33478,7 @@
 </file>
 
 <file path=word/footnotes.xml><?xml version="1.0" encoding="utf-8"?>
-<w:footnotes xmlns:wpc="http://schemas.microsoft.com/office/word/2010/wordprocessingCanvas" xmlns:cx="http://schemas.microsoft.com/office/drawing/2014/chartex" xmlns:cx1="http://schemas.microsoft.com/office/drawing/2015/9/8/chartex" xmlns:mc="http://schemas.openxmlformats.org/markup-compatibility/2006" xmlns:o="urn:schemas-microsoft-com:office:office" xmlns:r="http://schemas.openxmlformats.org/officeDocument/2006/relationships" xmlns:m="http://schemas.openxmlformats.org/officeDocument/2006/math" xmlns:v="urn:schemas-microsoft-com:vml" xmlns:wp14="http://schemas.microsoft.com/office/word/2010/wordprocessingDrawing" xmlns:wp="http://schemas.openxmlformats.org/drawingml/2006/wordprocessingDrawing" xmlns:w10="urn:schemas-microsoft-com:office:word" xmlns:w="http://schemas.openxmlformats.org/wordprocessingml/2006/main" xmlns:w14="http://schemas.microsoft.com/office/word/2010/wordml" xmlns:w15="http://schemas.microsoft.com/office/word/2012/wordml" xmlns:w16se="http://schemas.microsoft.com/office/word/2015/wordml/symex" xmlns:wpg="http://schemas.microsoft.com/office/word/2010/wordprocessingGroup" xmlns:wpi="http://schemas.microsoft.com/office/word/2010/wordprocessingInk" xmlns:wne="http://schemas.microsoft.com/office/word/2006/wordml" xmlns:wps="http://schemas.microsoft.com/office/word/2010/wordprocessingShape" mc:Ignorable="w14 w15 w16se wp14">
+<w:footnotes xmlns:wpc="http://schemas.microsoft.com/office/word/2010/wordprocessingCanvas" xmlns:cx="http://schemas.microsoft.com/office/drawing/2014/chartex" xmlns:cx1="http://schemas.microsoft.com/office/drawing/2015/9/8/chartex" xmlns:cx2="http://schemas.microsoft.com/office/drawing/2015/10/21/chartex" xmlns:cx3="http://schemas.microsoft.com/office/drawing/2016/5/9/chartex" xmlns:cx4="http://schemas.microsoft.com/office/drawing/2016/5/10/chartex" xmlns:cx5="http://schemas.microsoft.com/office/drawing/2016/5/11/chartex" xmlns:cx6="http://schemas.microsoft.com/office/drawing/2016/5/12/chartex" xmlns:cx7="http://schemas.microsoft.com/office/drawing/2016/5/13/chartex" xmlns:cx8="http://schemas.microsoft.com/office/drawing/2016/5/14/chartex" xmlns:mc="http://schemas.openxmlformats.org/markup-compatibility/2006" xmlns:aink="http://schemas.microsoft.com/office/drawing/2016/ink" xmlns:am3d="http://schemas.microsoft.com/office/drawing/2017/model3d" xmlns:o="urn:schemas-microsoft-com:office:office" xmlns:r="http://schemas.openxmlformats.org/officeDocument/2006/relationships" xmlns:m="http://schemas.openxmlformats.org/officeDocument/2006/math" xmlns:v="urn:schemas-microsoft-com:vml" xmlns:wp14="http://schemas.microsoft.com/office/word/2010/wordprocessingDrawing" xmlns:wp="http://schemas.openxmlformats.org/drawingml/2006/wordprocessingDrawing" xmlns:w10="urn:schemas-microsoft-com:office:word" xmlns:w="http://schemas.openxmlformats.org/wordprocessingml/2006/main" xmlns:w14="http://schemas.microsoft.com/office/word/2010/wordml" xmlns:w15="http://schemas.microsoft.com/office/word/2012/wordml" xmlns:w16cid="http://schemas.microsoft.com/office/word/2016/wordml/cid" xmlns:w16se="http://schemas.microsoft.com/office/word/2015/wordml/symex" xmlns:wpg="http://schemas.microsoft.com/office/word/2010/wordprocessingGroup" xmlns:wpi="http://schemas.microsoft.com/office/word/2010/wordprocessingInk" xmlns:wne="http://schemas.microsoft.com/office/word/2006/wordml" xmlns:wps="http://schemas.microsoft.com/office/word/2010/wordprocessingShape" mc:Ignorable="w14 w15 w16se w16cid wp14">
   <w:footnote w:type="separator" w:id="-1">
     <w:p>
       <w:r>
@@ -35018,7 +33497,7 @@
 </file>
 
 <file path=word/numbering.xml><?xml version="1.0" encoding="utf-8"?>
-<w:numbering xmlns:wpc="http://schemas.microsoft.com/office/word/2010/wordprocessingCanvas" xmlns:cx="http://schemas.microsoft.com/office/drawing/2014/chartex" xmlns:cx1="http://schemas.microsoft.com/office/drawing/2015/9/8/chartex" xmlns:mc="http://schemas.openxmlformats.org/markup-compatibility/2006" xmlns:o="urn:schemas-microsoft-com:office:office" xmlns:r="http://schemas.openxmlformats.org/officeDocument/2006/relationships" xmlns:m="http://schemas.openxmlformats.org/officeDocument/2006/math" xmlns:v="urn:schemas-microsoft-com:vml" xmlns:wp14="http://schemas.microsoft.com/office/word/2010/wordprocessingDrawing" xmlns:wp="http://schemas.openxmlformats.org/drawingml/2006/wordprocessingDrawing" xmlns:w10="urn:schemas-microsoft-com:office:word" xmlns:w="http://schemas.openxmlformats.org/wordprocessingml/2006/main" xmlns:w14="http://schemas.microsoft.com/office/word/2010/wordml" xmlns:w15="http://schemas.microsoft.com/office/word/2012/wordml" xmlns:w16se="http://schemas.microsoft.com/office/word/2015/wordml/symex" xmlns:wpg="http://schemas.microsoft.com/office/word/2010/wordprocessingGroup" xmlns:wpi="http://schemas.microsoft.com/office/word/2010/wordprocessingInk" xmlns:wne="http://schemas.microsoft.com/office/word/2006/wordml" xmlns:wps="http://schemas.microsoft.com/office/word/2010/wordprocessingShape" mc:Ignorable="w14 w15 w16se wp14">
+<w:numbering xmlns:wpc="http://schemas.microsoft.com/office/word/2010/wordprocessingCanvas" xmlns:cx="http://schemas.microsoft.com/office/drawing/2014/chartex" xmlns:cx1="http://schemas.microsoft.com/office/drawing/2015/9/8/chartex" xmlns:cx2="http://schemas.microsoft.com/office/drawing/2015/10/21/chartex" xmlns:cx3="http://schemas.microsoft.com/office/drawing/2016/5/9/chartex" xmlns:cx4="http://schemas.microsoft.com/office/drawing/2016/5/10/chartex" xmlns:cx5="http://schemas.microsoft.com/office/drawing/2016/5/11/chartex" xmlns:cx6="http://schemas.microsoft.com/office/drawing/2016/5/12/chartex" xmlns:cx7="http://schemas.microsoft.com/office/drawing/2016/5/13/chartex" xmlns:cx8="http://schemas.microsoft.com/office/drawing/2016/5/14/chartex" xmlns:mc="http://schemas.openxmlformats.org/markup-compatibility/2006" xmlns:aink="http://schemas.microsoft.com/office/drawing/2016/ink" xmlns:am3d="http://schemas.microsoft.com/office/drawing/2017/model3d" xmlns:o="urn:schemas-microsoft-com:office:office" xmlns:r="http://schemas.openxmlformats.org/officeDocument/2006/relationships" xmlns:m="http://schemas.openxmlformats.org/officeDocument/2006/math" xmlns:v="urn:schemas-microsoft-com:vml" xmlns:wp14="http://schemas.microsoft.com/office/word/2010/wordprocessingDrawing" xmlns:wp="http://schemas.openxmlformats.org/drawingml/2006/wordprocessingDrawing" xmlns:w10="urn:schemas-microsoft-com:office:word" xmlns:w="http://schemas.openxmlformats.org/wordprocessingml/2006/main" xmlns:w14="http://schemas.microsoft.com/office/word/2010/wordml" xmlns:w15="http://schemas.microsoft.com/office/word/2012/wordml" xmlns:w16cid="http://schemas.microsoft.com/office/word/2016/wordml/cid" xmlns:w16se="http://schemas.microsoft.com/office/word/2015/wordml/symex" xmlns:wpg="http://schemas.microsoft.com/office/word/2010/wordprocessingGroup" xmlns:wpi="http://schemas.microsoft.com/office/word/2010/wordprocessingInk" xmlns:wne="http://schemas.microsoft.com/office/word/2006/wordml" xmlns:wps="http://schemas.microsoft.com/office/word/2010/wordprocessingShape" mc:Ignorable="w14 w15 w16se w16cid wp14">
   <w:abstractNum w:abstractNumId="0" w15:restartNumberingAfterBreak="0">
     <w:nsid w:val="0DDC71B6"/>
     <w:multiLevelType w:val="hybridMultilevel"/>
@@ -37763,7 +36242,7 @@
 </file>
 
 <file path=word/styles.xml><?xml version="1.0" encoding="utf-8"?>
-<w:styles xmlns:mc="http://schemas.openxmlformats.org/markup-compatibility/2006" xmlns:r="http://schemas.openxmlformats.org/officeDocument/2006/relationships" xmlns:w="http://schemas.openxmlformats.org/wordprocessingml/2006/main" xmlns:w14="http://schemas.microsoft.com/office/word/2010/wordml" xmlns:w15="http://schemas.microsoft.com/office/word/2012/wordml" xmlns:w16se="http://schemas.microsoft.com/office/word/2015/wordml/symex" mc:Ignorable="w14 w15 w16se">
+<w:styles xmlns:mc="http://schemas.openxmlformats.org/markup-compatibility/2006" xmlns:r="http://schemas.openxmlformats.org/officeDocument/2006/relationships" xmlns:w="http://schemas.openxmlformats.org/wordprocessingml/2006/main" xmlns:w14="http://schemas.microsoft.com/office/word/2010/wordml" xmlns:w15="http://schemas.microsoft.com/office/word/2012/wordml" xmlns:w16cid="http://schemas.microsoft.com/office/word/2016/wordml/cid" xmlns:w16se="http://schemas.microsoft.com/office/word/2015/wordml/symex" mc:Ignorable="w14 w15 w16se w16cid">
   <w:docDefaults>
     <w:rPrDefault>
       <w:rPr>
@@ -37773,7 +36252,7 @@
     </w:rPrDefault>
     <w:pPrDefault/>
   </w:docDefaults>
-  <w:latentStyles w:defLockedState="0" w:defUIPriority="99" w:defSemiHidden="0" w:defUnhideWhenUsed="0" w:defQFormat="0" w:count="371">
+  <w:latentStyles w:defLockedState="0" w:defUIPriority="99" w:defSemiHidden="0" w:defUnhideWhenUsed="0" w:defQFormat="0" w:count="375">
     <w:lsdException w:name="Normal" w:uiPriority="0" w:qFormat="1"/>
     <w:lsdException w:name="heading 1" w:uiPriority="9" w:qFormat="1"/>
     <w:lsdException w:name="heading 2" w:uiPriority="0" w:qFormat="1"/>
@@ -37879,7 +36358,6 @@
     <w:lsdException w:name="HTML Sample" w:semiHidden="1" w:unhideWhenUsed="1"/>
     <w:lsdException w:name="HTML Typewriter" w:semiHidden="1" w:unhideWhenUsed="1"/>
     <w:lsdException w:name="HTML Variable" w:semiHidden="1" w:unhideWhenUsed="1"/>
-    <w:lsdException w:name="Normal Table" w:semiHidden="1" w:unhideWhenUsed="1"/>
     <w:lsdException w:name="annotation subject" w:semiHidden="1" w:unhideWhenUsed="1"/>
     <w:lsdException w:name="No List" w:semiHidden="1" w:unhideWhenUsed="1"/>
     <w:lsdException w:name="Outline List 1" w:semiHidden="1" w:unhideWhenUsed="1"/>
@@ -37923,10 +36401,8 @@
     <w:lsdException w:name="Table Elegant" w:semiHidden="1" w:unhideWhenUsed="1"/>
     <w:lsdException w:name="Table Professional" w:semiHidden="1" w:unhideWhenUsed="1"/>
     <w:lsdException w:name="Table Subtle 1" w:semiHidden="1" w:unhideWhenUsed="1"/>
-    <w:lsdException w:name="Table Subtle 2" w:semiHidden="1" w:unhideWhenUsed="1"/>
     <w:lsdException w:name="Table Web 1" w:semiHidden="1" w:unhideWhenUsed="1"/>
     <w:lsdException w:name="Table Web 2" w:semiHidden="1" w:unhideWhenUsed="1"/>
-    <w:lsdException w:name="Table Web 3" w:semiHidden="1" w:unhideWhenUsed="1"/>
     <w:lsdException w:name="Balloon Text" w:semiHidden="1" w:unhideWhenUsed="1"/>
     <w:lsdException w:name="Table Grid" w:uiPriority="0"/>
     <w:lsdException w:name="Table Theme" w:semiHidden="1" w:unhideWhenUsed="1"/>
@@ -38145,6 +36621,10 @@
     <w:lsdException w:name="List Table 5 Dark Accent 6" w:uiPriority="50"/>
     <w:lsdException w:name="List Table 6 Colorful Accent 6" w:uiPriority="51"/>
     <w:lsdException w:name="List Table 7 Colorful Accent 6" w:uiPriority="52"/>
+    <w:lsdException w:name="Mention" w:semiHidden="1" w:unhideWhenUsed="1"/>
+    <w:lsdException w:name="Smart Hyperlink" w:semiHidden="1" w:unhideWhenUsed="1"/>
+    <w:lsdException w:name="Hashtag" w:semiHidden="1" w:unhideWhenUsed="1"/>
+    <w:lsdException w:name="Unresolved Mention" w:semiHidden="1" w:unhideWhenUsed="1"/>
   </w:latentStyles>
   <w:style w:type="paragraph" w:default="1" w:styleId="Normal">
     <w:name w:val="Normal"/>
@@ -39559,7 +38039,7 @@
 </file>
 
 <file path=customXml/itemProps1.xml><?xml version="1.0" encoding="utf-8"?>
-<ds:datastoreItem xmlns:ds="http://schemas.openxmlformats.org/officeDocument/2006/customXml" ds:itemID="{6E3F5D41-DD72-4AD4-B35E-129CCA60E640}">
+<ds:datastoreItem xmlns:ds="http://schemas.openxmlformats.org/officeDocument/2006/customXml" ds:itemID="{79A009EB-5A68-474A-B9DC-E82D7EC2B160}">
   <ds:schemaRefs>
     <ds:schemaRef ds:uri="http://schemas.openxmlformats.org/officeDocument/2006/bibliography"/>
   </ds:schemaRefs>

</xml_diff>